<commit_message>
footnotes, internal hyperlink and bookmark support
</commit_message>
<xml_diff>
--- a/examples/in_document.docx
+++ b/examples/in_document.docx
@@ -26,19 +26,11 @@
           <w:lang w:val="en-US"/>
         </w:rPr>
       </w:pPr>
-      <w:proofErr w:type="spellStart"/>
       <w:r>
         <w:rPr>
           <w:lang w:val="en-US"/>
         </w:rPr>
-        <w:t>BulletList</w:t>
-      </w:r>
-      <w:proofErr w:type="spellEnd"/>
-      <w:r>
-        <w:rPr>
-          <w:lang w:val="en-US"/>
-        </w:rPr>
-        <w:t xml:space="preserve"> (paragraph style type) used for Unordered list</w:t>
+        <w:t>BulletList (paragraph style type) used for Unordered list</w:t>
       </w:r>
     </w:p>
     <w:p>
@@ -70,19 +62,11 @@
           <w:lang w:val="en-US"/>
         </w:rPr>
       </w:pPr>
-      <w:proofErr w:type="spellStart"/>
       <w:r>
         <w:rPr>
           <w:lang w:val="en-US"/>
         </w:rPr>
-        <w:t>CodeStyle</w:t>
-      </w:r>
-      <w:proofErr w:type="spellEnd"/>
-      <w:r>
-        <w:rPr>
-          <w:lang w:val="en-US"/>
-        </w:rPr>
-        <w:t xml:space="preserve"> (character style type) used for inline code (single backtick)</w:t>
+        <w:t>CodeStyle (character style type) used for inline code (single backtick)</w:t>
       </w:r>
     </w:p>
     <w:p>
@@ -121,13 +105,7 @@
         <w:rPr>
           <w:lang w:val="en-US"/>
         </w:rPr>
-        <w:t>## Emphasi</w:t>
-      </w:r>
-      <w:r>
-        <w:rPr>
-          <w:lang w:val="en-US"/>
-        </w:rPr>
-        <w:t>s</w:t>
+        <w:t>## Emphasis</w:t>
       </w:r>
     </w:p>
     <w:p>
@@ -339,35 +317,7 @@
         <w:rPr>
           <w:lang w:val="en-US"/>
         </w:rPr>
-        <w:t xml:space="preserve">    * Ac </w:t>
-      </w:r>
-      <w:proofErr w:type="spellStart"/>
-      <w:r>
-        <w:rPr>
-          <w:lang w:val="en-US"/>
-        </w:rPr>
-        <w:t>tristique</w:t>
-      </w:r>
-      <w:proofErr w:type="spellEnd"/>
-      <w:r>
-        <w:rPr>
-          <w:lang w:val="en-US"/>
-        </w:rPr>
-        <w:t xml:space="preserve"> libero </w:t>
-      </w:r>
-      <w:proofErr w:type="spellStart"/>
-      <w:r>
-        <w:rPr>
-          <w:lang w:val="en-US"/>
-        </w:rPr>
-        <w:t>volutpat</w:t>
-      </w:r>
-      <w:proofErr w:type="spellEnd"/>
-      <w:r>
-        <w:rPr>
-          <w:lang w:val="en-US"/>
-        </w:rPr>
-        <w:t xml:space="preserve"> at</w:t>
+        <w:t xml:space="preserve">    * Ac tristique libero volutpat at</w:t>
       </w:r>
     </w:p>
     <w:p>
@@ -380,58 +330,8 @@
         <w:rPr>
           <w:lang w:val="en-US"/>
         </w:rPr>
-        <w:t xml:space="preserve">    + </w:t>
+        <w:t xml:space="preserve">    + Facilisis in pretium nisl aliquet</w:t>
       </w:r>
-      <w:proofErr w:type="spellStart"/>
-      <w:r>
-        <w:rPr>
-          <w:lang w:val="en-US"/>
-        </w:rPr>
-        <w:t>Facilisis</w:t>
-      </w:r>
-      <w:proofErr w:type="spellEnd"/>
-      <w:r>
-        <w:rPr>
-          <w:lang w:val="en-US"/>
-        </w:rPr>
-        <w:t xml:space="preserve"> in </w:t>
-      </w:r>
-      <w:proofErr w:type="spellStart"/>
-      <w:r>
-        <w:rPr>
-          <w:lang w:val="en-US"/>
-        </w:rPr>
-        <w:t>pretium</w:t>
-      </w:r>
-      <w:proofErr w:type="spellEnd"/>
-      <w:r>
-        <w:rPr>
-          <w:lang w:val="en-US"/>
-        </w:rPr>
-        <w:t xml:space="preserve"> </w:t>
-      </w:r>
-      <w:proofErr w:type="spellStart"/>
-      <w:r>
-        <w:rPr>
-          <w:lang w:val="en-US"/>
-        </w:rPr>
-        <w:t>nisl</w:t>
-      </w:r>
-      <w:proofErr w:type="spellEnd"/>
-      <w:r>
-        <w:rPr>
-          <w:lang w:val="en-US"/>
-        </w:rPr>
-        <w:t xml:space="preserve"> </w:t>
-      </w:r>
-      <w:proofErr w:type="spellStart"/>
-      <w:r>
-        <w:rPr>
-          <w:lang w:val="en-US"/>
-        </w:rPr>
-        <w:t>aliquet</w:t>
-      </w:r>
-      <w:proofErr w:type="spellEnd"/>
     </w:p>
     <w:p>
       <w:pPr>
@@ -443,58 +343,8 @@
         <w:rPr>
           <w:lang w:val="en-US"/>
         </w:rPr>
-        <w:t xml:space="preserve">    - </w:t>
+        <w:t xml:space="preserve">    - Nulla volutpat aliquam velit</w:t>
       </w:r>
-      <w:proofErr w:type="spellStart"/>
-      <w:r>
-        <w:rPr>
-          <w:lang w:val="en-US"/>
-        </w:rPr>
-        <w:t>Nulla</w:t>
-      </w:r>
-      <w:proofErr w:type="spellEnd"/>
-      <w:r>
-        <w:rPr>
-          <w:lang w:val="en-US"/>
-        </w:rPr>
-        <w:t xml:space="preserve"> </w:t>
-      </w:r>
-      <w:proofErr w:type="spellStart"/>
-      <w:r>
-        <w:rPr>
-          <w:lang w:val="en-US"/>
-        </w:rPr>
-        <w:t>volutpat</w:t>
-      </w:r>
-      <w:proofErr w:type="spellEnd"/>
-      <w:r>
-        <w:rPr>
-          <w:lang w:val="en-US"/>
-        </w:rPr>
-        <w:t xml:space="preserve"> </w:t>
-      </w:r>
-      <w:proofErr w:type="spellStart"/>
-      <w:r>
-        <w:rPr>
-          <w:lang w:val="en-US"/>
-        </w:rPr>
-        <w:t>aliquam</w:t>
-      </w:r>
-      <w:proofErr w:type="spellEnd"/>
-      <w:r>
-        <w:rPr>
-          <w:lang w:val="en-US"/>
-        </w:rPr>
-        <w:t xml:space="preserve"> </w:t>
-      </w:r>
-      <w:proofErr w:type="spellStart"/>
-      <w:r>
-        <w:rPr>
-          <w:lang w:val="en-US"/>
-        </w:rPr>
-        <w:t>velit</w:t>
-      </w:r>
-      <w:proofErr w:type="spellEnd"/>
     </w:p>
     <w:p>
       <w:pPr>
@@ -546,16 +396,8 @@
         <w:rPr>
           <w:lang w:val="en-US"/>
         </w:rPr>
-        <w:t xml:space="preserve">1. Lorem ipsum dolor sit </w:t>
+        <w:t>1. Lorem ipsum dolor sit amet</w:t>
       </w:r>
-      <w:proofErr w:type="spellStart"/>
-      <w:r>
-        <w:rPr>
-          <w:lang w:val="en-US"/>
-        </w:rPr>
-        <w:t>amet</w:t>
-      </w:r>
-      <w:proofErr w:type="spellEnd"/>
     </w:p>
     <w:p>
       <w:pPr>
@@ -567,44 +409,8 @@
         <w:rPr>
           <w:lang w:val="en-US"/>
         </w:rPr>
-        <w:t xml:space="preserve">2. </w:t>
+        <w:t>2. Consectetur adipiscing elit</w:t>
       </w:r>
-      <w:proofErr w:type="spellStart"/>
-      <w:r>
-        <w:rPr>
-          <w:lang w:val="en-US"/>
-        </w:rPr>
-        <w:t>Consectetur</w:t>
-      </w:r>
-      <w:proofErr w:type="spellEnd"/>
-      <w:r>
-        <w:rPr>
-          <w:lang w:val="en-US"/>
-        </w:rPr>
-        <w:t xml:space="preserve"> </w:t>
-      </w:r>
-      <w:proofErr w:type="spellStart"/>
-      <w:r>
-        <w:rPr>
-          <w:lang w:val="en-US"/>
-        </w:rPr>
-        <w:t>adipiscing</w:t>
-      </w:r>
-      <w:proofErr w:type="spellEnd"/>
-      <w:r>
-        <w:rPr>
-          <w:lang w:val="en-US"/>
-        </w:rPr>
-        <w:t xml:space="preserve"> </w:t>
-      </w:r>
-      <w:proofErr w:type="spellStart"/>
-      <w:r>
-        <w:rPr>
-          <w:lang w:val="en-US"/>
-        </w:rPr>
-        <w:t>elit</w:t>
-      </w:r>
-      <w:proofErr w:type="spellEnd"/>
     </w:p>
     <w:p>
       <w:pPr>
@@ -616,30 +422,8 @@
         <w:rPr>
           <w:lang w:val="en-US"/>
         </w:rPr>
-        <w:t xml:space="preserve">3. Integer </w:t>
+        <w:t>3. Integer molestie lorem at massa</w:t>
       </w:r>
-      <w:proofErr w:type="spellStart"/>
-      <w:r>
-        <w:rPr>
-          <w:lang w:val="en-US"/>
-        </w:rPr>
-        <w:t>molestie</w:t>
-      </w:r>
-      <w:proofErr w:type="spellEnd"/>
-      <w:r>
-        <w:rPr>
-          <w:lang w:val="en-US"/>
-        </w:rPr>
-        <w:t xml:space="preserve"> lorem at </w:t>
-      </w:r>
-      <w:proofErr w:type="spellStart"/>
-      <w:r>
-        <w:rPr>
-          <w:lang w:val="en-US"/>
-        </w:rPr>
-        <w:t>massa</w:t>
-      </w:r>
-      <w:proofErr w:type="spellEnd"/>
     </w:p>
     <w:p>
       <w:pPr>
@@ -907,14 +691,12 @@
           <w:lang w:val="en-US"/>
         </w:rPr>
       </w:pPr>
-      <w:proofErr w:type="spellStart"/>
       <w:r>
         <w:rPr>
           <w:lang w:val="en-US"/>
         </w:rPr>
         <w:t>js</w:t>
       </w:r>
-      <w:proofErr w:type="spellEnd"/>
     </w:p>
     <w:p>
       <w:pPr>
@@ -1027,6 +809,37 @@
           <w:lang w:val="en-US"/>
         </w:rPr>
       </w:pPr>
+      <w:r>
+        <w:rPr>
+          <w:lang w:val="en-US"/>
+        </w:rPr>
+        <w:t>Here is a bookmark named book</w:t>
+      </w:r>
+      <w:r>
+        <w:rPr>
+          <w:lang w:val="en-US"/>
+        </w:rPr>
+        <w:t>mark</w:t>
+      </w:r>
+      <w:r>
+        <w:rPr>
+          <w:lang w:val="en-US"/>
+        </w:rPr>
+        <w:t>1</w:t>
+      </w:r>
+      <w:r>
+        <w:rPr>
+          <w:lang w:val="en-US"/>
+        </w:rPr>
+        <w:t>{#bookmark1}</w:t>
+      </w:r>
+    </w:p>
+    <w:p>
+      <w:pPr>
+        <w:rPr>
+          <w:lang w:val="en-US"/>
+        </w:rPr>
+      </w:pPr>
     </w:p>
     <w:p>
       <w:pPr>
@@ -1058,7 +871,7 @@
         <w:rPr>
           <w:lang w:val="en-US"/>
         </w:rPr>
-        <w:t>[link with title](http://nodeca.github.io/pica/demo/ "title text!")</w:t>
+        <w:t>[link with title](http://nodeca.github.io/pica/demo/)</w:t>
       </w:r>
     </w:p>
     <w:p>
@@ -1067,6 +880,24 @@
           <w:lang w:val="en-US"/>
         </w:rPr>
       </w:pPr>
+      <w:r>
+        <w:rPr>
+          <w:lang w:val="en-US"/>
+        </w:rPr>
+        <w:t>[link to a bookmark](</w:t>
+      </w:r>
+      <w:r>
+        <w:rPr>
+          <w:lang w:val="en-US"/>
+        </w:rPr>
+        <w:t>bookmark1</w:t>
+      </w:r>
+      <w:r>
+        <w:rPr>
+          <w:lang w:val="en-US"/>
+        </w:rPr>
+        <w:t>)</w:t>
+      </w:r>
     </w:p>
     <w:p>
       <w:pPr>
@@ -1074,19 +905,25 @@
           <w:lang w:val="en-US"/>
         </w:rPr>
       </w:pPr>
-      <w:proofErr w:type="spellStart"/>
+    </w:p>
+    <w:p>
+      <w:pPr>
+        <w:rPr>
+          <w:lang w:val="en-US"/>
+        </w:rPr>
+      </w:pPr>
+    </w:p>
+    <w:p>
+      <w:pPr>
+        <w:rPr>
+          <w:lang w:val="en-US"/>
+        </w:rPr>
+      </w:pPr>
       <w:r>
         <w:rPr>
           <w:lang w:val="en-US"/>
         </w:rPr>
-        <w:t>Autoconverted</w:t>
-      </w:r>
-      <w:proofErr w:type="spellEnd"/>
-      <w:r>
-        <w:rPr>
-          <w:lang w:val="en-US"/>
-        </w:rPr>
-        <w:t xml:space="preserve"> link https://github.com/nodeca/pica (enable linkify to see)</w:t>
+        <w:t>Autoconverted link https://github.com/nodeca/pica (enable linkify to see)</w:t>
       </w:r>
     </w:p>
     <w:p>
@@ -1187,6 +1024,7 @@
         <w:rPr>
           <w:lang w:val="en-US"/>
         </w:rPr>
+        <w:lastRenderedPageBreak/>
         <w:t>## Footnotes</w:t>
       </w:r>
     </w:p>
@@ -1200,61 +1038,6 @@
         <w:rPr>
           <w:lang w:val="en-US"/>
         </w:rPr>
-        <w:t>Test footnote [[</w:t>
-      </w:r>
-      <w:proofErr w:type="spellStart"/>
-      <w:r>
-        <w:rPr>
-          <w:lang w:val="en-US"/>
-        </w:rPr>
-        <w:t>totoeoe</w:t>
-      </w:r>
-      <w:proofErr w:type="spellEnd"/>
-      <w:r>
-        <w:rPr>
-          <w:lang w:val="en-US"/>
-        </w:rPr>
-        <w:t>]]</w:t>
-      </w:r>
-    </w:p>
-    <w:p>
-      <w:pPr>
-        <w:rPr>
-          <w:lang w:val="en-US"/>
-        </w:rPr>
-      </w:pPr>
-      <w:r>
-        <w:rPr>
-          <w:lang w:val="en-US"/>
-        </w:rPr>
-        <w:t xml:space="preserve">This is a hyperlink </w:t>
-      </w:r>
-      <w:proofErr w:type="spellStart"/>
-      <w:r>
-        <w:rPr>
-          <w:lang w:val="en-US"/>
-        </w:rPr>
-        <w:t>foonote</w:t>
-      </w:r>
-      <w:proofErr w:type="spellEnd"/>
-      <w:r>
-        <w:rPr>
-          <w:lang w:val="en-US"/>
-        </w:rPr>
-        <w:t xml:space="preserve"> [[https://test.com]] a</w:t>
-      </w:r>
-    </w:p>
-    <w:p>
-      <w:pPr>
-        <w:rPr>
-          <w:lang w:val="en-US"/>
-        </w:rPr>
-      </w:pPr>
-      <w:r>
-        <w:rPr>
-          <w:lang w:val="en-US"/>
-        </w:rPr>
-        <w:lastRenderedPageBreak/>
         <w:t>Footnote 1 link[^first].</w:t>
       </w:r>
     </w:p>
@@ -1295,7 +1078,19 @@
         <w:rPr>
           <w:lang w:val="en-US"/>
         </w:rPr>
-        <w:t>Inline footnote^[Text of inline footnote] definition.</w:t>
+        <w:t>Inline footnote^[</w:t>
+      </w:r>
+      <w:r>
+        <w:rPr>
+          <w:lang w:val="en-US"/>
+        </w:rPr>
+        <w:t>https://www.google.com/</w:t>
+      </w:r>
+      <w:r>
+        <w:rPr>
+          <w:lang w:val="en-US"/>
+        </w:rPr>
+        <w:t>] definition.</w:t>
       </w:r>
     </w:p>
     <w:p>
@@ -1315,7 +1110,13 @@
         <w:rPr>
           <w:lang w:val="en-US"/>
         </w:rPr>
-        <w:t>Duplicated footnote reference[^second].</w:t>
+        <w:t>[^first]: Footnote **can have markup**</w:t>
+      </w:r>
+      <w:r>
+        <w:rPr>
+          <w:lang w:val="en-US"/>
+        </w:rPr>
+        <w:t xml:space="preserve"> </w:t>
       </w:r>
     </w:p>
     <w:p>
@@ -1324,38 +1125,17 @@
           <w:lang w:val="en-US"/>
         </w:rPr>
       </w:pPr>
-    </w:p>
-    <w:p>
-      <w:pPr>
-        <w:rPr>
-          <w:lang w:val="en-US"/>
-        </w:rPr>
-      </w:pPr>
       <w:r>
         <w:rPr>
           <w:lang w:val="en-US"/>
         </w:rPr>
-        <w:t>[^first]: Footnote **can have markup**</w:t>
+        <w:t xml:space="preserve">    </w:t>
       </w:r>
-    </w:p>
-    <w:p>
-      <w:pPr>
-        <w:rPr>
-          <w:lang w:val="en-US"/>
-        </w:rPr>
-      </w:pPr>
-    </w:p>
-    <w:p>
-      <w:pPr>
-        <w:rPr>
-          <w:lang w:val="en-US"/>
-        </w:rPr>
-      </w:pPr>
       <w:r>
         <w:rPr>
           <w:lang w:val="en-US"/>
         </w:rPr>
-        <w:t xml:space="preserve">    and multiple paragraphs.</w:t>
+        <w:t>and multiple paragraphs.</w:t>
       </w:r>
     </w:p>
     <w:p>
@@ -1448,10 +1228,10 @@
 <file path=word/numbering.xml><?xml version="1.0" encoding="utf-8"?>
 <w:numbering xmlns:wpc="http://schemas.microsoft.com/office/word/2010/wordprocessingCanvas" xmlns:cx="http://schemas.microsoft.com/office/drawing/2014/chartex" xmlns:cx1="http://schemas.microsoft.com/office/drawing/2015/9/8/chartex" xmlns:cx2="http://schemas.microsoft.com/office/drawing/2015/10/21/chartex" xmlns:cx3="http://schemas.microsoft.com/office/drawing/2016/5/9/chartex" xmlns:cx4="http://schemas.microsoft.com/office/drawing/2016/5/10/chartex" xmlns:cx5="http://schemas.microsoft.com/office/drawing/2016/5/11/chartex" xmlns:cx6="http://schemas.microsoft.com/office/drawing/2016/5/12/chartex" xmlns:cx7="http://schemas.microsoft.com/office/drawing/2016/5/13/chartex" xmlns:cx8="http://schemas.microsoft.com/office/drawing/2016/5/14/chartex" xmlns:mc="http://schemas.openxmlformats.org/markup-compatibility/2006" xmlns:aink="http://schemas.microsoft.com/office/drawing/2016/ink" xmlns:am3d="http://schemas.microsoft.com/office/drawing/2017/model3d" xmlns:o="urn:schemas-microsoft-com:office:office" xmlns:r="http://schemas.openxmlformats.org/officeDocument/2006/relationships" xmlns:m="http://schemas.openxmlformats.org/officeDocument/2006/math" xmlns:v="urn:schemas-microsoft-com:vml" xmlns:wp14="http://schemas.microsoft.com/office/word/2010/wordprocessingDrawing" xmlns:wp="http://schemas.openxmlformats.org/drawingml/2006/wordprocessingDrawing" xmlns:w10="urn:schemas-microsoft-com:office:word" xmlns:w="http://schemas.openxmlformats.org/wordprocessingml/2006/main" xmlns:w14="http://schemas.microsoft.com/office/word/2010/wordml" xmlns:w15="http://schemas.microsoft.com/office/word/2012/wordml" xmlns:w16cex="http://schemas.microsoft.com/office/word/2018/wordml/cex" xmlns:w16cid="http://schemas.microsoft.com/office/word/2016/wordml/cid" xmlns:w16="http://schemas.microsoft.com/office/word/2018/wordml" xmlns:w16se="http://schemas.microsoft.com/office/word/2015/wordml/symex" xmlns:wpg="http://schemas.microsoft.com/office/word/2010/wordprocessingGroup" xmlns:wpi="http://schemas.microsoft.com/office/word/2010/wordprocessingInk" xmlns:wne="http://schemas.microsoft.com/office/word/2006/wordml" xmlns:wps="http://schemas.microsoft.com/office/word/2010/wordprocessingShape" mc:Ignorable="w14 w15 w16se w16cid w16 w16cex wp14">
   <w:abstractNum w:abstractNumId="0" w15:restartNumberingAfterBreak="0">
-    <w:nsid w:val="27B03541"/>
+    <w:nsid w:val="137934FE"/>
     <w:multiLevelType w:val="hybridMultilevel"/>
-    <w:tmpl w:val="64F6B886"/>
-    <w:lvl w:ilvl="0" w:tplc="691026FA">
+    <w:tmpl w:val="78CA701C"/>
+    <w:lvl w:ilvl="0" w:tplc="5B08AE84">
       <w:start w:val="1"/>
       <w:numFmt w:val="bullet"/>
       <w:pStyle w:val="BulletList"/>
@@ -1464,7 +1244,7 @@
         <w:rFonts w:ascii="Symbol" w:eastAsia="Symbol" w:hAnsi="Symbol" w:cs="Symbol" w:hint="default"/>
       </w:rPr>
     </w:lvl>
-    <w:lvl w:ilvl="1" w:tplc="98B00AAE">
+    <w:lvl w:ilvl="1" w:tplc="9E0C9EDC">
       <w:start w:val="1"/>
       <w:numFmt w:val="bullet"/>
       <w:lvlText w:val="o"/>
@@ -1476,7 +1256,7 @@
         <w:rFonts w:ascii="Courier New" w:eastAsia="Courier New" w:hAnsi="Courier New" w:cs="Courier New" w:hint="default"/>
       </w:rPr>
     </w:lvl>
-    <w:lvl w:ilvl="2" w:tplc="F190BAE0">
+    <w:lvl w:ilvl="2" w:tplc="EEFA6CAC">
       <w:start w:val="1"/>
       <w:numFmt w:val="bullet"/>
       <w:lvlText w:val="§"/>
@@ -1488,7 +1268,7 @@
         <w:rFonts w:ascii="Wingdings" w:eastAsia="Wingdings" w:hAnsi="Wingdings" w:cs="Wingdings" w:hint="default"/>
       </w:rPr>
     </w:lvl>
-    <w:lvl w:ilvl="3" w:tplc="B5D8D34A">
+    <w:lvl w:ilvl="3" w:tplc="8878CD1E">
       <w:start w:val="1"/>
       <w:numFmt w:val="bullet"/>
       <w:lvlText w:val="·"/>
@@ -1500,7 +1280,7 @@
         <w:rFonts w:ascii="Symbol" w:eastAsia="Symbol" w:hAnsi="Symbol" w:cs="Symbol" w:hint="default"/>
       </w:rPr>
     </w:lvl>
-    <w:lvl w:ilvl="4" w:tplc="6E1EF988">
+    <w:lvl w:ilvl="4" w:tplc="7358742A">
       <w:start w:val="1"/>
       <w:numFmt w:val="bullet"/>
       <w:lvlText w:val="o"/>
@@ -1512,7 +1292,7 @@
         <w:rFonts w:ascii="Courier New" w:eastAsia="Courier New" w:hAnsi="Courier New" w:cs="Courier New" w:hint="default"/>
       </w:rPr>
     </w:lvl>
-    <w:lvl w:ilvl="5" w:tplc="74F2F8CE">
+    <w:lvl w:ilvl="5" w:tplc="D1C8765E">
       <w:start w:val="1"/>
       <w:numFmt w:val="bullet"/>
       <w:lvlText w:val="§"/>
@@ -1524,7 +1304,7 @@
         <w:rFonts w:ascii="Wingdings" w:eastAsia="Wingdings" w:hAnsi="Wingdings" w:cs="Wingdings" w:hint="default"/>
       </w:rPr>
     </w:lvl>
-    <w:lvl w:ilvl="6" w:tplc="8A2C3ACC">
+    <w:lvl w:ilvl="6" w:tplc="68C84282">
       <w:start w:val="1"/>
       <w:numFmt w:val="bullet"/>
       <w:lvlText w:val="·"/>
@@ -1536,7 +1316,7 @@
         <w:rFonts w:ascii="Symbol" w:eastAsia="Symbol" w:hAnsi="Symbol" w:cs="Symbol" w:hint="default"/>
       </w:rPr>
     </w:lvl>
-    <w:lvl w:ilvl="7" w:tplc="15FA7A0A">
+    <w:lvl w:ilvl="7" w:tplc="FB488A70">
       <w:start w:val="1"/>
       <w:numFmt w:val="bullet"/>
       <w:lvlText w:val="o"/>
@@ -1548,7 +1328,7 @@
         <w:rFonts w:ascii="Courier New" w:eastAsia="Courier New" w:hAnsi="Courier New" w:cs="Courier New" w:hint="default"/>
       </w:rPr>
     </w:lvl>
-    <w:lvl w:ilvl="8" w:tplc="71B00586">
+    <w:lvl w:ilvl="8" w:tplc="91FC0E38">
       <w:start w:val="1"/>
       <w:numFmt w:val="bullet"/>
       <w:lvlText w:val="§"/>
@@ -1562,10 +1342,10 @@
     </w:lvl>
   </w:abstractNum>
   <w:abstractNum w:abstractNumId="1" w15:restartNumberingAfterBreak="0">
-    <w:nsid w:val="2D7E7448"/>
+    <w:nsid w:val="78511A85"/>
     <w:multiLevelType w:val="hybridMultilevel"/>
-    <w:tmpl w:val="64266474"/>
-    <w:lvl w:ilvl="0" w:tplc="2C88A6C0">
+    <w:tmpl w:val="454A8CA6"/>
+    <w:lvl w:ilvl="0" w:tplc="2696B3D4">
       <w:start w:val="1"/>
       <w:numFmt w:val="bullet"/>
       <w:lvlText w:val=""/>
@@ -1577,7 +1357,7 @@
         <w:rFonts w:ascii="Symbol" w:hAnsi="Symbol" w:hint="default"/>
       </w:rPr>
     </w:lvl>
-    <w:lvl w:ilvl="1" w:tplc="C3C87854">
+    <w:lvl w:ilvl="1" w:tplc="617081B6">
       <w:start w:val="1"/>
       <w:numFmt w:val="bullet"/>
       <w:lvlText w:val="o"/>
@@ -1589,7 +1369,7 @@
         <w:rFonts w:ascii="Courier New" w:hAnsi="Courier New" w:cs="Courier New" w:hint="default"/>
       </w:rPr>
     </w:lvl>
-    <w:lvl w:ilvl="2" w:tplc="A21C8F9E">
+    <w:lvl w:ilvl="2" w:tplc="8CB2057A">
       <w:start w:val="1"/>
       <w:numFmt w:val="bullet"/>
       <w:lvlText w:val=""/>
@@ -1601,7 +1381,7 @@
         <w:rFonts w:ascii="Wingdings" w:hAnsi="Wingdings" w:hint="default"/>
       </w:rPr>
     </w:lvl>
-    <w:lvl w:ilvl="3" w:tplc="0B587DA6">
+    <w:lvl w:ilvl="3" w:tplc="84460C6E">
       <w:start w:val="1"/>
       <w:numFmt w:val="bullet"/>
       <w:lvlText w:val=""/>
@@ -1613,7 +1393,7 @@
         <w:rFonts w:ascii="Symbol" w:hAnsi="Symbol" w:hint="default"/>
       </w:rPr>
     </w:lvl>
-    <w:lvl w:ilvl="4" w:tplc="E354ADC4">
+    <w:lvl w:ilvl="4" w:tplc="599C0A5C">
       <w:start w:val="1"/>
       <w:numFmt w:val="bullet"/>
       <w:lvlText w:val="o"/>
@@ -1625,7 +1405,7 @@
         <w:rFonts w:ascii="Courier New" w:hAnsi="Courier New" w:cs="Courier New" w:hint="default"/>
       </w:rPr>
     </w:lvl>
-    <w:lvl w:ilvl="5" w:tplc="D7649288">
+    <w:lvl w:ilvl="5" w:tplc="E87C72A4">
       <w:start w:val="1"/>
       <w:numFmt w:val="bullet"/>
       <w:lvlText w:val=""/>
@@ -1637,7 +1417,7 @@
         <w:rFonts w:ascii="Wingdings" w:hAnsi="Wingdings" w:hint="default"/>
       </w:rPr>
     </w:lvl>
-    <w:lvl w:ilvl="6" w:tplc="EA068BD2">
+    <w:lvl w:ilvl="6" w:tplc="9D1A567A">
       <w:start w:val="1"/>
       <w:numFmt w:val="bullet"/>
       <w:lvlText w:val=""/>
@@ -1649,7 +1429,7 @@
         <w:rFonts w:ascii="Symbol" w:hAnsi="Symbol" w:hint="default"/>
       </w:rPr>
     </w:lvl>
-    <w:lvl w:ilvl="7" w:tplc="9D66FE2A">
+    <w:lvl w:ilvl="7" w:tplc="EEF6D752">
       <w:start w:val="1"/>
       <w:numFmt w:val="bullet"/>
       <w:lvlText w:val="o"/>
@@ -1661,7 +1441,7 @@
         <w:rFonts w:ascii="Courier New" w:hAnsi="Courier New" w:cs="Courier New" w:hint="default"/>
       </w:rPr>
     </w:lvl>
-    <w:lvl w:ilvl="8" w:tplc="564E4048">
+    <w:lvl w:ilvl="8" w:tplc="DFC2C9D6">
       <w:start w:val="1"/>
       <w:numFmt w:val="bullet"/>
       <w:lvlText w:val=""/>
@@ -2295,10 +2075,6 @@
     <w:semiHidden/>
     <w:unhideWhenUsed/>
   </w:style>
-  <w:style w:type="character" w:customStyle="1" w:styleId="CaptionChar">
-    <w:name w:val="Caption Char"/>
-    <w:uiPriority w:val="99"/>
-  </w:style>
   <w:style w:type="table" w:styleId="TableGridLight">
     <w:name w:val="Grid Table Light"/>
     <w:basedOn w:val="TableNormal"/>
@@ -9420,6 +9196,10 @@
         <w:sz w:val="22"/>
       </w:rPr>
     </w:tblStylePr>
+  </w:style>
+  <w:style w:type="character" w:customStyle="1" w:styleId="CaptionChar">
+    <w:name w:val="Caption Char"/>
+    <w:uiPriority w:val="99"/>
   </w:style>
   <w:style w:type="character" w:customStyle="1" w:styleId="Heading1Char">
     <w:name w:val="Heading 1 Char"/>
@@ -13747,6 +13527,30 @@
     <w:link w:val="BodyText"/>
     <w:uiPriority w:val="99"/>
     <w:semiHidden/>
+  </w:style>
+  <w:style w:type="character" w:styleId="UnresolvedMention">
+    <w:name w:val="Unresolved Mention"/>
+    <w:basedOn w:val="DefaultParagraphFont"/>
+    <w:uiPriority w:val="99"/>
+    <w:semiHidden/>
+    <w:unhideWhenUsed/>
+    <w:rsid w:val="0082779C"/>
+    <w:rPr>
+      <w:color w:val="605E5C"/>
+      <w:shd w:val="clear" w:color="auto" w:fill="E1DFDD"/>
+    </w:rPr>
+  </w:style>
+  <w:style w:type="character" w:styleId="FollowedHyperlink">
+    <w:name w:val="FollowedHyperlink"/>
+    <w:basedOn w:val="DefaultParagraphFont"/>
+    <w:uiPriority w:val="99"/>
+    <w:semiHidden/>
+    <w:unhideWhenUsed/>
+    <w:rsid w:val="0082779C"/>
+    <w:rPr>
+      <w:color w:val="954F72" w:themeColor="followedHyperlink"/>
+      <w:u w:val="single"/>
+    </w:rPr>
   </w:style>
 </w:styles>
 </file>
@@ -13956,4 +13760,16 @@
   <a:objectDefaults/>
   <a:extraClrSchemeLst/>
 </a:theme>
+</file>
+
+<file path=customXml/item1.xml><?xml version="1.0" encoding="utf-8"?>
+<b:Sources xmlns:b="http://schemas.openxmlformats.org/officeDocument/2006/bibliography" xmlns="http://schemas.openxmlformats.org/officeDocument/2006/bibliography" SelectedStyle="\APASixthEditionOfficeOnline.xsl" StyleName="APA" Version="6"/>
+</file>
+
+<file path=customXml/itemProps1.xml><?xml version="1.0" encoding="utf-8"?>
+<ds:datastoreItem xmlns:ds="http://schemas.openxmlformats.org/officeDocument/2006/customXml" ds:itemID="{3909383A-6626-4F4E-ABA5-18CC44AE9E27}">
+  <ds:schemaRefs>
+    <ds:schemaRef ds:uri="http://schemas.openxmlformats.org/officeDocument/2006/bibliography"/>
+  </ds:schemaRefs>
+</ds:datastoreItem>
 </file>
</xml_diff>

<commit_message>
fixed escaped double marker
</commit_message>
<xml_diff>
--- a/examples/in_document.docx
+++ b/examples/in_document.docx
@@ -5,6 +5,28 @@
     <w:p>
       <w:pPr>
         <w:rPr>
+          <w:highlight w:val="none"/>
+          <w:lang w:val="en-US"/>
+        </w:rPr>
+      </w:pPr>
+      <w:r>
+        <w:rPr>
+          <w:highlight w:val="none"/>
+          <w:lang w:val="en-US"/>
+        </w:rPr>
+      </w:r>
+      <w:r>
+        <w:rPr>
+          <w:highlight w:val="none"/>
+          <w:lang w:val="en-US"/>
+        </w:rPr>
+      </w:r>
+      <w:r/>
+    </w:p>
+    <w:p>
+      <w:pPr>
+        <w:rPr>
+          <w:highlight w:val="none"/>
           <w:lang w:val="en-US"/>
         </w:rPr>
       </w:pPr>
@@ -18,7 +40,7 @@
     </w:p>
     <w:p>
       <w:pPr>
-        <w:pStyle w:val="820"/>
+        <w:pStyle w:val="903"/>
         <w:numPr>
           <w:ilvl w:val="0"/>
           <w:numId w:val="2"/>
@@ -37,7 +59,7 @@
     </w:p>
     <w:p>
       <w:pPr>
-        <w:pStyle w:val="820"/>
+        <w:pStyle w:val="903"/>
         <w:numPr>
           <w:ilvl w:val="0"/>
           <w:numId w:val="2"/>
@@ -56,7 +78,7 @@
     </w:p>
     <w:p>
       <w:pPr>
-        <w:pStyle w:val="820"/>
+        <w:pStyle w:val="903"/>
         <w:numPr>
           <w:ilvl w:val="0"/>
           <w:numId w:val="2"/>
@@ -1534,7 +1556,7 @@
     <w:lvl w:ilvl="0">
       <w:start w:val="1"/>
       <w:numFmt w:val="bullet"/>
-      <w:pStyle w:val="822"/>
+      <w:pStyle w:val="905"/>
       <w:isLgl w:val="false"/>
       <w:suff w:val="tab"/>
       <w:lvlText w:val="·"/>
@@ -1953,9 +1975,9 @@
     <w:lsdException w:name="Bibliography" w:uiPriority="37"/>
     <w:lsdException w:name="TOC Heading" w:uiPriority="39" w:qFormat="1"/>
   </w:latentStyles>
-  <w:style w:type="table" w:styleId="47">
+  <w:style w:type="table" w:styleId="638">
     <w:name w:val="Table Grid Light"/>
-    <w:basedOn w:val="649"/>
+    <w:basedOn w:val="732"/>
     <w:uiPriority w:val="59"/>
     <w:pPr>
       <w:spacing w:after="0" w:line="240" w:lineRule="auto"/>
@@ -1978,9 +2000,9 @@
       </w:tblCellMar>
     </w:tblPr>
   </w:style>
-  <w:style w:type="table" w:styleId="54">
+  <w:style w:type="table" w:styleId="639">
     <w:name w:val="Grid Table 1 Light - Accent 1"/>
-    <w:basedOn w:val="649"/>
+    <w:basedOn w:val="732"/>
     <w:uiPriority w:val="99"/>
     <w:pPr>
       <w:spacing w:after="0" w:line="240" w:lineRule="auto"/>
@@ -2043,9 +2065,9 @@
       </w:rPr>
     </w:tblStylePr>
   </w:style>
-  <w:style w:type="table" w:styleId="55">
+  <w:style w:type="table" w:styleId="640">
     <w:name w:val="Grid Table 1 Light - Accent 2"/>
-    <w:basedOn w:val="649"/>
+    <w:basedOn w:val="732"/>
     <w:uiPriority w:val="99"/>
     <w:pPr>
       <w:spacing w:after="0" w:line="240" w:lineRule="auto"/>
@@ -2108,9 +2130,9 @@
       </w:rPr>
     </w:tblStylePr>
   </w:style>
-  <w:style w:type="table" w:styleId="56">
+  <w:style w:type="table" w:styleId="641">
     <w:name w:val="Grid Table 1 Light - Accent 3"/>
-    <w:basedOn w:val="649"/>
+    <w:basedOn w:val="732"/>
     <w:uiPriority w:val="99"/>
     <w:pPr>
       <w:spacing w:after="0" w:line="240" w:lineRule="auto"/>
@@ -2173,9 +2195,9 @@
       </w:rPr>
     </w:tblStylePr>
   </w:style>
-  <w:style w:type="table" w:styleId="57">
+  <w:style w:type="table" w:styleId="642">
     <w:name w:val="Grid Table 1 Light - Accent 4"/>
-    <w:basedOn w:val="649"/>
+    <w:basedOn w:val="732"/>
     <w:uiPriority w:val="99"/>
     <w:pPr>
       <w:spacing w:after="0" w:line="240" w:lineRule="auto"/>
@@ -2238,9 +2260,9 @@
       </w:rPr>
     </w:tblStylePr>
   </w:style>
-  <w:style w:type="table" w:styleId="58">
+  <w:style w:type="table" w:styleId="643">
     <w:name w:val="Grid Table 1 Light - Accent 5"/>
-    <w:basedOn w:val="649"/>
+    <w:basedOn w:val="732"/>
     <w:uiPriority w:val="99"/>
     <w:pPr>
       <w:spacing w:after="0" w:line="240" w:lineRule="auto"/>
@@ -2303,9 +2325,9 @@
       </w:rPr>
     </w:tblStylePr>
   </w:style>
-  <w:style w:type="table" w:styleId="59">
+  <w:style w:type="table" w:styleId="644">
     <w:name w:val="Grid Table 1 Light - Accent 6"/>
-    <w:basedOn w:val="649"/>
+    <w:basedOn w:val="732"/>
     <w:uiPriority w:val="99"/>
     <w:pPr>
       <w:spacing w:after="0" w:line="240" w:lineRule="auto"/>
@@ -2368,9 +2390,9 @@
       </w:rPr>
     </w:tblStylePr>
   </w:style>
-  <w:style w:type="table" w:styleId="61">
+  <w:style w:type="table" w:styleId="645">
     <w:name w:val="Grid Table 2 - Accent 1"/>
-    <w:basedOn w:val="649"/>
+    <w:basedOn w:val="732"/>
     <w:uiPriority w:val="99"/>
     <w:pPr>
       <w:spacing w:after="0" w:line="240" w:lineRule="auto"/>
@@ -2448,9 +2470,9 @@
       </w:tcPr>
     </w:tblStylePr>
   </w:style>
-  <w:style w:type="table" w:styleId="62">
+  <w:style w:type="table" w:styleId="646">
     <w:name w:val="Grid Table 2 - Accent 2"/>
-    <w:basedOn w:val="649"/>
+    <w:basedOn w:val="732"/>
     <w:uiPriority w:val="99"/>
     <w:pPr>
       <w:spacing w:after="0" w:line="240" w:lineRule="auto"/>
@@ -2528,9 +2550,9 @@
       </w:tcPr>
     </w:tblStylePr>
   </w:style>
-  <w:style w:type="table" w:styleId="63">
+  <w:style w:type="table" w:styleId="647">
     <w:name w:val="Grid Table 2 - Accent 3"/>
-    <w:basedOn w:val="649"/>
+    <w:basedOn w:val="732"/>
     <w:uiPriority w:val="99"/>
     <w:pPr>
       <w:spacing w:after="0" w:line="240" w:lineRule="auto"/>
@@ -2608,9 +2630,9 @@
       </w:tcPr>
     </w:tblStylePr>
   </w:style>
-  <w:style w:type="table" w:styleId="64">
+  <w:style w:type="table" w:styleId="648">
     <w:name w:val="Grid Table 2 - Accent 4"/>
-    <w:basedOn w:val="649"/>
+    <w:basedOn w:val="732"/>
     <w:uiPriority w:val="99"/>
     <w:pPr>
       <w:spacing w:after="0" w:line="240" w:lineRule="auto"/>
@@ -2688,9 +2710,9 @@
       </w:tcPr>
     </w:tblStylePr>
   </w:style>
-  <w:style w:type="table" w:styleId="65">
+  <w:style w:type="table" w:styleId="649">
     <w:name w:val="Grid Table 2 - Accent 5"/>
-    <w:basedOn w:val="649"/>
+    <w:basedOn w:val="732"/>
     <w:uiPriority w:val="99"/>
     <w:pPr>
       <w:spacing w:after="0" w:line="240" w:lineRule="auto"/>
@@ -2768,9 +2790,9 @@
       </w:tcPr>
     </w:tblStylePr>
   </w:style>
-  <w:style w:type="table" w:styleId="66">
+  <w:style w:type="table" w:styleId="650">
     <w:name w:val="Grid Table 2 - Accent 6"/>
-    <w:basedOn w:val="649"/>
+    <w:basedOn w:val="732"/>
     <w:uiPriority w:val="99"/>
     <w:pPr>
       <w:spacing w:after="0" w:line="240" w:lineRule="auto"/>
@@ -2848,9 +2870,9 @@
       </w:tcPr>
     </w:tblStylePr>
   </w:style>
-  <w:style w:type="table" w:styleId="68">
+  <w:style w:type="table" w:styleId="651">
     <w:name w:val="Grid Table 3 - Accent 1"/>
-    <w:basedOn w:val="649"/>
+    <w:basedOn w:val="732"/>
     <w:uiPriority w:val="99"/>
     <w:pPr>
       <w:spacing w:after="0" w:line="240" w:lineRule="auto"/>
@@ -2949,9 +2971,9 @@
       </w:tcPr>
     </w:tblStylePr>
   </w:style>
-  <w:style w:type="table" w:styleId="69">
+  <w:style w:type="table" w:styleId="652">
     <w:name w:val="Grid Table 3 - Accent 2"/>
-    <w:basedOn w:val="649"/>
+    <w:basedOn w:val="732"/>
     <w:uiPriority w:val="99"/>
     <w:pPr>
       <w:spacing w:after="0" w:line="240" w:lineRule="auto"/>
@@ -3050,9 +3072,9 @@
       </w:tcPr>
     </w:tblStylePr>
   </w:style>
-  <w:style w:type="table" w:styleId="70">
+  <w:style w:type="table" w:styleId="653">
     <w:name w:val="Grid Table 3 - Accent 3"/>
-    <w:basedOn w:val="649"/>
+    <w:basedOn w:val="732"/>
     <w:uiPriority w:val="99"/>
     <w:pPr>
       <w:spacing w:after="0" w:line="240" w:lineRule="auto"/>
@@ -3151,9 +3173,9 @@
       </w:tcPr>
     </w:tblStylePr>
   </w:style>
-  <w:style w:type="table" w:styleId="71">
+  <w:style w:type="table" w:styleId="654">
     <w:name w:val="Grid Table 3 - Accent 4"/>
-    <w:basedOn w:val="649"/>
+    <w:basedOn w:val="732"/>
     <w:uiPriority w:val="99"/>
     <w:pPr>
       <w:spacing w:after="0" w:line="240" w:lineRule="auto"/>
@@ -3252,9 +3274,9 @@
       </w:tcPr>
     </w:tblStylePr>
   </w:style>
-  <w:style w:type="table" w:styleId="72">
+  <w:style w:type="table" w:styleId="655">
     <w:name w:val="Grid Table 3 - Accent 5"/>
-    <w:basedOn w:val="649"/>
+    <w:basedOn w:val="732"/>
     <w:uiPriority w:val="99"/>
     <w:pPr>
       <w:spacing w:after="0" w:line="240" w:lineRule="auto"/>
@@ -3353,9 +3375,9 @@
       </w:tcPr>
     </w:tblStylePr>
   </w:style>
-  <w:style w:type="table" w:styleId="73">
+  <w:style w:type="table" w:styleId="656">
     <w:name w:val="Grid Table 3 - Accent 6"/>
-    <w:basedOn w:val="649"/>
+    <w:basedOn w:val="732"/>
     <w:uiPriority w:val="99"/>
     <w:pPr>
       <w:spacing w:after="0" w:line="240" w:lineRule="auto"/>
@@ -3454,9 +3476,9 @@
       </w:tcPr>
     </w:tblStylePr>
   </w:style>
-  <w:style w:type="table" w:styleId="75">
+  <w:style w:type="table" w:styleId="657">
     <w:name w:val="Grid Table 4 - Accent 1"/>
-    <w:basedOn w:val="649"/>
+    <w:basedOn w:val="732"/>
     <w:uiPriority w:val="59"/>
     <w:pPr>
       <w:spacing w:after="0" w:line="240" w:lineRule="auto"/>
@@ -3535,9 +3557,9 @@
       </w:tcPr>
     </w:tblStylePr>
   </w:style>
-  <w:style w:type="table" w:styleId="76">
+  <w:style w:type="table" w:styleId="658">
     <w:name w:val="Grid Table 4 - Accent 2"/>
-    <w:basedOn w:val="649"/>
+    <w:basedOn w:val="732"/>
     <w:uiPriority w:val="59"/>
     <w:pPr>
       <w:spacing w:after="0" w:line="240" w:lineRule="auto"/>
@@ -3616,9 +3638,9 @@
       </w:tcPr>
     </w:tblStylePr>
   </w:style>
-  <w:style w:type="table" w:styleId="77">
+  <w:style w:type="table" w:styleId="659">
     <w:name w:val="Grid Table 4 - Accent 3"/>
-    <w:basedOn w:val="649"/>
+    <w:basedOn w:val="732"/>
     <w:uiPriority w:val="59"/>
     <w:pPr>
       <w:spacing w:after="0" w:line="240" w:lineRule="auto"/>
@@ -3697,9 +3719,9 @@
       </w:tcPr>
     </w:tblStylePr>
   </w:style>
-  <w:style w:type="table" w:styleId="78">
+  <w:style w:type="table" w:styleId="660">
     <w:name w:val="Grid Table 4 - Accent 4"/>
-    <w:basedOn w:val="649"/>
+    <w:basedOn w:val="732"/>
     <w:uiPriority w:val="59"/>
     <w:pPr>
       <w:spacing w:after="0" w:line="240" w:lineRule="auto"/>
@@ -3778,9 +3800,9 @@
       </w:tcPr>
     </w:tblStylePr>
   </w:style>
-  <w:style w:type="table" w:styleId="79">
+  <w:style w:type="table" w:styleId="661">
     <w:name w:val="Grid Table 4 - Accent 5"/>
-    <w:basedOn w:val="649"/>
+    <w:basedOn w:val="732"/>
     <w:uiPriority w:val="59"/>
     <w:pPr>
       <w:spacing w:after="0" w:line="240" w:lineRule="auto"/>
@@ -3859,9 +3881,9 @@
       </w:tcPr>
     </w:tblStylePr>
   </w:style>
-  <w:style w:type="table" w:styleId="80">
+  <w:style w:type="table" w:styleId="662">
     <w:name w:val="Grid Table 4 - Accent 6"/>
-    <w:basedOn w:val="649"/>
+    <w:basedOn w:val="732"/>
     <w:uiPriority w:val="59"/>
     <w:pPr>
       <w:spacing w:after="0" w:line="240" w:lineRule="auto"/>
@@ -3940,9 +3962,9 @@
       </w:tcPr>
     </w:tblStylePr>
   </w:style>
-  <w:style w:type="table" w:styleId="83">
+  <w:style w:type="table" w:styleId="663">
     <w:name w:val="Grid Table 5 Dark - Accent 2"/>
-    <w:basedOn w:val="649"/>
+    <w:basedOn w:val="732"/>
     <w:uiPriority w:val="99"/>
     <w:pPr>
       <w:spacing w:after="0" w:line="240" w:lineRule="auto"/>
@@ -4019,9 +4041,9 @@
       </w:tcPr>
     </w:tblStylePr>
   </w:style>
-  <w:style w:type="table" w:styleId="84">
+  <w:style w:type="table" w:styleId="664">
     <w:name w:val="Grid Table 5 Dark - Accent 3"/>
-    <w:basedOn w:val="649"/>
+    <w:basedOn w:val="732"/>
     <w:uiPriority w:val="99"/>
     <w:pPr>
       <w:spacing w:after="0" w:line="240" w:lineRule="auto"/>
@@ -4098,9 +4120,9 @@
       </w:tcPr>
     </w:tblStylePr>
   </w:style>
-  <w:style w:type="table" w:styleId="86">
+  <w:style w:type="table" w:styleId="665">
     <w:name w:val="Grid Table 5 Dark - Accent 5"/>
-    <w:basedOn w:val="649"/>
+    <w:basedOn w:val="732"/>
     <w:uiPriority w:val="99"/>
     <w:pPr>
       <w:spacing w:after="0" w:line="240" w:lineRule="auto"/>
@@ -4177,9 +4199,9 @@
       </w:tcPr>
     </w:tblStylePr>
   </w:style>
-  <w:style w:type="table" w:styleId="87">
+  <w:style w:type="table" w:styleId="666">
     <w:name w:val="Grid Table 5 Dark - Accent 6"/>
-    <w:basedOn w:val="649"/>
+    <w:basedOn w:val="732"/>
     <w:uiPriority w:val="99"/>
     <w:pPr>
       <w:spacing w:after="0" w:line="240" w:lineRule="auto"/>
@@ -4256,9 +4278,9 @@
       </w:tcPr>
     </w:tblStylePr>
   </w:style>
-  <w:style w:type="table" w:styleId="89">
+  <w:style w:type="table" w:styleId="667">
     <w:name w:val="Grid Table 6 Colorful - Accent 1"/>
-    <w:basedOn w:val="649"/>
+    <w:basedOn w:val="732"/>
     <w:uiPriority w:val="99"/>
     <w:pPr>
       <w:spacing w:after="0" w:line="240" w:lineRule="auto"/>
@@ -4335,9 +4357,9 @@
       </w:rPr>
     </w:tblStylePr>
   </w:style>
-  <w:style w:type="table" w:styleId="90">
+  <w:style w:type="table" w:styleId="668">
     <w:name w:val="Grid Table 6 Colorful - Accent 2"/>
-    <w:basedOn w:val="649"/>
+    <w:basedOn w:val="732"/>
     <w:uiPriority w:val="99"/>
     <w:pPr>
       <w:spacing w:after="0" w:line="240" w:lineRule="auto"/>
@@ -4414,9 +4436,9 @@
       </w:rPr>
     </w:tblStylePr>
   </w:style>
-  <w:style w:type="table" w:styleId="91">
+  <w:style w:type="table" w:styleId="669">
     <w:name w:val="Grid Table 6 Colorful - Accent 3"/>
-    <w:basedOn w:val="649"/>
+    <w:basedOn w:val="732"/>
     <w:uiPriority w:val="99"/>
     <w:pPr>
       <w:spacing w:after="0" w:line="240" w:lineRule="auto"/>
@@ -4493,9 +4515,9 @@
       </w:rPr>
     </w:tblStylePr>
   </w:style>
-  <w:style w:type="table" w:styleId="92">
+  <w:style w:type="table" w:styleId="670">
     <w:name w:val="Grid Table 6 Colorful - Accent 4"/>
-    <w:basedOn w:val="649"/>
+    <w:basedOn w:val="732"/>
     <w:uiPriority w:val="99"/>
     <w:pPr>
       <w:spacing w:after="0" w:line="240" w:lineRule="auto"/>
@@ -4572,9 +4594,9 @@
       </w:rPr>
     </w:tblStylePr>
   </w:style>
-  <w:style w:type="table" w:styleId="93">
+  <w:style w:type="table" w:styleId="671">
     <w:name w:val="Grid Table 6 Colorful - Accent 5"/>
-    <w:basedOn w:val="649"/>
+    <w:basedOn w:val="732"/>
     <w:uiPriority w:val="99"/>
     <w:pPr>
       <w:spacing w:after="0" w:line="240" w:lineRule="auto"/>
@@ -4651,9 +4673,9 @@
       </w:rPr>
     </w:tblStylePr>
   </w:style>
-  <w:style w:type="table" w:styleId="94">
+  <w:style w:type="table" w:styleId="672">
     <w:name w:val="Grid Table 6 Colorful - Accent 6"/>
-    <w:basedOn w:val="649"/>
+    <w:basedOn w:val="732"/>
     <w:uiPriority w:val="99"/>
     <w:pPr>
       <w:spacing w:after="0" w:line="240" w:lineRule="auto"/>
@@ -4730,9 +4752,9 @@
       </w:rPr>
     </w:tblStylePr>
   </w:style>
-  <w:style w:type="table" w:styleId="96">
+  <w:style w:type="table" w:styleId="673">
     <w:name w:val="Grid Table 7 Colorful - Accent 1"/>
-    <w:basedOn w:val="649"/>
+    <w:basedOn w:val="732"/>
     <w:uiPriority w:val="99"/>
     <w:pPr>
       <w:spacing w:after="0" w:line="240" w:lineRule="auto"/>
@@ -4783,9 +4805,9 @@
       <w:tcPr>
         <w:shd w:color="ffffff"/>
         <w:tcBorders>
-          <w:top w:val="none"/>
-          <w:left w:val="none"/>
-          <w:bottom w:val="none"/>
+          <w:top w:val="none" w:color="000000" w:sz="4" w:space="0"/>
+          <w:left w:val="none" w:color="000000" w:sz="4" w:space="0"/>
+          <w:bottom w:val="none" w:color="000000" w:sz="4" w:space="0"/>
           <w:right w:val="single" w:color="000000" w:themeColor="accent1" w:themeTint="80" w:sz="4" w:space="0"/>
         </w:tcBorders>
       </w:tcPr>
@@ -4800,10 +4822,10 @@
       <w:tcPr>
         <w:shd w:val="clear" w:color="ffffff" w:themeColor="light1" w:fill="ffffff" w:themeFill="light1"/>
         <w:tcBorders>
-          <w:top w:val="none"/>
-          <w:left w:val="none"/>
+          <w:top w:val="none" w:color="000000" w:sz="4" w:space="0"/>
+          <w:left w:val="none" w:color="000000" w:sz="4" w:space="0"/>
           <w:bottom w:val="single" w:color="000000" w:themeColor="accent1" w:themeTint="80" w:sz="4" w:space="0"/>
-          <w:right w:val="none"/>
+          <w:right w:val="none" w:color="000000" w:sz="4" w:space="0"/>
         </w:tcBorders>
       </w:tcPr>
     </w:tblStylePr>
@@ -4817,10 +4839,10 @@
       <w:tcPr>
         <w:shd w:color="ffffff"/>
         <w:tcBorders>
-          <w:top w:val="none"/>
+          <w:top w:val="none" w:color="000000" w:sz="4" w:space="0"/>
           <w:left w:val="single" w:color="000000" w:themeColor="accent1" w:themeTint="80" w:sz="4" w:space="0"/>
-          <w:bottom w:val="none"/>
-          <w:right w:val="none"/>
+          <w:bottom w:val="none" w:color="000000" w:sz="4" w:space="0"/>
+          <w:right w:val="none" w:color="000000" w:sz="4" w:space="0"/>
         </w:tcBorders>
       </w:tcPr>
     </w:tblStylePr>
@@ -4835,16 +4857,16 @@
         <w:shd w:val="clear" w:color="ffffff" w:themeColor="light1" w:fill="ffffff" w:themeFill="light1"/>
         <w:tcBorders>
           <w:top w:val="single" w:color="000000" w:themeColor="accent1" w:themeTint="80" w:sz="4" w:space="0"/>
-          <w:left w:val="none"/>
-          <w:bottom w:val="none"/>
-          <w:right w:val="none"/>
-        </w:tcBorders>
-      </w:tcPr>
-    </w:tblStylePr>
-  </w:style>
-  <w:style w:type="table" w:styleId="97">
+          <w:left w:val="none" w:color="000000" w:sz="4" w:space="0"/>
+          <w:bottom w:val="none" w:color="000000" w:sz="4" w:space="0"/>
+          <w:right w:val="none" w:color="000000" w:sz="4" w:space="0"/>
+        </w:tcBorders>
+      </w:tcPr>
+    </w:tblStylePr>
+  </w:style>
+  <w:style w:type="table" w:styleId="674">
     <w:name w:val="Grid Table 7 Colorful - Accent 2"/>
-    <w:basedOn w:val="649"/>
+    <w:basedOn w:val="732"/>
     <w:uiPriority w:val="99"/>
     <w:pPr>
       <w:spacing w:after="0" w:line="240" w:lineRule="auto"/>
@@ -4895,9 +4917,9 @@
       <w:tcPr>
         <w:shd w:color="ffffff"/>
         <w:tcBorders>
-          <w:top w:val="none"/>
-          <w:left w:val="none"/>
-          <w:bottom w:val="none"/>
+          <w:top w:val="none" w:color="000000" w:sz="4" w:space="0"/>
+          <w:left w:val="none" w:color="000000" w:sz="4" w:space="0"/>
+          <w:bottom w:val="none" w:color="000000" w:sz="4" w:space="0"/>
           <w:right w:val="single" w:color="000000" w:themeColor="accent2" w:themeTint="97" w:sz="4" w:space="0"/>
         </w:tcBorders>
       </w:tcPr>
@@ -4912,10 +4934,10 @@
       <w:tcPr>
         <w:shd w:val="clear" w:color="ffffff" w:themeColor="light1" w:fill="ffffff" w:themeFill="light1"/>
         <w:tcBorders>
-          <w:top w:val="none"/>
-          <w:left w:val="none"/>
+          <w:top w:val="none" w:color="000000" w:sz="4" w:space="0"/>
+          <w:left w:val="none" w:color="000000" w:sz="4" w:space="0"/>
           <w:bottom w:val="single" w:color="000000" w:themeColor="accent2" w:themeTint="97" w:sz="4" w:space="0"/>
-          <w:right w:val="none"/>
+          <w:right w:val="none" w:color="000000" w:sz="4" w:space="0"/>
         </w:tcBorders>
       </w:tcPr>
     </w:tblStylePr>
@@ -4929,10 +4951,10 @@
       <w:tcPr>
         <w:shd w:color="ffffff"/>
         <w:tcBorders>
-          <w:top w:val="none"/>
+          <w:top w:val="none" w:color="000000" w:sz="4" w:space="0"/>
           <w:left w:val="single" w:color="000000" w:themeColor="accent2" w:themeTint="97" w:sz="4" w:space="0"/>
-          <w:bottom w:val="none"/>
-          <w:right w:val="none"/>
+          <w:bottom w:val="none" w:color="000000" w:sz="4" w:space="0"/>
+          <w:right w:val="none" w:color="000000" w:sz="4" w:space="0"/>
         </w:tcBorders>
       </w:tcPr>
     </w:tblStylePr>
@@ -4947,16 +4969,16 @@
         <w:shd w:val="clear" w:color="ffffff" w:themeColor="light1" w:fill="ffffff" w:themeFill="light1"/>
         <w:tcBorders>
           <w:top w:val="single" w:color="000000" w:themeColor="accent2" w:themeTint="97" w:sz="4" w:space="0"/>
-          <w:left w:val="none"/>
-          <w:bottom w:val="none"/>
-          <w:right w:val="none"/>
-        </w:tcBorders>
-      </w:tcPr>
-    </w:tblStylePr>
-  </w:style>
-  <w:style w:type="table" w:styleId="98">
+          <w:left w:val="none" w:color="000000" w:sz="4" w:space="0"/>
+          <w:bottom w:val="none" w:color="000000" w:sz="4" w:space="0"/>
+          <w:right w:val="none" w:color="000000" w:sz="4" w:space="0"/>
+        </w:tcBorders>
+      </w:tcPr>
+    </w:tblStylePr>
+  </w:style>
+  <w:style w:type="table" w:styleId="675">
     <w:name w:val="Grid Table 7 Colorful - Accent 3"/>
-    <w:basedOn w:val="649"/>
+    <w:basedOn w:val="732"/>
     <w:uiPriority w:val="99"/>
     <w:pPr>
       <w:spacing w:after="0" w:line="240" w:lineRule="auto"/>
@@ -5007,9 +5029,9 @@
       <w:tcPr>
         <w:shd w:color="ffffff"/>
         <w:tcBorders>
-          <w:top w:val="none"/>
-          <w:left w:val="none"/>
-          <w:bottom w:val="none"/>
+          <w:top w:val="none" w:color="000000" w:sz="4" w:space="0"/>
+          <w:left w:val="none" w:color="000000" w:sz="4" w:space="0"/>
+          <w:bottom w:val="none" w:color="000000" w:sz="4" w:space="0"/>
           <w:right w:val="single" w:color="000000" w:themeColor="accent3" w:themeTint="FE" w:sz="4" w:space="0"/>
         </w:tcBorders>
       </w:tcPr>
@@ -5024,10 +5046,10 @@
       <w:tcPr>
         <w:shd w:val="clear" w:color="ffffff" w:themeColor="light1" w:fill="ffffff" w:themeFill="light1"/>
         <w:tcBorders>
-          <w:top w:val="none"/>
-          <w:left w:val="none"/>
+          <w:top w:val="none" w:color="000000" w:sz="4" w:space="0"/>
+          <w:left w:val="none" w:color="000000" w:sz="4" w:space="0"/>
           <w:bottom w:val="single" w:color="000000" w:themeColor="accent3" w:themeTint="FE" w:sz="4" w:space="0"/>
-          <w:right w:val="none"/>
+          <w:right w:val="none" w:color="000000" w:sz="4" w:space="0"/>
         </w:tcBorders>
       </w:tcPr>
     </w:tblStylePr>
@@ -5041,10 +5063,10 @@
       <w:tcPr>
         <w:shd w:color="ffffff"/>
         <w:tcBorders>
-          <w:top w:val="none"/>
+          <w:top w:val="none" w:color="000000" w:sz="4" w:space="0"/>
           <w:left w:val="single" w:color="000000" w:themeColor="accent3" w:themeTint="FE" w:sz="4" w:space="0"/>
-          <w:bottom w:val="none"/>
-          <w:right w:val="none"/>
+          <w:bottom w:val="none" w:color="000000" w:sz="4" w:space="0"/>
+          <w:right w:val="none" w:color="000000" w:sz="4" w:space="0"/>
         </w:tcBorders>
       </w:tcPr>
     </w:tblStylePr>
@@ -5059,16 +5081,16 @@
         <w:shd w:val="clear" w:color="ffffff" w:themeColor="light1" w:fill="ffffff" w:themeFill="light1"/>
         <w:tcBorders>
           <w:top w:val="single" w:color="000000" w:themeColor="accent3" w:themeTint="FE" w:sz="4" w:space="0"/>
-          <w:left w:val="none"/>
-          <w:bottom w:val="none"/>
-          <w:right w:val="none"/>
-        </w:tcBorders>
-      </w:tcPr>
-    </w:tblStylePr>
-  </w:style>
-  <w:style w:type="table" w:styleId="99">
+          <w:left w:val="none" w:color="000000" w:sz="4" w:space="0"/>
+          <w:bottom w:val="none" w:color="000000" w:sz="4" w:space="0"/>
+          <w:right w:val="none" w:color="000000" w:sz="4" w:space="0"/>
+        </w:tcBorders>
+      </w:tcPr>
+    </w:tblStylePr>
+  </w:style>
+  <w:style w:type="table" w:styleId="676">
     <w:name w:val="Grid Table 7 Colorful - Accent 4"/>
-    <w:basedOn w:val="649"/>
+    <w:basedOn w:val="732"/>
     <w:uiPriority w:val="99"/>
     <w:pPr>
       <w:spacing w:after="0" w:line="240" w:lineRule="auto"/>
@@ -5119,9 +5141,9 @@
       <w:tcPr>
         <w:shd w:color="ffffff"/>
         <w:tcBorders>
-          <w:top w:val="none"/>
-          <w:left w:val="none"/>
-          <w:bottom w:val="none"/>
+          <w:top w:val="none" w:color="000000" w:sz="4" w:space="0"/>
+          <w:left w:val="none" w:color="000000" w:sz="4" w:space="0"/>
+          <w:bottom w:val="none" w:color="000000" w:sz="4" w:space="0"/>
           <w:right w:val="single" w:color="000000" w:themeColor="accent4" w:themeTint="9A" w:sz="4" w:space="0"/>
         </w:tcBorders>
       </w:tcPr>
@@ -5136,10 +5158,10 @@
       <w:tcPr>
         <w:shd w:val="clear" w:color="ffffff" w:themeColor="light1" w:fill="ffffff" w:themeFill="light1"/>
         <w:tcBorders>
-          <w:top w:val="none"/>
-          <w:left w:val="none"/>
+          <w:top w:val="none" w:color="000000" w:sz="4" w:space="0"/>
+          <w:left w:val="none" w:color="000000" w:sz="4" w:space="0"/>
           <w:bottom w:val="single" w:color="000000" w:themeColor="accent4" w:themeTint="9A" w:sz="4" w:space="0"/>
-          <w:right w:val="none"/>
+          <w:right w:val="none" w:color="000000" w:sz="4" w:space="0"/>
         </w:tcBorders>
       </w:tcPr>
     </w:tblStylePr>
@@ -5153,10 +5175,10 @@
       <w:tcPr>
         <w:shd w:color="ffffff"/>
         <w:tcBorders>
-          <w:top w:val="none"/>
+          <w:top w:val="none" w:color="000000" w:sz="4" w:space="0"/>
           <w:left w:val="single" w:color="000000" w:themeColor="accent4" w:themeTint="9A" w:sz="4" w:space="0"/>
-          <w:bottom w:val="none"/>
-          <w:right w:val="none"/>
+          <w:bottom w:val="none" w:color="000000" w:sz="4" w:space="0"/>
+          <w:right w:val="none" w:color="000000" w:sz="4" w:space="0"/>
         </w:tcBorders>
       </w:tcPr>
     </w:tblStylePr>
@@ -5171,16 +5193,16 @@
         <w:shd w:val="clear" w:color="ffffff" w:themeColor="light1" w:fill="ffffff" w:themeFill="light1"/>
         <w:tcBorders>
           <w:top w:val="single" w:color="000000" w:themeColor="accent4" w:themeTint="9A" w:sz="4" w:space="0"/>
-          <w:left w:val="none"/>
-          <w:bottom w:val="none"/>
-          <w:right w:val="none"/>
-        </w:tcBorders>
-      </w:tcPr>
-    </w:tblStylePr>
-  </w:style>
-  <w:style w:type="table" w:styleId="100">
+          <w:left w:val="none" w:color="000000" w:sz="4" w:space="0"/>
+          <w:bottom w:val="none" w:color="000000" w:sz="4" w:space="0"/>
+          <w:right w:val="none" w:color="000000" w:sz="4" w:space="0"/>
+        </w:tcBorders>
+      </w:tcPr>
+    </w:tblStylePr>
+  </w:style>
+  <w:style w:type="table" w:styleId="677">
     <w:name w:val="Grid Table 7 Colorful - Accent 5"/>
-    <w:basedOn w:val="649"/>
+    <w:basedOn w:val="732"/>
     <w:uiPriority w:val="99"/>
     <w:pPr>
       <w:spacing w:after="0" w:line="240" w:lineRule="auto"/>
@@ -5231,9 +5253,9 @@
       <w:tcPr>
         <w:shd w:color="ffffff"/>
         <w:tcBorders>
-          <w:top w:val="none"/>
-          <w:left w:val="none"/>
-          <w:bottom w:val="none"/>
+          <w:top w:val="none" w:color="000000" w:sz="4" w:space="0"/>
+          <w:left w:val="none" w:color="000000" w:sz="4" w:space="0"/>
+          <w:bottom w:val="none" w:color="000000" w:sz="4" w:space="0"/>
           <w:right w:val="single" w:color="000000" w:themeColor="accent5" w:themeTint="90" w:sz="4" w:space="0"/>
         </w:tcBorders>
       </w:tcPr>
@@ -5248,10 +5270,10 @@
       <w:tcPr>
         <w:shd w:val="clear" w:color="ffffff" w:themeColor="light1" w:fill="ffffff" w:themeFill="light1"/>
         <w:tcBorders>
-          <w:top w:val="none"/>
-          <w:left w:val="none"/>
+          <w:top w:val="none" w:color="000000" w:sz="4" w:space="0"/>
+          <w:left w:val="none" w:color="000000" w:sz="4" w:space="0"/>
           <w:bottom w:val="single" w:color="000000" w:themeColor="accent5" w:themeTint="90" w:sz="4" w:space="0"/>
-          <w:right w:val="none"/>
+          <w:right w:val="none" w:color="000000" w:sz="4" w:space="0"/>
         </w:tcBorders>
       </w:tcPr>
     </w:tblStylePr>
@@ -5265,10 +5287,10 @@
       <w:tcPr>
         <w:shd w:color="ffffff"/>
         <w:tcBorders>
-          <w:top w:val="none"/>
+          <w:top w:val="none" w:color="000000" w:sz="4" w:space="0"/>
           <w:left w:val="single" w:color="000000" w:themeColor="accent5" w:themeTint="90" w:sz="4" w:space="0"/>
-          <w:bottom w:val="none"/>
-          <w:right w:val="none"/>
+          <w:bottom w:val="none" w:color="000000" w:sz="4" w:space="0"/>
+          <w:right w:val="none" w:color="000000" w:sz="4" w:space="0"/>
         </w:tcBorders>
       </w:tcPr>
     </w:tblStylePr>
@@ -5283,16 +5305,16 @@
         <w:shd w:val="clear" w:color="ffffff" w:themeColor="light1" w:fill="ffffff" w:themeFill="light1"/>
         <w:tcBorders>
           <w:top w:val="single" w:color="000000" w:themeColor="accent5" w:themeTint="90" w:sz="4" w:space="0"/>
-          <w:left w:val="none"/>
-          <w:bottom w:val="none"/>
-          <w:right w:val="none"/>
-        </w:tcBorders>
-      </w:tcPr>
-    </w:tblStylePr>
-  </w:style>
-  <w:style w:type="table" w:styleId="101">
+          <w:left w:val="none" w:color="000000" w:sz="4" w:space="0"/>
+          <w:bottom w:val="none" w:color="000000" w:sz="4" w:space="0"/>
+          <w:right w:val="none" w:color="000000" w:sz="4" w:space="0"/>
+        </w:tcBorders>
+      </w:tcPr>
+    </w:tblStylePr>
+  </w:style>
+  <w:style w:type="table" w:styleId="678">
     <w:name w:val="Grid Table 7 Colorful - Accent 6"/>
-    <w:basedOn w:val="649"/>
+    <w:basedOn w:val="732"/>
     <w:uiPriority w:val="99"/>
     <w:pPr>
       <w:spacing w:after="0" w:line="240" w:lineRule="auto"/>
@@ -5343,9 +5365,9 @@
       <w:tcPr>
         <w:shd w:color="ffffff"/>
         <w:tcBorders>
-          <w:top w:val="none"/>
-          <w:left w:val="none"/>
-          <w:bottom w:val="none"/>
+          <w:top w:val="none" w:color="000000" w:sz="4" w:space="0"/>
+          <w:left w:val="none" w:color="000000" w:sz="4" w:space="0"/>
+          <w:bottom w:val="none" w:color="000000" w:sz="4" w:space="0"/>
           <w:right w:val="single" w:color="000000" w:themeColor="accent6" w:themeTint="90" w:sz="4" w:space="0"/>
         </w:tcBorders>
       </w:tcPr>
@@ -5360,10 +5382,10 @@
       <w:tcPr>
         <w:shd w:val="clear" w:color="ffffff" w:themeColor="light1" w:fill="ffffff" w:themeFill="light1"/>
         <w:tcBorders>
-          <w:top w:val="none"/>
-          <w:left w:val="none"/>
+          <w:top w:val="none" w:color="000000" w:sz="4" w:space="0"/>
+          <w:left w:val="none" w:color="000000" w:sz="4" w:space="0"/>
           <w:bottom w:val="single" w:color="000000" w:themeColor="accent6" w:themeTint="90" w:sz="4" w:space="0"/>
-          <w:right w:val="none"/>
+          <w:right w:val="none" w:color="000000" w:sz="4" w:space="0"/>
         </w:tcBorders>
       </w:tcPr>
     </w:tblStylePr>
@@ -5377,10 +5399,10 @@
       <w:tcPr>
         <w:shd w:color="ffffff"/>
         <w:tcBorders>
-          <w:top w:val="none"/>
+          <w:top w:val="none" w:color="000000" w:sz="4" w:space="0"/>
           <w:left w:val="single" w:color="000000" w:themeColor="accent6" w:themeTint="90" w:sz="4" w:space="0"/>
-          <w:bottom w:val="none"/>
-          <w:right w:val="none"/>
+          <w:bottom w:val="none" w:color="000000" w:sz="4" w:space="0"/>
+          <w:right w:val="none" w:color="000000" w:sz="4" w:space="0"/>
         </w:tcBorders>
       </w:tcPr>
     </w:tblStylePr>
@@ -5395,16 +5417,16 @@
         <w:shd w:val="clear" w:color="ffffff" w:themeColor="light1" w:fill="ffffff" w:themeFill="light1"/>
         <w:tcBorders>
           <w:top w:val="single" w:color="000000" w:themeColor="accent6" w:themeTint="90" w:sz="4" w:space="0"/>
-          <w:left w:val="none"/>
-          <w:bottom w:val="none"/>
-          <w:right w:val="none"/>
-        </w:tcBorders>
-      </w:tcPr>
-    </w:tblStylePr>
-  </w:style>
-  <w:style w:type="table" w:styleId="103">
+          <w:left w:val="none" w:color="000000" w:sz="4" w:space="0"/>
+          <w:bottom w:val="none" w:color="000000" w:sz="4" w:space="0"/>
+          <w:right w:val="none" w:color="000000" w:sz="4" w:space="0"/>
+        </w:tcBorders>
+      </w:tcPr>
+    </w:tblStylePr>
+  </w:style>
+  <w:style w:type="table" w:styleId="679">
     <w:name w:val="List Table 1 Light - Accent 1"/>
-    <w:basedOn w:val="649"/>
+    <w:basedOn w:val="732"/>
     <w:uiPriority w:val="99"/>
     <w:pPr>
       <w:spacing w:after="0" w:line="240" w:lineRule="auto"/>
@@ -5465,9 +5487,9 @@
       </w:tcPr>
     </w:tblStylePr>
   </w:style>
-  <w:style w:type="table" w:styleId="104">
+  <w:style w:type="table" w:styleId="680">
     <w:name w:val="List Table 1 Light - Accent 2"/>
-    <w:basedOn w:val="649"/>
+    <w:basedOn w:val="732"/>
     <w:uiPriority w:val="99"/>
     <w:pPr>
       <w:spacing w:after="0" w:line="240" w:lineRule="auto"/>
@@ -5528,9 +5550,9 @@
       </w:tcPr>
     </w:tblStylePr>
   </w:style>
-  <w:style w:type="table" w:styleId="105">
+  <w:style w:type="table" w:styleId="681">
     <w:name w:val="List Table 1 Light - Accent 3"/>
-    <w:basedOn w:val="649"/>
+    <w:basedOn w:val="732"/>
     <w:uiPriority w:val="99"/>
     <w:pPr>
       <w:spacing w:after="0" w:line="240" w:lineRule="auto"/>
@@ -5591,9 +5613,9 @@
       </w:tcPr>
     </w:tblStylePr>
   </w:style>
-  <w:style w:type="table" w:styleId="106">
+  <w:style w:type="table" w:styleId="682">
     <w:name w:val="List Table 1 Light - Accent 4"/>
-    <w:basedOn w:val="649"/>
+    <w:basedOn w:val="732"/>
     <w:uiPriority w:val="99"/>
     <w:pPr>
       <w:spacing w:after="0" w:line="240" w:lineRule="auto"/>
@@ -5654,9 +5676,9 @@
       </w:tcPr>
     </w:tblStylePr>
   </w:style>
-  <w:style w:type="table" w:styleId="107">
+  <w:style w:type="table" w:styleId="683">
     <w:name w:val="List Table 1 Light - Accent 5"/>
-    <w:basedOn w:val="649"/>
+    <w:basedOn w:val="732"/>
     <w:uiPriority w:val="99"/>
     <w:pPr>
       <w:spacing w:after="0" w:line="240" w:lineRule="auto"/>
@@ -5717,9 +5739,9 @@
       </w:tcPr>
     </w:tblStylePr>
   </w:style>
-  <w:style w:type="table" w:styleId="108">
+  <w:style w:type="table" w:styleId="684">
     <w:name w:val="List Table 1 Light - Accent 6"/>
-    <w:basedOn w:val="649"/>
+    <w:basedOn w:val="732"/>
     <w:uiPriority w:val="99"/>
     <w:pPr>
       <w:spacing w:after="0" w:line="240" w:lineRule="auto"/>
@@ -5780,9 +5802,9 @@
       </w:tcPr>
     </w:tblStylePr>
   </w:style>
-  <w:style w:type="table" w:styleId="110">
+  <w:style w:type="table" w:styleId="685">
     <w:name w:val="List Table 2 - Accent 1"/>
-    <w:basedOn w:val="649"/>
+    <w:basedOn w:val="732"/>
     <w:uiPriority w:val="99"/>
     <w:pPr>
       <w:spacing w:after="0" w:line="240" w:lineRule="auto"/>
@@ -5866,9 +5888,9 @@
       </w:tcPr>
     </w:tblStylePr>
   </w:style>
-  <w:style w:type="table" w:styleId="111">
+  <w:style w:type="table" w:styleId="686">
     <w:name w:val="List Table 2 - Accent 2"/>
-    <w:basedOn w:val="649"/>
+    <w:basedOn w:val="732"/>
     <w:uiPriority w:val="99"/>
     <w:pPr>
       <w:spacing w:after="0" w:line="240" w:lineRule="auto"/>
@@ -5952,9 +5974,9 @@
       </w:tcPr>
     </w:tblStylePr>
   </w:style>
-  <w:style w:type="table" w:styleId="112">
+  <w:style w:type="table" w:styleId="687">
     <w:name w:val="List Table 2 - Accent 3"/>
-    <w:basedOn w:val="649"/>
+    <w:basedOn w:val="732"/>
     <w:uiPriority w:val="99"/>
     <w:pPr>
       <w:spacing w:after="0" w:line="240" w:lineRule="auto"/>
@@ -6038,9 +6060,9 @@
       </w:tcPr>
     </w:tblStylePr>
   </w:style>
-  <w:style w:type="table" w:styleId="113">
+  <w:style w:type="table" w:styleId="688">
     <w:name w:val="List Table 2 - Accent 4"/>
-    <w:basedOn w:val="649"/>
+    <w:basedOn w:val="732"/>
     <w:uiPriority w:val="99"/>
     <w:pPr>
       <w:spacing w:after="0" w:line="240" w:lineRule="auto"/>
@@ -6124,9 +6146,9 @@
       </w:tcPr>
     </w:tblStylePr>
   </w:style>
-  <w:style w:type="table" w:styleId="114">
+  <w:style w:type="table" w:styleId="689">
     <w:name w:val="List Table 2 - Accent 5"/>
-    <w:basedOn w:val="649"/>
+    <w:basedOn w:val="732"/>
     <w:uiPriority w:val="99"/>
     <w:pPr>
       <w:spacing w:after="0" w:line="240" w:lineRule="auto"/>
@@ -6210,9 +6232,9 @@
       </w:tcPr>
     </w:tblStylePr>
   </w:style>
-  <w:style w:type="table" w:styleId="115">
+  <w:style w:type="table" w:styleId="690">
     <w:name w:val="List Table 2 - Accent 6"/>
-    <w:basedOn w:val="649"/>
+    <w:basedOn w:val="732"/>
     <w:uiPriority w:val="99"/>
     <w:pPr>
       <w:spacing w:after="0" w:line="240" w:lineRule="auto"/>
@@ -6296,9 +6318,9 @@
       </w:tcPr>
     </w:tblStylePr>
   </w:style>
-  <w:style w:type="table" w:styleId="117">
+  <w:style w:type="table" w:styleId="691">
     <w:name w:val="List Table 3 - Accent 1"/>
-    <w:basedOn w:val="649"/>
+    <w:basedOn w:val="732"/>
     <w:uiPriority w:val="99"/>
     <w:pPr>
       <w:spacing w:after="0" w:line="240" w:lineRule="auto"/>
@@ -6370,9 +6392,9 @@
       </w:rPr>
     </w:tblStylePr>
   </w:style>
-  <w:style w:type="table" w:styleId="118">
+  <w:style w:type="table" w:styleId="692">
     <w:name w:val="List Table 3 - Accent 2"/>
-    <w:basedOn w:val="649"/>
+    <w:basedOn w:val="732"/>
     <w:uiPriority w:val="99"/>
     <w:pPr>
       <w:spacing w:after="0" w:line="240" w:lineRule="auto"/>
@@ -6444,9 +6466,9 @@
       </w:rPr>
     </w:tblStylePr>
   </w:style>
-  <w:style w:type="table" w:styleId="119">
+  <w:style w:type="table" w:styleId="693">
     <w:name w:val="List Table 3 - Accent 3"/>
-    <w:basedOn w:val="649"/>
+    <w:basedOn w:val="732"/>
     <w:uiPriority w:val="99"/>
     <w:pPr>
       <w:spacing w:after="0" w:line="240" w:lineRule="auto"/>
@@ -6518,9 +6540,9 @@
       </w:rPr>
     </w:tblStylePr>
   </w:style>
-  <w:style w:type="table" w:styleId="120">
+  <w:style w:type="table" w:styleId="694">
     <w:name w:val="List Table 3 - Accent 4"/>
-    <w:basedOn w:val="649"/>
+    <w:basedOn w:val="732"/>
     <w:uiPriority w:val="99"/>
     <w:pPr>
       <w:spacing w:after="0" w:line="240" w:lineRule="auto"/>
@@ -6592,9 +6614,9 @@
       </w:rPr>
     </w:tblStylePr>
   </w:style>
-  <w:style w:type="table" w:styleId="121">
+  <w:style w:type="table" w:styleId="695">
     <w:name w:val="List Table 3 - Accent 5"/>
-    <w:basedOn w:val="649"/>
+    <w:basedOn w:val="732"/>
     <w:uiPriority w:val="99"/>
     <w:pPr>
       <w:spacing w:after="0" w:line="240" w:lineRule="auto"/>
@@ -6666,9 +6688,9 @@
       </w:rPr>
     </w:tblStylePr>
   </w:style>
-  <w:style w:type="table" w:styleId="122">
+  <w:style w:type="table" w:styleId="696">
     <w:name w:val="List Table 3 - Accent 6"/>
-    <w:basedOn w:val="649"/>
+    <w:basedOn w:val="732"/>
     <w:uiPriority w:val="99"/>
     <w:pPr>
       <w:spacing w:after="0" w:line="240" w:lineRule="auto"/>
@@ -6740,9 +6762,9 @@
       </w:rPr>
     </w:tblStylePr>
   </w:style>
-  <w:style w:type="table" w:styleId="124">
+  <w:style w:type="table" w:styleId="697">
     <w:name w:val="List Table 4 - Accent 1"/>
-    <w:basedOn w:val="649"/>
+    <w:basedOn w:val="732"/>
     <w:uiPriority w:val="99"/>
     <w:pPr>
       <w:spacing w:after="0" w:line="240" w:lineRule="auto"/>
@@ -6809,9 +6831,9 @@
       </w:rPr>
     </w:tblStylePr>
   </w:style>
-  <w:style w:type="table" w:styleId="125">
+  <w:style w:type="table" w:styleId="698">
     <w:name w:val="List Table 4 - Accent 2"/>
-    <w:basedOn w:val="649"/>
+    <w:basedOn w:val="732"/>
     <w:uiPriority w:val="99"/>
     <w:pPr>
       <w:spacing w:after="0" w:line="240" w:lineRule="auto"/>
@@ -6878,9 +6900,9 @@
       </w:rPr>
     </w:tblStylePr>
   </w:style>
-  <w:style w:type="table" w:styleId="126">
+  <w:style w:type="table" w:styleId="699">
     <w:name w:val="List Table 4 - Accent 3"/>
-    <w:basedOn w:val="649"/>
+    <w:basedOn w:val="732"/>
     <w:uiPriority w:val="99"/>
     <w:pPr>
       <w:spacing w:after="0" w:line="240" w:lineRule="auto"/>
@@ -6947,9 +6969,9 @@
       </w:rPr>
     </w:tblStylePr>
   </w:style>
-  <w:style w:type="table" w:styleId="127">
+  <w:style w:type="table" w:styleId="700">
     <w:name w:val="List Table 4 - Accent 4"/>
-    <w:basedOn w:val="649"/>
+    <w:basedOn w:val="732"/>
     <w:uiPriority w:val="99"/>
     <w:pPr>
       <w:spacing w:after="0" w:line="240" w:lineRule="auto"/>
@@ -7016,9 +7038,9 @@
       </w:rPr>
     </w:tblStylePr>
   </w:style>
-  <w:style w:type="table" w:styleId="128">
+  <w:style w:type="table" w:styleId="701">
     <w:name w:val="List Table 4 - Accent 5"/>
-    <w:basedOn w:val="649"/>
+    <w:basedOn w:val="732"/>
     <w:uiPriority w:val="99"/>
     <w:pPr>
       <w:spacing w:after="0" w:line="240" w:lineRule="auto"/>
@@ -7085,9 +7107,9 @@
       </w:rPr>
     </w:tblStylePr>
   </w:style>
-  <w:style w:type="table" w:styleId="129">
+  <w:style w:type="table" w:styleId="702">
     <w:name w:val="List Table 4 - Accent 6"/>
-    <w:basedOn w:val="649"/>
+    <w:basedOn w:val="732"/>
     <w:uiPriority w:val="99"/>
     <w:pPr>
       <w:spacing w:after="0" w:line="240" w:lineRule="auto"/>
@@ -7154,9 +7176,9 @@
       </w:rPr>
     </w:tblStylePr>
   </w:style>
-  <w:style w:type="table" w:styleId="131">
+  <w:style w:type="table" w:styleId="703">
     <w:name w:val="List Table 5 Dark - Accent 1"/>
-    <w:basedOn w:val="649"/>
+    <w:basedOn w:val="732"/>
     <w:uiPriority w:val="99"/>
     <w:pPr>
       <w:spacing w:after="0" w:line="240" w:lineRule="auto"/>
@@ -7261,9 +7283,9 @@
       </w:rPr>
     </w:tblStylePr>
   </w:style>
-  <w:style w:type="table" w:styleId="132">
+  <w:style w:type="table" w:styleId="704">
     <w:name w:val="List Table 5 Dark - Accent 2"/>
-    <w:basedOn w:val="649"/>
+    <w:basedOn w:val="732"/>
     <w:uiPriority w:val="99"/>
     <w:pPr>
       <w:spacing w:after="0" w:line="240" w:lineRule="auto"/>
@@ -7368,9 +7390,9 @@
       </w:rPr>
     </w:tblStylePr>
   </w:style>
-  <w:style w:type="table" w:styleId="133">
+  <w:style w:type="table" w:styleId="705">
     <w:name w:val="List Table 5 Dark - Accent 3"/>
-    <w:basedOn w:val="649"/>
+    <w:basedOn w:val="732"/>
     <w:uiPriority w:val="99"/>
     <w:pPr>
       <w:spacing w:after="0" w:line="240" w:lineRule="auto"/>
@@ -7475,9 +7497,9 @@
       </w:rPr>
     </w:tblStylePr>
   </w:style>
-  <w:style w:type="table" w:styleId="134">
+  <w:style w:type="table" w:styleId="706">
     <w:name w:val="List Table 5 Dark - Accent 4"/>
-    <w:basedOn w:val="649"/>
+    <w:basedOn w:val="732"/>
     <w:uiPriority w:val="99"/>
     <w:pPr>
       <w:spacing w:after="0" w:line="240" w:lineRule="auto"/>
@@ -7582,9 +7604,9 @@
       </w:rPr>
     </w:tblStylePr>
   </w:style>
-  <w:style w:type="table" w:styleId="135">
+  <w:style w:type="table" w:styleId="707">
     <w:name w:val="List Table 5 Dark - Accent 5"/>
-    <w:basedOn w:val="649"/>
+    <w:basedOn w:val="732"/>
     <w:uiPriority w:val="99"/>
     <w:pPr>
       <w:spacing w:after="0" w:line="240" w:lineRule="auto"/>
@@ -7689,9 +7711,9 @@
       </w:rPr>
     </w:tblStylePr>
   </w:style>
-  <w:style w:type="table" w:styleId="136">
+  <w:style w:type="table" w:styleId="708">
     <w:name w:val="List Table 5 Dark - Accent 6"/>
-    <w:basedOn w:val="649"/>
+    <w:basedOn w:val="732"/>
     <w:uiPriority w:val="99"/>
     <w:pPr>
       <w:spacing w:after="0" w:line="240" w:lineRule="auto"/>
@@ -7796,9 +7818,9 @@
       </w:rPr>
     </w:tblStylePr>
   </w:style>
-  <w:style w:type="table" w:styleId="138">
+  <w:style w:type="table" w:styleId="709">
     <w:name w:val="List Table 6 Colorful - Accent 1"/>
-    <w:basedOn w:val="649"/>
+    <w:basedOn w:val="732"/>
     <w:uiPriority w:val="99"/>
     <w:pPr>
       <w:spacing w:after="0" w:line="240" w:lineRule="auto"/>
@@ -7869,9 +7891,9 @@
       </w:tcPr>
     </w:tblStylePr>
   </w:style>
-  <w:style w:type="table" w:styleId="139">
+  <w:style w:type="table" w:styleId="710">
     <w:name w:val="List Table 6 Colorful - Accent 2"/>
-    <w:basedOn w:val="649"/>
+    <w:basedOn w:val="732"/>
     <w:uiPriority w:val="99"/>
     <w:pPr>
       <w:spacing w:after="0" w:line="240" w:lineRule="auto"/>
@@ -7942,9 +7964,9 @@
       </w:tcPr>
     </w:tblStylePr>
   </w:style>
-  <w:style w:type="table" w:styleId="140">
+  <w:style w:type="table" w:styleId="711">
     <w:name w:val="List Table 6 Colorful - Accent 3"/>
-    <w:basedOn w:val="649"/>
+    <w:basedOn w:val="732"/>
     <w:uiPriority w:val="99"/>
     <w:pPr>
       <w:spacing w:after="0" w:line="240" w:lineRule="auto"/>
@@ -8015,9 +8037,9 @@
       </w:tcPr>
     </w:tblStylePr>
   </w:style>
-  <w:style w:type="table" w:styleId="141">
+  <w:style w:type="table" w:styleId="712">
     <w:name w:val="List Table 6 Colorful - Accent 4"/>
-    <w:basedOn w:val="649"/>
+    <w:basedOn w:val="732"/>
     <w:uiPriority w:val="99"/>
     <w:pPr>
       <w:spacing w:after="0" w:line="240" w:lineRule="auto"/>
@@ -8088,9 +8110,9 @@
       </w:tcPr>
     </w:tblStylePr>
   </w:style>
-  <w:style w:type="table" w:styleId="142">
+  <w:style w:type="table" w:styleId="713">
     <w:name w:val="List Table 6 Colorful - Accent 5"/>
-    <w:basedOn w:val="649"/>
+    <w:basedOn w:val="732"/>
     <w:uiPriority w:val="99"/>
     <w:pPr>
       <w:spacing w:after="0" w:line="240" w:lineRule="auto"/>
@@ -8161,9 +8183,9 @@
       </w:tcPr>
     </w:tblStylePr>
   </w:style>
-  <w:style w:type="table" w:styleId="143">
+  <w:style w:type="table" w:styleId="714">
     <w:name w:val="List Table 6 Colorful - Accent 6"/>
-    <w:basedOn w:val="649"/>
+    <w:basedOn w:val="732"/>
     <w:uiPriority w:val="99"/>
     <w:pPr>
       <w:spacing w:after="0" w:line="240" w:lineRule="auto"/>
@@ -8234,9 +8256,9 @@
       </w:tcPr>
     </w:tblStylePr>
   </w:style>
-  <w:style w:type="table" w:styleId="145">
+  <w:style w:type="table" w:styleId="715">
     <w:name w:val="List Table 7 Colorful - Accent 1"/>
-    <w:basedOn w:val="649"/>
+    <w:basedOn w:val="732"/>
     <w:uiPriority w:val="99"/>
     <w:pPr>
       <w:spacing w:after="0" w:line="240" w:lineRule="auto"/>
@@ -8284,9 +8306,9 @@
       <w:tcPr>
         <w:shd w:color="ffffff"/>
         <w:tcBorders>
-          <w:top w:val="none"/>
-          <w:left w:val="none"/>
-          <w:bottom w:val="none"/>
+          <w:top w:val="none" w:color="000000" w:sz="4" w:space="0"/>
+          <w:left w:val="none" w:color="000000" w:sz="4" w:space="0"/>
+          <w:bottom w:val="none" w:color="000000" w:sz="4" w:space="0"/>
           <w:right w:val="single" w:color="000000" w:themeColor="accent1" w:sz="4" w:space="0"/>
         </w:tcBorders>
       </w:tcPr>
@@ -8301,10 +8323,10 @@
       <w:tcPr>
         <w:shd w:val="clear" w:color="ffffff" w:themeColor="light1" w:fill="ffffff" w:themeFill="light1"/>
         <w:tcBorders>
-          <w:top w:val="none"/>
-          <w:left w:val="none"/>
+          <w:top w:val="none" w:color="000000" w:sz="4" w:space="0"/>
+          <w:left w:val="none" w:color="000000" w:sz="4" w:space="0"/>
           <w:bottom w:val="single" w:color="000000" w:themeColor="accent1" w:sz="4" w:space="0"/>
-          <w:right w:val="none"/>
+          <w:right w:val="none" w:color="000000" w:sz="4" w:space="0"/>
         </w:tcBorders>
       </w:tcPr>
     </w:tblStylePr>
@@ -8318,10 +8340,10 @@
       <w:tcPr>
         <w:shd w:color="ffffff"/>
         <w:tcBorders>
-          <w:top w:val="none"/>
+          <w:top w:val="none" w:color="000000" w:sz="4" w:space="0"/>
           <w:left w:val="single" w:color="000000" w:themeColor="accent1" w:sz="4" w:space="0"/>
-          <w:bottom w:val="none"/>
-          <w:right w:val="none"/>
+          <w:bottom w:val="none" w:color="000000" w:sz="4" w:space="0"/>
+          <w:right w:val="none" w:color="000000" w:sz="4" w:space="0"/>
         </w:tcBorders>
       </w:tcPr>
     </w:tblStylePr>
@@ -8336,9 +8358,9 @@
         <w:shd w:val="clear" w:color="ffffff" w:themeColor="light1" w:fill="ffffff" w:themeFill="light1"/>
         <w:tcBorders>
           <w:top w:val="single" w:color="000000" w:themeColor="accent1" w:sz="4" w:space="0"/>
-          <w:left w:val="none"/>
-          <w:bottom w:val="none"/>
-          <w:right w:val="none"/>
+          <w:left w:val="none" w:color="000000" w:sz="4" w:space="0"/>
+          <w:bottom w:val="none" w:color="000000" w:sz="4" w:space="0"/>
+          <w:right w:val="none" w:color="000000" w:sz="4" w:space="0"/>
         </w:tcBorders>
       </w:tcPr>
     </w:tblStylePr>
@@ -8350,9 +8372,9 @@
       </w:rPr>
     </w:tblStylePr>
   </w:style>
-  <w:style w:type="table" w:styleId="146">
+  <w:style w:type="table" w:styleId="716">
     <w:name w:val="List Table 7 Colorful - Accent 2"/>
-    <w:basedOn w:val="649"/>
+    <w:basedOn w:val="732"/>
     <w:uiPriority w:val="99"/>
     <w:pPr>
       <w:spacing w:after="0" w:line="240" w:lineRule="auto"/>
@@ -8400,9 +8422,9 @@
       <w:tcPr>
         <w:shd w:color="ffffff"/>
         <w:tcBorders>
-          <w:top w:val="none"/>
-          <w:left w:val="none"/>
-          <w:bottom w:val="none"/>
+          <w:top w:val="none" w:color="000000" w:sz="4" w:space="0"/>
+          <w:left w:val="none" w:color="000000" w:sz="4" w:space="0"/>
+          <w:bottom w:val="none" w:color="000000" w:sz="4" w:space="0"/>
           <w:right w:val="single" w:color="000000" w:themeColor="accent2" w:themeTint="97" w:sz="4" w:space="0"/>
         </w:tcBorders>
       </w:tcPr>
@@ -8417,10 +8439,10 @@
       <w:tcPr>
         <w:shd w:val="clear" w:color="ffffff" w:themeColor="light1" w:fill="ffffff" w:themeFill="light1"/>
         <w:tcBorders>
-          <w:top w:val="none"/>
-          <w:left w:val="none"/>
+          <w:top w:val="none" w:color="000000" w:sz="4" w:space="0"/>
+          <w:left w:val="none" w:color="000000" w:sz="4" w:space="0"/>
           <w:bottom w:val="single" w:color="000000" w:themeColor="accent2" w:themeTint="97" w:sz="4" w:space="0"/>
-          <w:right w:val="none"/>
+          <w:right w:val="none" w:color="000000" w:sz="4" w:space="0"/>
         </w:tcBorders>
       </w:tcPr>
     </w:tblStylePr>
@@ -8434,10 +8456,10 @@
       <w:tcPr>
         <w:shd w:color="ffffff"/>
         <w:tcBorders>
-          <w:top w:val="none"/>
+          <w:top w:val="none" w:color="000000" w:sz="4" w:space="0"/>
           <w:left w:val="single" w:color="000000" w:themeColor="accent2" w:themeTint="97" w:sz="4" w:space="0"/>
-          <w:bottom w:val="none"/>
-          <w:right w:val="none"/>
+          <w:bottom w:val="none" w:color="000000" w:sz="4" w:space="0"/>
+          <w:right w:val="none" w:color="000000" w:sz="4" w:space="0"/>
         </w:tcBorders>
       </w:tcPr>
     </w:tblStylePr>
@@ -8452,9 +8474,9 @@
         <w:shd w:val="clear" w:color="ffffff" w:themeColor="light1" w:fill="ffffff" w:themeFill="light1"/>
         <w:tcBorders>
           <w:top w:val="single" w:color="000000" w:themeColor="accent2" w:themeTint="97" w:sz="4" w:space="0"/>
-          <w:left w:val="none"/>
-          <w:bottom w:val="none"/>
-          <w:right w:val="none"/>
+          <w:left w:val="none" w:color="000000" w:sz="4" w:space="0"/>
+          <w:bottom w:val="none" w:color="000000" w:sz="4" w:space="0"/>
+          <w:right w:val="none" w:color="000000" w:sz="4" w:space="0"/>
         </w:tcBorders>
       </w:tcPr>
     </w:tblStylePr>
@@ -8466,9 +8488,9 @@
       </w:rPr>
     </w:tblStylePr>
   </w:style>
-  <w:style w:type="table" w:styleId="147">
+  <w:style w:type="table" w:styleId="717">
     <w:name w:val="List Table 7 Colorful - Accent 3"/>
-    <w:basedOn w:val="649"/>
+    <w:basedOn w:val="732"/>
     <w:uiPriority w:val="99"/>
     <w:pPr>
       <w:spacing w:after="0" w:line="240" w:lineRule="auto"/>
@@ -8516,9 +8538,9 @@
       <w:tcPr>
         <w:shd w:color="ffffff"/>
         <w:tcBorders>
-          <w:top w:val="none"/>
-          <w:left w:val="none"/>
-          <w:bottom w:val="none"/>
+          <w:top w:val="none" w:color="000000" w:sz="4" w:space="0"/>
+          <w:left w:val="none" w:color="000000" w:sz="4" w:space="0"/>
+          <w:bottom w:val="none" w:color="000000" w:sz="4" w:space="0"/>
           <w:right w:val="single" w:color="000000" w:themeColor="accent3" w:themeTint="98" w:sz="4" w:space="0"/>
         </w:tcBorders>
       </w:tcPr>
@@ -8533,10 +8555,10 @@
       <w:tcPr>
         <w:shd w:val="clear" w:color="ffffff" w:themeColor="light1" w:fill="ffffff" w:themeFill="light1"/>
         <w:tcBorders>
-          <w:top w:val="none"/>
-          <w:left w:val="none"/>
+          <w:top w:val="none" w:color="000000" w:sz="4" w:space="0"/>
+          <w:left w:val="none" w:color="000000" w:sz="4" w:space="0"/>
           <w:bottom w:val="single" w:color="000000" w:themeColor="accent3" w:themeTint="98" w:sz="4" w:space="0"/>
-          <w:right w:val="none"/>
+          <w:right w:val="none" w:color="000000" w:sz="4" w:space="0"/>
         </w:tcBorders>
       </w:tcPr>
     </w:tblStylePr>
@@ -8550,10 +8572,10 @@
       <w:tcPr>
         <w:shd w:color="ffffff"/>
         <w:tcBorders>
-          <w:top w:val="none"/>
+          <w:top w:val="none" w:color="000000" w:sz="4" w:space="0"/>
           <w:left w:val="single" w:color="000000" w:themeColor="accent3" w:themeTint="98" w:sz="4" w:space="0"/>
-          <w:bottom w:val="none"/>
-          <w:right w:val="none"/>
+          <w:bottom w:val="none" w:color="000000" w:sz="4" w:space="0"/>
+          <w:right w:val="none" w:color="000000" w:sz="4" w:space="0"/>
         </w:tcBorders>
       </w:tcPr>
     </w:tblStylePr>
@@ -8568,9 +8590,9 @@
         <w:shd w:val="clear" w:color="ffffff" w:themeColor="light1" w:fill="ffffff" w:themeFill="light1"/>
         <w:tcBorders>
           <w:top w:val="single" w:color="000000" w:themeColor="accent3" w:themeTint="98" w:sz="4" w:space="0"/>
-          <w:left w:val="none"/>
-          <w:bottom w:val="none"/>
-          <w:right w:val="none"/>
+          <w:left w:val="none" w:color="000000" w:sz="4" w:space="0"/>
+          <w:bottom w:val="none" w:color="000000" w:sz="4" w:space="0"/>
+          <w:right w:val="none" w:color="000000" w:sz="4" w:space="0"/>
         </w:tcBorders>
       </w:tcPr>
     </w:tblStylePr>
@@ -8582,9 +8604,9 @@
       </w:rPr>
     </w:tblStylePr>
   </w:style>
-  <w:style w:type="table" w:styleId="148">
+  <w:style w:type="table" w:styleId="718">
     <w:name w:val="List Table 7 Colorful - Accent 4"/>
-    <w:basedOn w:val="649"/>
+    <w:basedOn w:val="732"/>
     <w:uiPriority w:val="99"/>
     <w:pPr>
       <w:spacing w:after="0" w:line="240" w:lineRule="auto"/>
@@ -8632,9 +8654,9 @@
       <w:tcPr>
         <w:shd w:color="ffffff"/>
         <w:tcBorders>
-          <w:top w:val="none"/>
-          <w:left w:val="none"/>
-          <w:bottom w:val="none"/>
+          <w:top w:val="none" w:color="000000" w:sz="4" w:space="0"/>
+          <w:left w:val="none" w:color="000000" w:sz="4" w:space="0"/>
+          <w:bottom w:val="none" w:color="000000" w:sz="4" w:space="0"/>
           <w:right w:val="single" w:color="000000" w:themeColor="accent4" w:themeTint="9A" w:sz="4" w:space="0"/>
         </w:tcBorders>
       </w:tcPr>
@@ -8649,10 +8671,10 @@
       <w:tcPr>
         <w:shd w:val="clear" w:color="ffffff" w:themeColor="light1" w:fill="ffffff" w:themeFill="light1"/>
         <w:tcBorders>
-          <w:top w:val="none"/>
-          <w:left w:val="none"/>
+          <w:top w:val="none" w:color="000000" w:sz="4" w:space="0"/>
+          <w:left w:val="none" w:color="000000" w:sz="4" w:space="0"/>
           <w:bottom w:val="single" w:color="000000" w:themeColor="accent4" w:themeTint="9A" w:sz="4" w:space="0"/>
-          <w:right w:val="none"/>
+          <w:right w:val="none" w:color="000000" w:sz="4" w:space="0"/>
         </w:tcBorders>
       </w:tcPr>
     </w:tblStylePr>
@@ -8666,10 +8688,10 @@
       <w:tcPr>
         <w:shd w:color="ffffff"/>
         <w:tcBorders>
-          <w:top w:val="none"/>
+          <w:top w:val="none" w:color="000000" w:sz="4" w:space="0"/>
           <w:left w:val="single" w:color="000000" w:themeColor="accent4" w:themeTint="9A" w:sz="4" w:space="0"/>
-          <w:bottom w:val="none"/>
-          <w:right w:val="none"/>
+          <w:bottom w:val="none" w:color="000000" w:sz="4" w:space="0"/>
+          <w:right w:val="none" w:color="000000" w:sz="4" w:space="0"/>
         </w:tcBorders>
       </w:tcPr>
     </w:tblStylePr>
@@ -8684,9 +8706,9 @@
         <w:shd w:val="clear" w:color="ffffff" w:themeColor="light1" w:fill="ffffff" w:themeFill="light1"/>
         <w:tcBorders>
           <w:top w:val="single" w:color="000000" w:themeColor="accent4" w:themeTint="9A" w:sz="4" w:space="0"/>
-          <w:left w:val="none"/>
-          <w:bottom w:val="none"/>
-          <w:right w:val="none"/>
+          <w:left w:val="none" w:color="000000" w:sz="4" w:space="0"/>
+          <w:bottom w:val="none" w:color="000000" w:sz="4" w:space="0"/>
+          <w:right w:val="none" w:color="000000" w:sz="4" w:space="0"/>
         </w:tcBorders>
       </w:tcPr>
     </w:tblStylePr>
@@ -8698,9 +8720,9 @@
       </w:rPr>
     </w:tblStylePr>
   </w:style>
-  <w:style w:type="table" w:styleId="149">
+  <w:style w:type="table" w:styleId="719">
     <w:name w:val="List Table 7 Colorful - Accent 5"/>
-    <w:basedOn w:val="649"/>
+    <w:basedOn w:val="732"/>
     <w:uiPriority w:val="99"/>
     <w:pPr>
       <w:spacing w:after="0" w:line="240" w:lineRule="auto"/>
@@ -8748,9 +8770,9 @@
       <w:tcPr>
         <w:shd w:color="ffffff"/>
         <w:tcBorders>
-          <w:top w:val="none"/>
-          <w:left w:val="none"/>
-          <w:bottom w:val="none"/>
+          <w:top w:val="none" w:color="000000" w:sz="4" w:space="0"/>
+          <w:left w:val="none" w:color="000000" w:sz="4" w:space="0"/>
+          <w:bottom w:val="none" w:color="000000" w:sz="4" w:space="0"/>
           <w:right w:val="single" w:color="000000" w:themeColor="accent5" w:themeTint="9A" w:sz="4" w:space="0"/>
         </w:tcBorders>
       </w:tcPr>
@@ -8765,10 +8787,10 @@
       <w:tcPr>
         <w:shd w:val="clear" w:color="ffffff" w:themeColor="light1" w:fill="ffffff" w:themeFill="light1"/>
         <w:tcBorders>
-          <w:top w:val="none"/>
-          <w:left w:val="none"/>
+          <w:top w:val="none" w:color="000000" w:sz="4" w:space="0"/>
+          <w:left w:val="none" w:color="000000" w:sz="4" w:space="0"/>
           <w:bottom w:val="single" w:color="000000" w:themeColor="accent5" w:themeTint="9A" w:sz="4" w:space="0"/>
-          <w:right w:val="none"/>
+          <w:right w:val="none" w:color="000000" w:sz="4" w:space="0"/>
         </w:tcBorders>
       </w:tcPr>
     </w:tblStylePr>
@@ -8782,10 +8804,10 @@
       <w:tcPr>
         <w:shd w:color="ffffff"/>
         <w:tcBorders>
-          <w:top w:val="none"/>
+          <w:top w:val="none" w:color="000000" w:sz="4" w:space="0"/>
           <w:left w:val="single" w:color="000000" w:themeColor="accent5" w:themeTint="9A" w:sz="4" w:space="0"/>
-          <w:bottom w:val="none"/>
-          <w:right w:val="none"/>
+          <w:bottom w:val="none" w:color="000000" w:sz="4" w:space="0"/>
+          <w:right w:val="none" w:color="000000" w:sz="4" w:space="0"/>
         </w:tcBorders>
       </w:tcPr>
     </w:tblStylePr>
@@ -8800,9 +8822,9 @@
         <w:shd w:val="clear" w:color="ffffff" w:themeColor="light1" w:fill="ffffff" w:themeFill="light1"/>
         <w:tcBorders>
           <w:top w:val="single" w:color="000000" w:themeColor="accent5" w:themeTint="9A" w:sz="4" w:space="0"/>
-          <w:left w:val="none"/>
-          <w:bottom w:val="none"/>
-          <w:right w:val="none"/>
+          <w:left w:val="none" w:color="000000" w:sz="4" w:space="0"/>
+          <w:bottom w:val="none" w:color="000000" w:sz="4" w:space="0"/>
+          <w:right w:val="none" w:color="000000" w:sz="4" w:space="0"/>
         </w:tcBorders>
       </w:tcPr>
     </w:tblStylePr>
@@ -8814,9 +8836,9 @@
       </w:rPr>
     </w:tblStylePr>
   </w:style>
-  <w:style w:type="table" w:styleId="150">
+  <w:style w:type="table" w:styleId="720">
     <w:name w:val="List Table 7 Colorful - Accent 6"/>
-    <w:basedOn w:val="649"/>
+    <w:basedOn w:val="732"/>
     <w:uiPriority w:val="99"/>
     <w:pPr>
       <w:spacing w:after="0" w:line="240" w:lineRule="auto"/>
@@ -8864,9 +8886,9 @@
       <w:tcPr>
         <w:shd w:color="ffffff"/>
         <w:tcBorders>
-          <w:top w:val="none"/>
-          <w:left w:val="none"/>
-          <w:bottom w:val="none"/>
+          <w:top w:val="none" w:color="000000" w:sz="4" w:space="0"/>
+          <w:left w:val="none" w:color="000000" w:sz="4" w:space="0"/>
+          <w:bottom w:val="none" w:color="000000" w:sz="4" w:space="0"/>
           <w:right w:val="single" w:color="000000" w:themeColor="accent6" w:themeTint="98" w:sz="4" w:space="0"/>
         </w:tcBorders>
       </w:tcPr>
@@ -8881,10 +8903,10 @@
       <w:tcPr>
         <w:shd w:val="clear" w:color="ffffff" w:themeColor="light1" w:fill="ffffff" w:themeFill="light1"/>
         <w:tcBorders>
-          <w:top w:val="none"/>
-          <w:left w:val="none"/>
+          <w:top w:val="none" w:color="000000" w:sz="4" w:space="0"/>
+          <w:left w:val="none" w:color="000000" w:sz="4" w:space="0"/>
           <w:bottom w:val="single" w:color="000000" w:themeColor="accent6" w:themeTint="98" w:sz="4" w:space="0"/>
-          <w:right w:val="none"/>
+          <w:right w:val="none" w:color="000000" w:sz="4" w:space="0"/>
         </w:tcBorders>
       </w:tcPr>
     </w:tblStylePr>
@@ -8898,10 +8920,10 @@
       <w:tcPr>
         <w:shd w:color="ffffff"/>
         <w:tcBorders>
-          <w:top w:val="none"/>
+          <w:top w:val="none" w:color="000000" w:sz="4" w:space="0"/>
           <w:left w:val="single" w:color="000000" w:themeColor="accent6" w:themeTint="98" w:sz="4" w:space="0"/>
-          <w:bottom w:val="none"/>
-          <w:right w:val="none"/>
+          <w:bottom w:val="none" w:color="000000" w:sz="4" w:space="0"/>
+          <w:right w:val="none" w:color="000000" w:sz="4" w:space="0"/>
         </w:tcBorders>
       </w:tcPr>
     </w:tblStylePr>
@@ -8916,9 +8938,9 @@
         <w:shd w:val="clear" w:color="ffffff" w:themeColor="light1" w:fill="ffffff" w:themeFill="light1"/>
         <w:tcBorders>
           <w:top w:val="single" w:color="000000" w:themeColor="accent6" w:themeTint="98" w:sz="4" w:space="0"/>
-          <w:left w:val="none"/>
-          <w:bottom w:val="none"/>
-          <w:right w:val="none"/>
+          <w:left w:val="none" w:color="000000" w:sz="4" w:space="0"/>
+          <w:bottom w:val="none" w:color="000000" w:sz="4" w:space="0"/>
+          <w:right w:val="none" w:color="000000" w:sz="4" w:space="0"/>
         </w:tcBorders>
       </w:tcPr>
     </w:tblStylePr>
@@ -8930,15 +8952,15 @@
       </w:rPr>
     </w:tblStylePr>
   </w:style>
-  <w:style w:type="paragraph" w:styleId="638" w:default="1">
+  <w:style w:type="paragraph" w:styleId="721" w:default="1">
     <w:name w:val="Normal"/>
     <w:qFormat/>
   </w:style>
-  <w:style w:type="paragraph" w:styleId="639">
+  <w:style w:type="paragraph" w:styleId="722">
     <w:name w:val="Heading 1"/>
-    <w:basedOn w:val="638"/>
-    <w:next w:val="638"/>
-    <w:link w:val="735"/>
+    <w:basedOn w:val="721"/>
+    <w:next w:val="721"/>
+    <w:link w:val="818"/>
     <w:uiPriority w:val="9"/>
     <w:qFormat/>
     <w:pPr>
@@ -8953,11 +8975,11 @@
       <w:szCs w:val="40"/>
     </w:rPr>
   </w:style>
-  <w:style w:type="paragraph" w:styleId="640">
+  <w:style w:type="paragraph" w:styleId="723">
     <w:name w:val="Heading 2"/>
-    <w:basedOn w:val="638"/>
-    <w:next w:val="638"/>
-    <w:link w:val="736"/>
+    <w:basedOn w:val="721"/>
+    <w:next w:val="721"/>
+    <w:link w:val="819"/>
     <w:uiPriority w:val="9"/>
     <w:unhideWhenUsed/>
     <w:qFormat/>
@@ -8972,11 +8994,11 @@
       <w:sz w:val="34"/>
     </w:rPr>
   </w:style>
-  <w:style w:type="paragraph" w:styleId="641">
+  <w:style w:type="paragraph" w:styleId="724">
     <w:name w:val="Heading 3"/>
-    <w:basedOn w:val="638"/>
-    <w:next w:val="638"/>
-    <w:link w:val="737"/>
+    <w:basedOn w:val="721"/>
+    <w:next w:val="721"/>
+    <w:link w:val="820"/>
     <w:uiPriority w:val="9"/>
     <w:unhideWhenUsed/>
     <w:qFormat/>
@@ -8992,11 +9014,11 @@
       <w:szCs w:val="30"/>
     </w:rPr>
   </w:style>
-  <w:style w:type="paragraph" w:styleId="642">
+  <w:style w:type="paragraph" w:styleId="725">
     <w:name w:val="Heading 4"/>
-    <w:basedOn w:val="638"/>
-    <w:next w:val="638"/>
-    <w:link w:val="738"/>
+    <w:basedOn w:val="721"/>
+    <w:next w:val="721"/>
+    <w:link w:val="821"/>
     <w:uiPriority w:val="9"/>
     <w:unhideWhenUsed/>
     <w:qFormat/>
@@ -9014,11 +9036,11 @@
       <w:szCs w:val="26"/>
     </w:rPr>
   </w:style>
-  <w:style w:type="paragraph" w:styleId="643">
+  <w:style w:type="paragraph" w:styleId="726">
     <w:name w:val="Heading 5"/>
-    <w:basedOn w:val="638"/>
-    <w:next w:val="638"/>
-    <w:link w:val="739"/>
+    <w:basedOn w:val="721"/>
+    <w:next w:val="721"/>
+    <w:link w:val="822"/>
     <w:uiPriority w:val="9"/>
     <w:unhideWhenUsed/>
     <w:qFormat/>
@@ -9036,11 +9058,11 @@
       <w:szCs w:val="24"/>
     </w:rPr>
   </w:style>
-  <w:style w:type="paragraph" w:styleId="644">
+  <w:style w:type="paragraph" w:styleId="727">
     <w:name w:val="Heading 6"/>
-    <w:basedOn w:val="638"/>
-    <w:next w:val="638"/>
-    <w:link w:val="740"/>
+    <w:basedOn w:val="721"/>
+    <w:next w:val="721"/>
+    <w:link w:val="823"/>
     <w:uiPriority w:val="9"/>
     <w:unhideWhenUsed/>
     <w:qFormat/>
@@ -9056,11 +9078,11 @@
       <w:bCs/>
     </w:rPr>
   </w:style>
-  <w:style w:type="paragraph" w:styleId="645">
+  <w:style w:type="paragraph" w:styleId="728">
     <w:name w:val="Heading 7"/>
-    <w:basedOn w:val="638"/>
-    <w:next w:val="638"/>
-    <w:link w:val="741"/>
+    <w:basedOn w:val="721"/>
+    <w:next w:val="721"/>
+    <w:link w:val="824"/>
     <w:uiPriority w:val="9"/>
     <w:unhideWhenUsed/>
     <w:qFormat/>
@@ -9078,11 +9100,11 @@
       <w:iCs/>
     </w:rPr>
   </w:style>
-  <w:style w:type="paragraph" w:styleId="646">
+  <w:style w:type="paragraph" w:styleId="729">
     <w:name w:val="Heading 8"/>
-    <w:basedOn w:val="638"/>
-    <w:next w:val="638"/>
-    <w:link w:val="742"/>
+    <w:basedOn w:val="721"/>
+    <w:next w:val="721"/>
+    <w:link w:val="825"/>
     <w:uiPriority w:val="9"/>
     <w:unhideWhenUsed/>
     <w:qFormat/>
@@ -9098,11 +9120,11 @@
       <w:iCs/>
     </w:rPr>
   </w:style>
-  <w:style w:type="paragraph" w:styleId="647">
+  <w:style w:type="paragraph" w:styleId="730">
     <w:name w:val="Heading 9"/>
-    <w:basedOn w:val="638"/>
-    <w:next w:val="638"/>
-    <w:link w:val="743"/>
+    <w:basedOn w:val="721"/>
+    <w:next w:val="721"/>
+    <w:link w:val="826"/>
     <w:uiPriority w:val="9"/>
     <w:unhideWhenUsed/>
     <w:qFormat/>
@@ -9120,13 +9142,13 @@
       <w:szCs w:val="21"/>
     </w:rPr>
   </w:style>
-  <w:style w:type="character" w:styleId="648" w:default="1">
+  <w:style w:type="character" w:styleId="731" w:default="1">
     <w:name w:val="Default Paragraph Font"/>
     <w:uiPriority w:val="1"/>
     <w:semiHidden/>
     <w:unhideWhenUsed/>
   </w:style>
-  <w:style w:type="table" w:styleId="649" w:default="1">
+  <w:style w:type="table" w:styleId="732" w:default="1">
     <w:name w:val="Normal Table"/>
     <w:uiPriority w:val="99"/>
     <w:semiHidden/>
@@ -9141,15 +9163,15 @@
       </w:tblCellMar>
     </w:tblPr>
   </w:style>
-  <w:style w:type="numbering" w:styleId="650" w:default="1">
+  <w:style w:type="numbering" w:styleId="733" w:default="1">
     <w:name w:val="No List"/>
     <w:uiPriority w:val="99"/>
     <w:semiHidden/>
     <w:unhideWhenUsed/>
   </w:style>
-  <w:style w:type="table" w:styleId="651">
+  <w:style w:type="table" w:styleId="734">
     <w:name w:val="Grid Table Light"/>
-    <w:basedOn w:val="649"/>
+    <w:basedOn w:val="732"/>
     <w:uiPriority w:val="59"/>
     <w:pPr>
       <w:spacing w:after="0" w:line="240" w:lineRule="auto"/>
@@ -9165,9 +9187,9 @@
       </w:tblBorders>
     </w:tblPr>
   </w:style>
-  <w:style w:type="table" w:styleId="652">
+  <w:style w:type="table" w:styleId="735">
     <w:name w:val="Grid Table 1 Light Accent 1"/>
-    <w:basedOn w:val="649"/>
+    <w:basedOn w:val="732"/>
     <w:uiPriority w:val="99"/>
     <w:pPr>
       <w:spacing w:after="0" w:line="240" w:lineRule="auto"/>
@@ -9229,9 +9251,9 @@
       </w:rPr>
     </w:tblStylePr>
   </w:style>
-  <w:style w:type="table" w:styleId="653">
+  <w:style w:type="table" w:styleId="736">
     <w:name w:val="Grid Table 1 Light Accent 2"/>
-    <w:basedOn w:val="649"/>
+    <w:basedOn w:val="732"/>
     <w:uiPriority w:val="99"/>
     <w:pPr>
       <w:spacing w:after="0" w:line="240" w:lineRule="auto"/>
@@ -9293,9 +9315,9 @@
       </w:rPr>
     </w:tblStylePr>
   </w:style>
-  <w:style w:type="table" w:styleId="654">
+  <w:style w:type="table" w:styleId="737">
     <w:name w:val="Grid Table 1 Light Accent 3"/>
-    <w:basedOn w:val="649"/>
+    <w:basedOn w:val="732"/>
     <w:uiPriority w:val="99"/>
     <w:pPr>
       <w:spacing w:after="0" w:line="240" w:lineRule="auto"/>
@@ -9357,9 +9379,9 @@
       </w:rPr>
     </w:tblStylePr>
   </w:style>
-  <w:style w:type="table" w:styleId="655">
+  <w:style w:type="table" w:styleId="738">
     <w:name w:val="Grid Table 1 Light Accent 4"/>
-    <w:basedOn w:val="649"/>
+    <w:basedOn w:val="732"/>
     <w:uiPriority w:val="99"/>
     <w:pPr>
       <w:spacing w:after="0" w:line="240" w:lineRule="auto"/>
@@ -9421,9 +9443,9 @@
       </w:rPr>
     </w:tblStylePr>
   </w:style>
-  <w:style w:type="table" w:styleId="656">
+  <w:style w:type="table" w:styleId="739">
     <w:name w:val="Grid Table 1 Light Accent 5"/>
-    <w:basedOn w:val="649"/>
+    <w:basedOn w:val="732"/>
     <w:uiPriority w:val="99"/>
     <w:pPr>
       <w:spacing w:after="0" w:line="240" w:lineRule="auto"/>
@@ -9485,9 +9507,9 @@
       </w:rPr>
     </w:tblStylePr>
   </w:style>
-  <w:style w:type="table" w:styleId="657">
+  <w:style w:type="table" w:styleId="740">
     <w:name w:val="Grid Table 1 Light Accent 6"/>
-    <w:basedOn w:val="649"/>
+    <w:basedOn w:val="732"/>
     <w:uiPriority w:val="99"/>
     <w:pPr>
       <w:spacing w:after="0" w:line="240" w:lineRule="auto"/>
@@ -9549,9 +9571,9 @@
       </w:rPr>
     </w:tblStylePr>
   </w:style>
-  <w:style w:type="table" w:styleId="658">
+  <w:style w:type="table" w:styleId="741">
     <w:name w:val="Grid Table 2 Accent 1"/>
-    <w:basedOn w:val="649"/>
+    <w:basedOn w:val="732"/>
     <w:uiPriority w:val="99"/>
     <w:pPr>
       <w:spacing w:after="0" w:line="240" w:lineRule="auto"/>
@@ -9628,9 +9650,9 @@
       </w:tcPr>
     </w:tblStylePr>
   </w:style>
-  <w:style w:type="table" w:styleId="659">
+  <w:style w:type="table" w:styleId="742">
     <w:name w:val="Grid Table 2 Accent 2"/>
-    <w:basedOn w:val="649"/>
+    <w:basedOn w:val="732"/>
     <w:uiPriority w:val="99"/>
     <w:pPr>
       <w:spacing w:after="0" w:line="240" w:lineRule="auto"/>
@@ -9707,9 +9729,9 @@
       </w:tcPr>
     </w:tblStylePr>
   </w:style>
-  <w:style w:type="table" w:styleId="660">
+  <w:style w:type="table" w:styleId="743">
     <w:name w:val="Grid Table 2 Accent 3"/>
-    <w:basedOn w:val="649"/>
+    <w:basedOn w:val="732"/>
     <w:uiPriority w:val="99"/>
     <w:pPr>
       <w:spacing w:after="0" w:line="240" w:lineRule="auto"/>
@@ -9786,9 +9808,9 @@
       </w:tcPr>
     </w:tblStylePr>
   </w:style>
-  <w:style w:type="table" w:styleId="661">
+  <w:style w:type="table" w:styleId="744">
     <w:name w:val="Grid Table 2 Accent 4"/>
-    <w:basedOn w:val="649"/>
+    <w:basedOn w:val="732"/>
     <w:uiPriority w:val="99"/>
     <w:pPr>
       <w:spacing w:after="0" w:line="240" w:lineRule="auto"/>
@@ -9865,9 +9887,9 @@
       </w:tcPr>
     </w:tblStylePr>
   </w:style>
-  <w:style w:type="table" w:styleId="662">
+  <w:style w:type="table" w:styleId="745">
     <w:name w:val="Grid Table 2 Accent 5"/>
-    <w:basedOn w:val="649"/>
+    <w:basedOn w:val="732"/>
     <w:uiPriority w:val="99"/>
     <w:pPr>
       <w:spacing w:after="0" w:line="240" w:lineRule="auto"/>
@@ -9944,9 +9966,9 @@
       </w:tcPr>
     </w:tblStylePr>
   </w:style>
-  <w:style w:type="table" w:styleId="663">
+  <w:style w:type="table" w:styleId="746">
     <w:name w:val="Grid Table 2 Accent 6"/>
-    <w:basedOn w:val="649"/>
+    <w:basedOn w:val="732"/>
     <w:uiPriority w:val="99"/>
     <w:pPr>
       <w:spacing w:after="0" w:line="240" w:lineRule="auto"/>
@@ -10023,9 +10045,9 @@
       </w:tcPr>
     </w:tblStylePr>
   </w:style>
-  <w:style w:type="table" w:styleId="664">
+  <w:style w:type="table" w:styleId="747">
     <w:name w:val="Grid Table 3 Accent 1"/>
-    <w:basedOn w:val="649"/>
+    <w:basedOn w:val="732"/>
     <w:uiPriority w:val="99"/>
     <w:pPr>
       <w:spacing w:after="0" w:line="240" w:lineRule="auto"/>
@@ -10123,9 +10145,9 @@
       </w:tcPr>
     </w:tblStylePr>
   </w:style>
-  <w:style w:type="table" w:styleId="665">
+  <w:style w:type="table" w:styleId="748">
     <w:name w:val="Grid Table 3 Accent 2"/>
-    <w:basedOn w:val="649"/>
+    <w:basedOn w:val="732"/>
     <w:uiPriority w:val="99"/>
     <w:pPr>
       <w:spacing w:after="0" w:line="240" w:lineRule="auto"/>
@@ -10223,9 +10245,9 @@
       </w:tcPr>
     </w:tblStylePr>
   </w:style>
-  <w:style w:type="table" w:styleId="666">
+  <w:style w:type="table" w:styleId="749">
     <w:name w:val="Grid Table 3 Accent 3"/>
-    <w:basedOn w:val="649"/>
+    <w:basedOn w:val="732"/>
     <w:uiPriority w:val="99"/>
     <w:pPr>
       <w:spacing w:after="0" w:line="240" w:lineRule="auto"/>
@@ -10323,9 +10345,9 @@
       </w:tcPr>
     </w:tblStylePr>
   </w:style>
-  <w:style w:type="table" w:styleId="667">
+  <w:style w:type="table" w:styleId="750">
     <w:name w:val="Grid Table 3 Accent 4"/>
-    <w:basedOn w:val="649"/>
+    <w:basedOn w:val="732"/>
     <w:uiPriority w:val="99"/>
     <w:pPr>
       <w:spacing w:after="0" w:line="240" w:lineRule="auto"/>
@@ -10423,9 +10445,9 @@
       </w:tcPr>
     </w:tblStylePr>
   </w:style>
-  <w:style w:type="table" w:styleId="668">
+  <w:style w:type="table" w:styleId="751">
     <w:name w:val="Grid Table 3 Accent 5"/>
-    <w:basedOn w:val="649"/>
+    <w:basedOn w:val="732"/>
     <w:uiPriority w:val="99"/>
     <w:pPr>
       <w:spacing w:after="0" w:line="240" w:lineRule="auto"/>
@@ -10523,9 +10545,9 @@
       </w:tcPr>
     </w:tblStylePr>
   </w:style>
-  <w:style w:type="table" w:styleId="669">
+  <w:style w:type="table" w:styleId="752">
     <w:name w:val="Grid Table 3 Accent 6"/>
-    <w:basedOn w:val="649"/>
+    <w:basedOn w:val="732"/>
     <w:uiPriority w:val="99"/>
     <w:pPr>
       <w:spacing w:after="0" w:line="240" w:lineRule="auto"/>
@@ -10623,9 +10645,9 @@
       </w:tcPr>
     </w:tblStylePr>
   </w:style>
-  <w:style w:type="table" w:styleId="670">
+  <w:style w:type="table" w:styleId="753">
     <w:name w:val="Grid Table 4 Accent 1"/>
-    <w:basedOn w:val="649"/>
+    <w:basedOn w:val="732"/>
     <w:uiPriority w:val="59"/>
     <w:pPr>
       <w:spacing w:after="0" w:line="240" w:lineRule="auto"/>
@@ -10703,9 +10725,9 @@
       </w:tcPr>
     </w:tblStylePr>
   </w:style>
-  <w:style w:type="table" w:styleId="671">
+  <w:style w:type="table" w:styleId="754">
     <w:name w:val="Grid Table 4 Accent 2"/>
-    <w:basedOn w:val="649"/>
+    <w:basedOn w:val="732"/>
     <w:uiPriority w:val="59"/>
     <w:pPr>
       <w:spacing w:after="0" w:line="240" w:lineRule="auto"/>
@@ -10783,9 +10805,9 @@
       </w:tcPr>
     </w:tblStylePr>
   </w:style>
-  <w:style w:type="table" w:styleId="672">
+  <w:style w:type="table" w:styleId="755">
     <w:name w:val="Grid Table 4 Accent 3"/>
-    <w:basedOn w:val="649"/>
+    <w:basedOn w:val="732"/>
     <w:uiPriority w:val="59"/>
     <w:pPr>
       <w:spacing w:after="0" w:line="240" w:lineRule="auto"/>
@@ -10863,9 +10885,9 @@
       </w:tcPr>
     </w:tblStylePr>
   </w:style>
-  <w:style w:type="table" w:styleId="673">
+  <w:style w:type="table" w:styleId="756">
     <w:name w:val="Grid Table 4 Accent 4"/>
-    <w:basedOn w:val="649"/>
+    <w:basedOn w:val="732"/>
     <w:uiPriority w:val="59"/>
     <w:pPr>
       <w:spacing w:after="0" w:line="240" w:lineRule="auto"/>
@@ -10943,9 +10965,9 @@
       </w:tcPr>
     </w:tblStylePr>
   </w:style>
-  <w:style w:type="table" w:styleId="674">
+  <w:style w:type="table" w:styleId="757">
     <w:name w:val="Grid Table 4 Accent 5"/>
-    <w:basedOn w:val="649"/>
+    <w:basedOn w:val="732"/>
     <w:uiPriority w:val="59"/>
     <w:pPr>
       <w:spacing w:after="0" w:line="240" w:lineRule="auto"/>
@@ -11023,9 +11045,9 @@
       </w:tcPr>
     </w:tblStylePr>
   </w:style>
-  <w:style w:type="table" w:styleId="675">
+  <w:style w:type="table" w:styleId="758">
     <w:name w:val="Grid Table 4 Accent 6"/>
-    <w:basedOn w:val="649"/>
+    <w:basedOn w:val="732"/>
     <w:uiPriority w:val="59"/>
     <w:pPr>
       <w:spacing w:after="0" w:line="240" w:lineRule="auto"/>
@@ -11103,9 +11125,9 @@
       </w:tcPr>
     </w:tblStylePr>
   </w:style>
-  <w:style w:type="table" w:styleId="676">
+  <w:style w:type="table" w:styleId="759">
     <w:name w:val="Grid Table 5 Dark Accent 2"/>
-    <w:basedOn w:val="649"/>
+    <w:basedOn w:val="732"/>
     <w:uiPriority w:val="99"/>
     <w:pPr>
       <w:spacing w:after="0" w:line="240" w:lineRule="auto"/>
@@ -11181,9 +11203,9 @@
       </w:tcPr>
     </w:tblStylePr>
   </w:style>
-  <w:style w:type="table" w:styleId="677">
+  <w:style w:type="table" w:styleId="760">
     <w:name w:val="Grid Table 5 Dark Accent 3"/>
-    <w:basedOn w:val="649"/>
+    <w:basedOn w:val="732"/>
     <w:uiPriority w:val="99"/>
     <w:pPr>
       <w:spacing w:after="0" w:line="240" w:lineRule="auto"/>
@@ -11259,9 +11281,9 @@
       </w:tcPr>
     </w:tblStylePr>
   </w:style>
-  <w:style w:type="table" w:styleId="678">
+  <w:style w:type="table" w:styleId="761">
     <w:name w:val="Grid Table 5 Dark Accent 5"/>
-    <w:basedOn w:val="649"/>
+    <w:basedOn w:val="732"/>
     <w:uiPriority w:val="99"/>
     <w:pPr>
       <w:spacing w:after="0" w:line="240" w:lineRule="auto"/>
@@ -11337,9 +11359,9 @@
       </w:tcPr>
     </w:tblStylePr>
   </w:style>
-  <w:style w:type="table" w:styleId="679">
+  <w:style w:type="table" w:styleId="762">
     <w:name w:val="Grid Table 5 Dark Accent 6"/>
-    <w:basedOn w:val="649"/>
+    <w:basedOn w:val="732"/>
     <w:uiPriority w:val="99"/>
     <w:pPr>
       <w:spacing w:after="0" w:line="240" w:lineRule="auto"/>
@@ -11415,9 +11437,9 @@
       </w:tcPr>
     </w:tblStylePr>
   </w:style>
-  <w:style w:type="table" w:styleId="680">
+  <w:style w:type="table" w:styleId="763">
     <w:name w:val="Grid Table 6 Colorful Accent 1"/>
-    <w:basedOn w:val="649"/>
+    <w:basedOn w:val="732"/>
     <w:uiPriority w:val="99"/>
     <w:pPr>
       <w:spacing w:after="0" w:line="240" w:lineRule="auto"/>
@@ -11486,9 +11508,9 @@
       </w:rPr>
     </w:tblStylePr>
   </w:style>
-  <w:style w:type="table" w:styleId="681">
+  <w:style w:type="table" w:styleId="764">
     <w:name w:val="Grid Table 6 Colorful Accent 2"/>
-    <w:basedOn w:val="649"/>
+    <w:basedOn w:val="732"/>
     <w:uiPriority w:val="99"/>
     <w:pPr>
       <w:spacing w:after="0" w:line="240" w:lineRule="auto"/>
@@ -11557,9 +11579,9 @@
       </w:rPr>
     </w:tblStylePr>
   </w:style>
-  <w:style w:type="table" w:styleId="682">
+  <w:style w:type="table" w:styleId="765">
     <w:name w:val="Grid Table 6 Colorful Accent 3"/>
-    <w:basedOn w:val="649"/>
+    <w:basedOn w:val="732"/>
     <w:uiPriority w:val="99"/>
     <w:pPr>
       <w:spacing w:after="0" w:line="240" w:lineRule="auto"/>
@@ -11628,9 +11650,9 @@
       </w:rPr>
     </w:tblStylePr>
   </w:style>
-  <w:style w:type="table" w:styleId="683">
+  <w:style w:type="table" w:styleId="766">
     <w:name w:val="Grid Table 6 Colorful Accent 4"/>
-    <w:basedOn w:val="649"/>
+    <w:basedOn w:val="732"/>
     <w:uiPriority w:val="99"/>
     <w:pPr>
       <w:spacing w:after="0" w:line="240" w:lineRule="auto"/>
@@ -11699,9 +11721,9 @@
       </w:rPr>
     </w:tblStylePr>
   </w:style>
-  <w:style w:type="table" w:styleId="684">
+  <w:style w:type="table" w:styleId="767">
     <w:name w:val="Grid Table 6 Colorful Accent 5"/>
-    <w:basedOn w:val="649"/>
+    <w:basedOn w:val="732"/>
     <w:uiPriority w:val="99"/>
     <w:pPr>
       <w:spacing w:after="0" w:line="240" w:lineRule="auto"/>
@@ -11770,9 +11792,9 @@
       </w:rPr>
     </w:tblStylePr>
   </w:style>
-  <w:style w:type="table" w:styleId="685">
+  <w:style w:type="table" w:styleId="768">
     <w:name w:val="Grid Table 6 Colorful Accent 6"/>
-    <w:basedOn w:val="649"/>
+    <w:basedOn w:val="732"/>
     <w:uiPriority w:val="99"/>
     <w:pPr>
       <w:spacing w:after="0" w:line="240" w:lineRule="auto"/>
@@ -11841,9 +11863,9 @@
       </w:rPr>
     </w:tblStylePr>
   </w:style>
-  <w:style w:type="table" w:styleId="686">
+  <w:style w:type="table" w:styleId="769">
     <w:name w:val="Grid Table 7 Colorful Accent 1"/>
-    <w:basedOn w:val="649"/>
+    <w:basedOn w:val="732"/>
     <w:uiPriority w:val="99"/>
     <w:pPr>
       <w:spacing w:after="0" w:line="240" w:lineRule="auto"/>
@@ -11952,9 +11974,9 @@
       </w:tcPr>
     </w:tblStylePr>
   </w:style>
-  <w:style w:type="table" w:styleId="687">
+  <w:style w:type="table" w:styleId="770">
     <w:name w:val="Grid Table 7 Colorful Accent 2"/>
-    <w:basedOn w:val="649"/>
+    <w:basedOn w:val="732"/>
     <w:uiPriority w:val="99"/>
     <w:pPr>
       <w:spacing w:after="0" w:line="240" w:lineRule="auto"/>
@@ -12063,9 +12085,9 @@
       </w:tcPr>
     </w:tblStylePr>
   </w:style>
-  <w:style w:type="table" w:styleId="688">
+  <w:style w:type="table" w:styleId="771">
     <w:name w:val="Grid Table 7 Colorful Accent 3"/>
-    <w:basedOn w:val="649"/>
+    <w:basedOn w:val="732"/>
     <w:uiPriority w:val="99"/>
     <w:pPr>
       <w:spacing w:after="0" w:line="240" w:lineRule="auto"/>
@@ -12174,9 +12196,9 @@
       </w:tcPr>
     </w:tblStylePr>
   </w:style>
-  <w:style w:type="table" w:styleId="689">
+  <w:style w:type="table" w:styleId="772">
     <w:name w:val="Grid Table 7 Colorful Accent 4"/>
-    <w:basedOn w:val="649"/>
+    <w:basedOn w:val="732"/>
     <w:uiPriority w:val="99"/>
     <w:pPr>
       <w:spacing w:after="0" w:line="240" w:lineRule="auto"/>
@@ -12285,9 +12307,9 @@
       </w:tcPr>
     </w:tblStylePr>
   </w:style>
-  <w:style w:type="table" w:styleId="690">
+  <w:style w:type="table" w:styleId="773">
     <w:name w:val="Grid Table 7 Colorful Accent 5"/>
-    <w:basedOn w:val="649"/>
+    <w:basedOn w:val="732"/>
     <w:uiPriority w:val="99"/>
     <w:pPr>
       <w:spacing w:after="0" w:line="240" w:lineRule="auto"/>
@@ -12396,9 +12418,9 @@
       </w:tcPr>
     </w:tblStylePr>
   </w:style>
-  <w:style w:type="table" w:styleId="691">
+  <w:style w:type="table" w:styleId="774">
     <w:name w:val="Grid Table 7 Colorful Accent 6"/>
-    <w:basedOn w:val="649"/>
+    <w:basedOn w:val="732"/>
     <w:uiPriority w:val="99"/>
     <w:pPr>
       <w:spacing w:after="0" w:line="240" w:lineRule="auto"/>
@@ -12507,9 +12529,9 @@
       </w:tcPr>
     </w:tblStylePr>
   </w:style>
-  <w:style w:type="table" w:styleId="692">
+  <w:style w:type="table" w:styleId="775">
     <w:name w:val="List Table 1 Light Accent 1"/>
-    <w:basedOn w:val="649"/>
+    <w:basedOn w:val="732"/>
     <w:uiPriority w:val="99"/>
     <w:pPr>
       <w:spacing w:after="0" w:line="240" w:lineRule="auto"/>
@@ -12569,9 +12591,9 @@
       </w:tcPr>
     </w:tblStylePr>
   </w:style>
-  <w:style w:type="table" w:styleId="693">
+  <w:style w:type="table" w:styleId="776">
     <w:name w:val="List Table 1 Light Accent 2"/>
-    <w:basedOn w:val="649"/>
+    <w:basedOn w:val="732"/>
     <w:uiPriority w:val="99"/>
     <w:pPr>
       <w:spacing w:after="0" w:line="240" w:lineRule="auto"/>
@@ -12631,9 +12653,9 @@
       </w:tcPr>
     </w:tblStylePr>
   </w:style>
-  <w:style w:type="table" w:styleId="694">
+  <w:style w:type="table" w:styleId="777">
     <w:name w:val="List Table 1 Light Accent 3"/>
-    <w:basedOn w:val="649"/>
+    <w:basedOn w:val="732"/>
     <w:uiPriority w:val="99"/>
     <w:pPr>
       <w:spacing w:after="0" w:line="240" w:lineRule="auto"/>
@@ -12693,9 +12715,9 @@
       </w:tcPr>
     </w:tblStylePr>
   </w:style>
-  <w:style w:type="table" w:styleId="695">
+  <w:style w:type="table" w:styleId="778">
     <w:name w:val="List Table 1 Light Accent 4"/>
-    <w:basedOn w:val="649"/>
+    <w:basedOn w:val="732"/>
     <w:uiPriority w:val="99"/>
     <w:pPr>
       <w:spacing w:after="0" w:line="240" w:lineRule="auto"/>
@@ -12755,9 +12777,9 @@
       </w:tcPr>
     </w:tblStylePr>
   </w:style>
-  <w:style w:type="table" w:styleId="696">
+  <w:style w:type="table" w:styleId="779">
     <w:name w:val="List Table 1 Light Accent 5"/>
-    <w:basedOn w:val="649"/>
+    <w:basedOn w:val="732"/>
     <w:uiPriority w:val="99"/>
     <w:pPr>
       <w:spacing w:after="0" w:line="240" w:lineRule="auto"/>
@@ -12817,9 +12839,9 @@
       </w:tcPr>
     </w:tblStylePr>
   </w:style>
-  <w:style w:type="table" w:styleId="697">
+  <w:style w:type="table" w:styleId="780">
     <w:name w:val="List Table 1 Light Accent 6"/>
-    <w:basedOn w:val="649"/>
+    <w:basedOn w:val="732"/>
     <w:uiPriority w:val="99"/>
     <w:pPr>
       <w:spacing w:after="0" w:line="240" w:lineRule="auto"/>
@@ -12879,9 +12901,9 @@
       </w:tcPr>
     </w:tblStylePr>
   </w:style>
-  <w:style w:type="table" w:styleId="698">
+  <w:style w:type="table" w:styleId="781">
     <w:name w:val="List Table 2 Accent 1"/>
-    <w:basedOn w:val="649"/>
+    <w:basedOn w:val="732"/>
     <w:uiPriority w:val="99"/>
     <w:pPr>
       <w:spacing w:after="0" w:line="240" w:lineRule="auto"/>
@@ -12964,9 +12986,9 @@
       </w:tcPr>
     </w:tblStylePr>
   </w:style>
-  <w:style w:type="table" w:styleId="699">
+  <w:style w:type="table" w:styleId="782">
     <w:name w:val="List Table 2 Accent 2"/>
-    <w:basedOn w:val="649"/>
+    <w:basedOn w:val="732"/>
     <w:uiPriority w:val="99"/>
     <w:pPr>
       <w:spacing w:after="0" w:line="240" w:lineRule="auto"/>
@@ -13049,9 +13071,9 @@
       </w:tcPr>
     </w:tblStylePr>
   </w:style>
-  <w:style w:type="table" w:styleId="700">
+  <w:style w:type="table" w:styleId="783">
     <w:name w:val="List Table 2 Accent 3"/>
-    <w:basedOn w:val="649"/>
+    <w:basedOn w:val="732"/>
     <w:uiPriority w:val="99"/>
     <w:pPr>
       <w:spacing w:after="0" w:line="240" w:lineRule="auto"/>
@@ -13134,9 +13156,9 @@
       </w:tcPr>
     </w:tblStylePr>
   </w:style>
-  <w:style w:type="table" w:styleId="701">
+  <w:style w:type="table" w:styleId="784">
     <w:name w:val="List Table 2 Accent 4"/>
-    <w:basedOn w:val="649"/>
+    <w:basedOn w:val="732"/>
     <w:uiPriority w:val="99"/>
     <w:pPr>
       <w:spacing w:after="0" w:line="240" w:lineRule="auto"/>
@@ -13219,9 +13241,9 @@
       </w:tcPr>
     </w:tblStylePr>
   </w:style>
-  <w:style w:type="table" w:styleId="702">
+  <w:style w:type="table" w:styleId="785">
     <w:name w:val="List Table 2 Accent 5"/>
-    <w:basedOn w:val="649"/>
+    <w:basedOn w:val="732"/>
     <w:uiPriority w:val="99"/>
     <w:pPr>
       <w:spacing w:after="0" w:line="240" w:lineRule="auto"/>
@@ -13304,9 +13326,9 @@
       </w:tcPr>
     </w:tblStylePr>
   </w:style>
-  <w:style w:type="table" w:styleId="703">
+  <w:style w:type="table" w:styleId="786">
     <w:name w:val="List Table 2 Accent 6"/>
-    <w:basedOn w:val="649"/>
+    <w:basedOn w:val="732"/>
     <w:uiPriority w:val="99"/>
     <w:pPr>
       <w:spacing w:after="0" w:line="240" w:lineRule="auto"/>
@@ -13389,9 +13411,9 @@
       </w:tcPr>
     </w:tblStylePr>
   </w:style>
-  <w:style w:type="table" w:styleId="704">
+  <w:style w:type="table" w:styleId="787">
     <w:name w:val="List Table 3 Accent 1"/>
-    <w:basedOn w:val="649"/>
+    <w:basedOn w:val="732"/>
     <w:uiPriority w:val="99"/>
     <w:pPr>
       <w:spacing w:after="0" w:line="240" w:lineRule="auto"/>
@@ -13462,9 +13484,9 @@
       </w:rPr>
     </w:tblStylePr>
   </w:style>
-  <w:style w:type="table" w:styleId="705">
+  <w:style w:type="table" w:styleId="788">
     <w:name w:val="List Table 3 Accent 2"/>
-    <w:basedOn w:val="649"/>
+    <w:basedOn w:val="732"/>
     <w:uiPriority w:val="99"/>
     <w:pPr>
       <w:spacing w:after="0" w:line="240" w:lineRule="auto"/>
@@ -13535,9 +13557,9 @@
       </w:rPr>
     </w:tblStylePr>
   </w:style>
-  <w:style w:type="table" w:styleId="706">
+  <w:style w:type="table" w:styleId="789">
     <w:name w:val="List Table 3 Accent 3"/>
-    <w:basedOn w:val="649"/>
+    <w:basedOn w:val="732"/>
     <w:uiPriority w:val="99"/>
     <w:pPr>
       <w:spacing w:after="0" w:line="240" w:lineRule="auto"/>
@@ -13608,9 +13630,9 @@
       </w:rPr>
     </w:tblStylePr>
   </w:style>
-  <w:style w:type="table" w:styleId="707">
+  <w:style w:type="table" w:styleId="790">
     <w:name w:val="List Table 3 Accent 4"/>
-    <w:basedOn w:val="649"/>
+    <w:basedOn w:val="732"/>
     <w:uiPriority w:val="99"/>
     <w:pPr>
       <w:spacing w:after="0" w:line="240" w:lineRule="auto"/>
@@ -13681,9 +13703,9 @@
       </w:rPr>
     </w:tblStylePr>
   </w:style>
-  <w:style w:type="table" w:styleId="708">
+  <w:style w:type="table" w:styleId="791">
     <w:name w:val="List Table 3 Accent 5"/>
-    <w:basedOn w:val="649"/>
+    <w:basedOn w:val="732"/>
     <w:uiPriority w:val="99"/>
     <w:pPr>
       <w:spacing w:after="0" w:line="240" w:lineRule="auto"/>
@@ -13754,9 +13776,9 @@
       </w:rPr>
     </w:tblStylePr>
   </w:style>
-  <w:style w:type="table" w:styleId="709">
+  <w:style w:type="table" w:styleId="792">
     <w:name w:val="List Table 3 Accent 6"/>
-    <w:basedOn w:val="649"/>
+    <w:basedOn w:val="732"/>
     <w:uiPriority w:val="99"/>
     <w:pPr>
       <w:spacing w:after="0" w:line="240" w:lineRule="auto"/>
@@ -13827,9 +13849,9 @@
       </w:rPr>
     </w:tblStylePr>
   </w:style>
-  <w:style w:type="table" w:styleId="710">
+  <w:style w:type="table" w:styleId="793">
     <w:name w:val="List Table 4 Accent 1"/>
-    <w:basedOn w:val="649"/>
+    <w:basedOn w:val="732"/>
     <w:uiPriority w:val="99"/>
     <w:pPr>
       <w:spacing w:after="0" w:line="240" w:lineRule="auto"/>
@@ -13895,9 +13917,9 @@
       </w:rPr>
     </w:tblStylePr>
   </w:style>
-  <w:style w:type="table" w:styleId="711">
+  <w:style w:type="table" w:styleId="794">
     <w:name w:val="List Table 4 Accent 2"/>
-    <w:basedOn w:val="649"/>
+    <w:basedOn w:val="732"/>
     <w:uiPriority w:val="99"/>
     <w:pPr>
       <w:spacing w:after="0" w:line="240" w:lineRule="auto"/>
@@ -13963,9 +13985,9 @@
       </w:rPr>
     </w:tblStylePr>
   </w:style>
-  <w:style w:type="table" w:styleId="712">
+  <w:style w:type="table" w:styleId="795">
     <w:name w:val="List Table 4 Accent 3"/>
-    <w:basedOn w:val="649"/>
+    <w:basedOn w:val="732"/>
     <w:uiPriority w:val="99"/>
     <w:pPr>
       <w:spacing w:after="0" w:line="240" w:lineRule="auto"/>
@@ -14031,9 +14053,9 @@
       </w:rPr>
     </w:tblStylePr>
   </w:style>
-  <w:style w:type="table" w:styleId="713">
+  <w:style w:type="table" w:styleId="796">
     <w:name w:val="List Table 4 Accent 4"/>
-    <w:basedOn w:val="649"/>
+    <w:basedOn w:val="732"/>
     <w:uiPriority w:val="99"/>
     <w:pPr>
       <w:spacing w:after="0" w:line="240" w:lineRule="auto"/>
@@ -14099,9 +14121,9 @@
       </w:rPr>
     </w:tblStylePr>
   </w:style>
-  <w:style w:type="table" w:styleId="714">
+  <w:style w:type="table" w:styleId="797">
     <w:name w:val="List Table 4 Accent 5"/>
-    <w:basedOn w:val="649"/>
+    <w:basedOn w:val="732"/>
     <w:uiPriority w:val="99"/>
     <w:pPr>
       <w:spacing w:after="0" w:line="240" w:lineRule="auto"/>
@@ -14167,9 +14189,9 @@
       </w:rPr>
     </w:tblStylePr>
   </w:style>
-  <w:style w:type="table" w:styleId="715">
+  <w:style w:type="table" w:styleId="798">
     <w:name w:val="List Table 4 Accent 6"/>
-    <w:basedOn w:val="649"/>
+    <w:basedOn w:val="732"/>
     <w:uiPriority w:val="99"/>
     <w:pPr>
       <w:spacing w:after="0" w:line="240" w:lineRule="auto"/>
@@ -14235,9 +14257,9 @@
       </w:rPr>
     </w:tblStylePr>
   </w:style>
-  <w:style w:type="table" w:styleId="716">
+  <w:style w:type="table" w:styleId="799">
     <w:name w:val="List Table 5 Dark Accent 1"/>
-    <w:basedOn w:val="649"/>
+    <w:basedOn w:val="732"/>
     <w:uiPriority w:val="99"/>
     <w:pPr>
       <w:spacing w:after="0" w:line="240" w:lineRule="auto"/>
@@ -14334,9 +14356,9 @@
       </w:rPr>
     </w:tblStylePr>
   </w:style>
-  <w:style w:type="table" w:styleId="717">
+  <w:style w:type="table" w:styleId="800">
     <w:name w:val="List Table 5 Dark Accent 2"/>
-    <w:basedOn w:val="649"/>
+    <w:basedOn w:val="732"/>
     <w:uiPriority w:val="99"/>
     <w:pPr>
       <w:spacing w:after="0" w:line="240" w:lineRule="auto"/>
@@ -14433,9 +14455,9 @@
       </w:rPr>
     </w:tblStylePr>
   </w:style>
-  <w:style w:type="table" w:styleId="718">
+  <w:style w:type="table" w:styleId="801">
     <w:name w:val="List Table 5 Dark Accent 3"/>
-    <w:basedOn w:val="649"/>
+    <w:basedOn w:val="732"/>
     <w:uiPriority w:val="99"/>
     <w:pPr>
       <w:spacing w:after="0" w:line="240" w:lineRule="auto"/>
@@ -14532,9 +14554,9 @@
       </w:rPr>
     </w:tblStylePr>
   </w:style>
-  <w:style w:type="table" w:styleId="719">
+  <w:style w:type="table" w:styleId="802">
     <w:name w:val="List Table 5 Dark Accent 4"/>
-    <w:basedOn w:val="649"/>
+    <w:basedOn w:val="732"/>
     <w:uiPriority w:val="99"/>
     <w:pPr>
       <w:spacing w:after="0" w:line="240" w:lineRule="auto"/>
@@ -14631,9 +14653,9 @@
       </w:rPr>
     </w:tblStylePr>
   </w:style>
-  <w:style w:type="table" w:styleId="720">
+  <w:style w:type="table" w:styleId="803">
     <w:name w:val="List Table 5 Dark Accent 5"/>
-    <w:basedOn w:val="649"/>
+    <w:basedOn w:val="732"/>
     <w:uiPriority w:val="99"/>
     <w:pPr>
       <w:spacing w:after="0" w:line="240" w:lineRule="auto"/>
@@ -14730,9 +14752,9 @@
       </w:rPr>
     </w:tblStylePr>
   </w:style>
-  <w:style w:type="table" w:styleId="721">
+  <w:style w:type="table" w:styleId="804">
     <w:name w:val="List Table 5 Dark Accent 6"/>
-    <w:basedOn w:val="649"/>
+    <w:basedOn w:val="732"/>
     <w:uiPriority w:val="99"/>
     <w:pPr>
       <w:spacing w:after="0" w:line="240" w:lineRule="auto"/>
@@ -14829,9 +14851,9 @@
       </w:rPr>
     </w:tblStylePr>
   </w:style>
-  <w:style w:type="table" w:styleId="722">
+  <w:style w:type="table" w:styleId="805">
     <w:name w:val="List Table 6 Colorful Accent 1"/>
-    <w:basedOn w:val="649"/>
+    <w:basedOn w:val="732"/>
     <w:uiPriority w:val="99"/>
     <w:pPr>
       <w:spacing w:after="0" w:line="240" w:lineRule="auto"/>
@@ -14901,9 +14923,9 @@
       </w:tcPr>
     </w:tblStylePr>
   </w:style>
-  <w:style w:type="table" w:styleId="723">
+  <w:style w:type="table" w:styleId="806">
     <w:name w:val="List Table 6 Colorful Accent 2"/>
-    <w:basedOn w:val="649"/>
+    <w:basedOn w:val="732"/>
     <w:uiPriority w:val="99"/>
     <w:pPr>
       <w:spacing w:after="0" w:line="240" w:lineRule="auto"/>
@@ -14973,9 +14995,9 @@
       </w:tcPr>
     </w:tblStylePr>
   </w:style>
-  <w:style w:type="table" w:styleId="724">
+  <w:style w:type="table" w:styleId="807">
     <w:name w:val="List Table 6 Colorful Accent 3"/>
-    <w:basedOn w:val="649"/>
+    <w:basedOn w:val="732"/>
     <w:uiPriority w:val="99"/>
     <w:pPr>
       <w:spacing w:after="0" w:line="240" w:lineRule="auto"/>
@@ -15045,9 +15067,9 @@
       </w:tcPr>
     </w:tblStylePr>
   </w:style>
-  <w:style w:type="table" w:styleId="725">
+  <w:style w:type="table" w:styleId="808">
     <w:name w:val="List Table 6 Colorful Accent 4"/>
-    <w:basedOn w:val="649"/>
+    <w:basedOn w:val="732"/>
     <w:uiPriority w:val="99"/>
     <w:pPr>
       <w:spacing w:after="0" w:line="240" w:lineRule="auto"/>
@@ -15117,9 +15139,9 @@
       </w:tcPr>
     </w:tblStylePr>
   </w:style>
-  <w:style w:type="table" w:styleId="726">
+  <w:style w:type="table" w:styleId="809">
     <w:name w:val="List Table 6 Colorful Accent 5"/>
-    <w:basedOn w:val="649"/>
+    <w:basedOn w:val="732"/>
     <w:uiPriority w:val="99"/>
     <w:pPr>
       <w:spacing w:after="0" w:line="240" w:lineRule="auto"/>
@@ -15189,9 +15211,9 @@
       </w:tcPr>
     </w:tblStylePr>
   </w:style>
-  <w:style w:type="table" w:styleId="727">
+  <w:style w:type="table" w:styleId="810">
     <w:name w:val="List Table 6 Colorful Accent 6"/>
-    <w:basedOn w:val="649"/>
+    <w:basedOn w:val="732"/>
     <w:uiPriority w:val="99"/>
     <w:pPr>
       <w:spacing w:after="0" w:line="240" w:lineRule="auto"/>
@@ -15261,9 +15283,9 @@
       </w:tcPr>
     </w:tblStylePr>
   </w:style>
-  <w:style w:type="table" w:styleId="728">
+  <w:style w:type="table" w:styleId="811">
     <w:name w:val="List Table 7 Colorful Accent 1"/>
-    <w:basedOn w:val="649"/>
+    <w:basedOn w:val="732"/>
     <w:uiPriority w:val="99"/>
     <w:pPr>
       <w:spacing w:after="0" w:line="240" w:lineRule="auto"/>
@@ -15369,9 +15391,9 @@
       </w:tcPr>
     </w:tblStylePr>
   </w:style>
-  <w:style w:type="table" w:styleId="729">
+  <w:style w:type="table" w:styleId="812">
     <w:name w:val="List Table 7 Colorful Accent 2"/>
-    <w:basedOn w:val="649"/>
+    <w:basedOn w:val="732"/>
     <w:uiPriority w:val="99"/>
     <w:pPr>
       <w:spacing w:after="0" w:line="240" w:lineRule="auto"/>
@@ -15477,9 +15499,9 @@
       </w:tcPr>
     </w:tblStylePr>
   </w:style>
-  <w:style w:type="table" w:styleId="730">
+  <w:style w:type="table" w:styleId="813">
     <w:name w:val="List Table 7 Colorful Accent 3"/>
-    <w:basedOn w:val="649"/>
+    <w:basedOn w:val="732"/>
     <w:uiPriority w:val="99"/>
     <w:pPr>
       <w:spacing w:after="0" w:line="240" w:lineRule="auto"/>
@@ -15585,9 +15607,9 @@
       </w:tcPr>
     </w:tblStylePr>
   </w:style>
-  <w:style w:type="table" w:styleId="731">
+  <w:style w:type="table" w:styleId="814">
     <w:name w:val="List Table 7 Colorful Accent 4"/>
-    <w:basedOn w:val="649"/>
+    <w:basedOn w:val="732"/>
     <w:uiPriority w:val="99"/>
     <w:pPr>
       <w:spacing w:after="0" w:line="240" w:lineRule="auto"/>
@@ -15693,9 +15715,9 @@
       </w:tcPr>
     </w:tblStylePr>
   </w:style>
-  <w:style w:type="table" w:styleId="732">
+  <w:style w:type="table" w:styleId="815">
     <w:name w:val="List Table 7 Colorful Accent 5"/>
-    <w:basedOn w:val="649"/>
+    <w:basedOn w:val="732"/>
     <w:uiPriority w:val="99"/>
     <w:pPr>
       <w:spacing w:after="0" w:line="240" w:lineRule="auto"/>
@@ -15801,9 +15823,9 @@
       </w:tcPr>
     </w:tblStylePr>
   </w:style>
-  <w:style w:type="table" w:styleId="733">
+  <w:style w:type="table" w:styleId="816">
     <w:name w:val="List Table 7 Colorful Accent 6"/>
-    <w:basedOn w:val="649"/>
+    <w:basedOn w:val="732"/>
     <w:uiPriority w:val="99"/>
     <w:pPr>
       <w:spacing w:after="0" w:line="240" w:lineRule="auto"/>
@@ -15909,13 +15931,13 @@
       </w:tcPr>
     </w:tblStylePr>
   </w:style>
-  <w:style w:type="character" w:styleId="734" w:customStyle="1">
+  <w:style w:type="character" w:styleId="817" w:customStyle="1">
     <w:name w:val="Caption Char"/>
     <w:uiPriority w:val="99"/>
   </w:style>
-  <w:style w:type="character" w:styleId="735" w:customStyle="1">
+  <w:style w:type="character" w:styleId="818" w:customStyle="1">
     <w:name w:val="Heading 1 Char"/>
-    <w:link w:val="639"/>
+    <w:link w:val="722"/>
     <w:uiPriority w:val="9"/>
     <w:rPr>
       <w:rFonts w:ascii="Arial" w:hAnsi="Arial" w:cs="Arial" w:eastAsia="Arial"/>
@@ -15923,18 +15945,18 @@
       <w:szCs w:val="40"/>
     </w:rPr>
   </w:style>
-  <w:style w:type="character" w:styleId="736" w:customStyle="1">
+  <w:style w:type="character" w:styleId="819" w:customStyle="1">
     <w:name w:val="Heading 2 Char"/>
-    <w:link w:val="640"/>
+    <w:link w:val="723"/>
     <w:uiPriority w:val="9"/>
     <w:rPr>
       <w:rFonts w:ascii="Arial" w:hAnsi="Arial" w:cs="Arial" w:eastAsia="Arial"/>
       <w:sz w:val="34"/>
     </w:rPr>
   </w:style>
-  <w:style w:type="character" w:styleId="737" w:customStyle="1">
+  <w:style w:type="character" w:styleId="820" w:customStyle="1">
     <w:name w:val="Heading 3 Char"/>
-    <w:link w:val="641"/>
+    <w:link w:val="724"/>
     <w:uiPriority w:val="9"/>
     <w:rPr>
       <w:rFonts w:ascii="Arial" w:hAnsi="Arial" w:cs="Arial" w:eastAsia="Arial"/>
@@ -15942,9 +15964,9 @@
       <w:szCs w:val="30"/>
     </w:rPr>
   </w:style>
-  <w:style w:type="character" w:styleId="738" w:customStyle="1">
+  <w:style w:type="character" w:styleId="821" w:customStyle="1">
     <w:name w:val="Heading 4 Char"/>
-    <w:link w:val="642"/>
+    <w:link w:val="725"/>
     <w:uiPriority w:val="9"/>
     <w:rPr>
       <w:rFonts w:ascii="Arial" w:hAnsi="Arial" w:cs="Arial" w:eastAsia="Arial"/>
@@ -15954,9 +15976,9 @@
       <w:szCs w:val="26"/>
     </w:rPr>
   </w:style>
-  <w:style w:type="character" w:styleId="739" w:customStyle="1">
+  <w:style w:type="character" w:styleId="822" w:customStyle="1">
     <w:name w:val="Heading 5 Char"/>
-    <w:link w:val="643"/>
+    <w:link w:val="726"/>
     <w:uiPriority w:val="9"/>
     <w:rPr>
       <w:rFonts w:ascii="Arial" w:hAnsi="Arial" w:cs="Arial" w:eastAsia="Arial"/>
@@ -15966,9 +15988,9 @@
       <w:szCs w:val="24"/>
     </w:rPr>
   </w:style>
-  <w:style w:type="character" w:styleId="740" w:customStyle="1">
+  <w:style w:type="character" w:styleId="823" w:customStyle="1">
     <w:name w:val="Heading 6 Char"/>
-    <w:link w:val="644"/>
+    <w:link w:val="727"/>
     <w:uiPriority w:val="9"/>
     <w:rPr>
       <w:rFonts w:ascii="Arial" w:hAnsi="Arial" w:cs="Arial" w:eastAsia="Arial"/>
@@ -15978,9 +16000,9 @@
       <w:szCs w:val="22"/>
     </w:rPr>
   </w:style>
-  <w:style w:type="character" w:styleId="741" w:customStyle="1">
+  <w:style w:type="character" w:styleId="824" w:customStyle="1">
     <w:name w:val="Heading 7 Char"/>
-    <w:link w:val="645"/>
+    <w:link w:val="728"/>
     <w:uiPriority w:val="9"/>
     <w:rPr>
       <w:rFonts w:ascii="Arial" w:hAnsi="Arial" w:cs="Arial" w:eastAsia="Arial"/>
@@ -15992,9 +16014,9 @@
       <w:szCs w:val="22"/>
     </w:rPr>
   </w:style>
-  <w:style w:type="character" w:styleId="742" w:customStyle="1">
+  <w:style w:type="character" w:styleId="825" w:customStyle="1">
     <w:name w:val="Heading 8 Char"/>
-    <w:link w:val="646"/>
+    <w:link w:val="729"/>
     <w:uiPriority w:val="9"/>
     <w:rPr>
       <w:rFonts w:ascii="Arial" w:hAnsi="Arial" w:cs="Arial" w:eastAsia="Arial"/>
@@ -16004,9 +16026,9 @@
       <w:szCs w:val="22"/>
     </w:rPr>
   </w:style>
-  <w:style w:type="character" w:styleId="743" w:customStyle="1">
+  <w:style w:type="character" w:styleId="826" w:customStyle="1">
     <w:name w:val="Heading 9 Char"/>
-    <w:link w:val="647"/>
+    <w:link w:val="730"/>
     <w:uiPriority w:val="9"/>
     <w:rPr>
       <w:rFonts w:ascii="Arial" w:hAnsi="Arial" w:cs="Arial" w:eastAsia="Arial"/>
@@ -16016,11 +16038,11 @@
       <w:szCs w:val="21"/>
     </w:rPr>
   </w:style>
-  <w:style w:type="paragraph" w:styleId="744">
+  <w:style w:type="paragraph" w:styleId="827">
     <w:name w:val="Title"/>
-    <w:basedOn w:val="638"/>
-    <w:next w:val="638"/>
-    <w:link w:val="745"/>
+    <w:basedOn w:val="721"/>
+    <w:next w:val="721"/>
+    <w:link w:val="828"/>
     <w:uiPriority w:val="10"/>
     <w:qFormat/>
     <w:pPr>
@@ -16032,20 +16054,20 @@
       <w:szCs w:val="48"/>
     </w:rPr>
   </w:style>
-  <w:style w:type="character" w:styleId="745" w:customStyle="1">
+  <w:style w:type="character" w:styleId="828" w:customStyle="1">
     <w:name w:val="Title Char"/>
-    <w:link w:val="744"/>
+    <w:link w:val="827"/>
     <w:uiPriority w:val="10"/>
     <w:rPr>
       <w:sz w:val="48"/>
       <w:szCs w:val="48"/>
     </w:rPr>
   </w:style>
-  <w:style w:type="paragraph" w:styleId="746">
+  <w:style w:type="paragraph" w:styleId="829">
     <w:name w:val="Subtitle"/>
-    <w:basedOn w:val="638"/>
-    <w:next w:val="638"/>
-    <w:link w:val="747"/>
+    <w:basedOn w:val="721"/>
+    <w:next w:val="721"/>
+    <w:link w:val="830"/>
     <w:uiPriority w:val="11"/>
     <w:qFormat/>
     <w:pPr>
@@ -16056,20 +16078,20 @@
       <w:szCs w:val="24"/>
     </w:rPr>
   </w:style>
-  <w:style w:type="character" w:styleId="747" w:customStyle="1">
+  <w:style w:type="character" w:styleId="830" w:customStyle="1">
     <w:name w:val="Subtitle Char"/>
-    <w:link w:val="746"/>
+    <w:link w:val="829"/>
     <w:uiPriority w:val="11"/>
     <w:rPr>
       <w:sz w:val="24"/>
       <w:szCs w:val="24"/>
     </w:rPr>
   </w:style>
-  <w:style w:type="paragraph" w:styleId="748">
+  <w:style w:type="paragraph" w:styleId="831">
     <w:name w:val="Quote"/>
-    <w:basedOn w:val="638"/>
-    <w:next w:val="638"/>
-    <w:link w:val="749"/>
+    <w:basedOn w:val="721"/>
+    <w:next w:val="721"/>
+    <w:link w:val="832"/>
     <w:uiPriority w:val="29"/>
     <w:qFormat/>
     <w:pPr>
@@ -16079,19 +16101,19 @@
       <w:i/>
     </w:rPr>
   </w:style>
-  <w:style w:type="character" w:styleId="749" w:customStyle="1">
+  <w:style w:type="character" w:styleId="832" w:customStyle="1">
     <w:name w:val="Quote Char"/>
-    <w:link w:val="748"/>
+    <w:link w:val="831"/>
     <w:uiPriority w:val="29"/>
     <w:rPr>
       <w:i/>
     </w:rPr>
   </w:style>
-  <w:style w:type="paragraph" w:styleId="750">
+  <w:style w:type="paragraph" w:styleId="833">
     <w:name w:val="Intense Quote"/>
-    <w:basedOn w:val="638"/>
-    <w:next w:val="638"/>
-    <w:link w:val="751"/>
+    <w:basedOn w:val="721"/>
+    <w:next w:val="721"/>
+    <w:link w:val="834"/>
     <w:uiPriority w:val="30"/>
     <w:qFormat/>
     <w:pPr>
@@ -16108,36 +16130,36 @@
       <w:i/>
     </w:rPr>
   </w:style>
-  <w:style w:type="character" w:styleId="751" w:customStyle="1">
+  <w:style w:type="character" w:styleId="834" w:customStyle="1">
     <w:name w:val="Intense Quote Char"/>
-    <w:link w:val="750"/>
+    <w:link w:val="833"/>
     <w:uiPriority w:val="30"/>
     <w:rPr>
       <w:i/>
     </w:rPr>
   </w:style>
-  <w:style w:type="paragraph" w:styleId="752">
+  <w:style w:type="paragraph" w:styleId="835">
     <w:name w:val="Header"/>
-    <w:basedOn w:val="638"/>
-    <w:link w:val="753"/>
+    <w:basedOn w:val="721"/>
+    <w:link w:val="836"/>
     <w:uiPriority w:val="99"/>
     <w:unhideWhenUsed/>
     <w:rPr>
       <w:color w:val="70AD47" w:themeColor="accent6"/>
     </w:rPr>
   </w:style>
-  <w:style w:type="character" w:styleId="753" w:customStyle="1">
+  <w:style w:type="character" w:styleId="836" w:customStyle="1">
     <w:name w:val="Header Char"/>
-    <w:link w:val="752"/>
+    <w:link w:val="835"/>
     <w:uiPriority w:val="99"/>
     <w:rPr>
       <w:color w:val="70AD47" w:themeColor="accent6"/>
     </w:rPr>
   </w:style>
-  <w:style w:type="paragraph" w:styleId="754">
+  <w:style w:type="paragraph" w:styleId="837">
     <w:name w:val="Footer"/>
-    <w:basedOn w:val="638"/>
-    <w:link w:val="757"/>
+    <w:basedOn w:val="721"/>
+    <w:link w:val="840"/>
     <w:uiPriority w:val="99"/>
     <w:unhideWhenUsed/>
     <w:pPr>
@@ -16148,14 +16170,14 @@
       </w:tabs>
     </w:pPr>
   </w:style>
-  <w:style w:type="character" w:styleId="755" w:customStyle="1">
+  <w:style w:type="character" w:styleId="838" w:customStyle="1">
     <w:name w:val="Footer Char"/>
     <w:uiPriority w:val="99"/>
   </w:style>
-  <w:style w:type="paragraph" w:styleId="756">
+  <w:style w:type="paragraph" w:styleId="839">
     <w:name w:val="Caption"/>
-    <w:basedOn w:val="638"/>
-    <w:next w:val="638"/>
+    <w:basedOn w:val="721"/>
+    <w:next w:val="721"/>
     <w:uiPriority w:val="35"/>
     <w:semiHidden/>
     <w:unhideWhenUsed/>
@@ -16168,14 +16190,14 @@
       <w:szCs w:val="18"/>
     </w:rPr>
   </w:style>
-  <w:style w:type="character" w:styleId="757" w:customStyle="1">
+  <w:style w:type="character" w:styleId="840" w:customStyle="1">
     <w:name w:val="Footer Char1"/>
-    <w:link w:val="754"/>
-    <w:uiPriority w:val="99"/>
-  </w:style>
-  <w:style w:type="table" w:styleId="758">
+    <w:link w:val="837"/>
+    <w:uiPriority w:val="99"/>
+  </w:style>
+  <w:style w:type="table" w:styleId="841">
     <w:name w:val="Table Grid"/>
-    <w:basedOn w:val="649"/>
+    <w:basedOn w:val="732"/>
     <w:uiPriority w:val="59"/>
     <w:pPr>
       <w:spacing w:after="0" w:line="240" w:lineRule="auto"/>
@@ -16191,9 +16213,9 @@
       </w:tblBorders>
     </w:tblPr>
   </w:style>
-  <w:style w:type="table" w:styleId="759">
+  <w:style w:type="table" w:styleId="842">
     <w:name w:val="Plain Table 1"/>
-    <w:basedOn w:val="649"/>
+    <w:basedOn w:val="732"/>
     <w:uiPriority w:val="59"/>
     <w:pPr>
       <w:spacing w:after="0" w:line="240" w:lineRule="auto"/>
@@ -16251,9 +16273,9 @@
       </w:rPr>
     </w:tblStylePr>
   </w:style>
-  <w:style w:type="table" w:styleId="760">
+  <w:style w:type="table" w:styleId="843">
     <w:name w:val="Plain Table 2"/>
-    <w:basedOn w:val="649"/>
+    <w:basedOn w:val="732"/>
     <w:uiPriority w:val="59"/>
     <w:pPr>
       <w:spacing w:after="0" w:line="240" w:lineRule="auto"/>
@@ -16329,9 +16351,9 @@
       </w:rPr>
     </w:tblStylePr>
   </w:style>
-  <w:style w:type="table" w:styleId="761">
+  <w:style w:type="table" w:styleId="844">
     <w:name w:val="Plain Table 3"/>
-    <w:basedOn w:val="649"/>
+    <w:basedOn w:val="732"/>
     <w:uiPriority w:val="99"/>
     <w:pPr>
       <w:spacing w:after="0" w:line="240" w:lineRule="auto"/>
@@ -16405,9 +16427,9 @@
       </w:rPr>
     </w:tblStylePr>
   </w:style>
-  <w:style w:type="table" w:styleId="762">
+  <w:style w:type="table" w:styleId="845">
     <w:name w:val="Plain Table 4"/>
-    <w:basedOn w:val="649"/>
+    <w:basedOn w:val="732"/>
     <w:uiPriority w:val="99"/>
     <w:pPr>
       <w:spacing w:after="0" w:line="240" w:lineRule="auto"/>
@@ -16461,9 +16483,9 @@
       </w:rPr>
     </w:tblStylePr>
   </w:style>
-  <w:style w:type="table" w:styleId="763">
+  <w:style w:type="table" w:styleId="846">
     <w:name w:val="Plain Table 5"/>
-    <w:basedOn w:val="649"/>
+    <w:basedOn w:val="732"/>
     <w:uiPriority w:val="99"/>
     <w:pPr>
       <w:spacing w:after="0" w:line="240" w:lineRule="auto"/>
@@ -16548,9 +16570,9 @@
       </w:tcPr>
     </w:tblStylePr>
   </w:style>
-  <w:style w:type="table" w:styleId="764">
+  <w:style w:type="table" w:styleId="847">
     <w:name w:val="Grid Table 1 Light"/>
-    <w:basedOn w:val="649"/>
+    <w:basedOn w:val="732"/>
     <w:uiPriority w:val="99"/>
     <w:pPr>
       <w:spacing w:after="0" w:line="240" w:lineRule="auto"/>
@@ -16612,9 +16634,9 @@
       </w:rPr>
     </w:tblStylePr>
   </w:style>
-  <w:style w:type="table" w:styleId="765">
+  <w:style w:type="table" w:styleId="848">
     <w:name w:val="Grid Table 2"/>
-    <w:basedOn w:val="649"/>
+    <w:basedOn w:val="732"/>
     <w:uiPriority w:val="99"/>
     <w:pPr>
       <w:spacing w:after="0" w:line="240" w:lineRule="auto"/>
@@ -16691,9 +16713,9 @@
       </w:tcPr>
     </w:tblStylePr>
   </w:style>
-  <w:style w:type="table" w:styleId="766">
+  <w:style w:type="table" w:styleId="849">
     <w:name w:val="Grid Table 3"/>
-    <w:basedOn w:val="649"/>
+    <w:basedOn w:val="732"/>
     <w:uiPriority w:val="99"/>
     <w:pPr>
       <w:spacing w:after="0" w:line="240" w:lineRule="auto"/>
@@ -16791,9 +16813,9 @@
       </w:tcPr>
     </w:tblStylePr>
   </w:style>
-  <w:style w:type="table" w:styleId="767">
+  <w:style w:type="table" w:styleId="850">
     <w:name w:val="Grid Table 4"/>
-    <w:basedOn w:val="649"/>
+    <w:basedOn w:val="732"/>
     <w:uiPriority w:val="59"/>
     <w:pPr>
       <w:spacing w:after="0" w:line="240" w:lineRule="auto"/>
@@ -16871,9 +16893,9 @@
       </w:tcPr>
     </w:tblStylePr>
   </w:style>
-  <w:style w:type="table" w:styleId="768">
+  <w:style w:type="table" w:styleId="851">
     <w:name w:val="Grid Table 5 Dark"/>
-    <w:basedOn w:val="649"/>
+    <w:basedOn w:val="732"/>
     <w:uiPriority w:val="99"/>
     <w:pPr>
       <w:spacing w:after="0" w:line="240" w:lineRule="auto"/>
@@ -16949,9 +16971,9 @@
       </w:tcPr>
     </w:tblStylePr>
   </w:style>
-  <w:style w:type="table" w:styleId="769" w:customStyle="1">
+  <w:style w:type="table" w:styleId="852" w:customStyle="1">
     <w:name w:val="Grid Table 5 Dark- Accent 1"/>
-    <w:basedOn w:val="649"/>
+    <w:basedOn w:val="732"/>
     <w:uiPriority w:val="99"/>
     <w:pPr>
       <w:spacing w:after="0" w:line="240" w:lineRule="auto"/>
@@ -17027,9 +17049,9 @@
       </w:tcPr>
     </w:tblStylePr>
   </w:style>
-  <w:style w:type="table" w:styleId="770" w:customStyle="1">
+  <w:style w:type="table" w:styleId="853" w:customStyle="1">
     <w:name w:val="Grid Table 5 Dark- Accent 4"/>
-    <w:basedOn w:val="649"/>
+    <w:basedOn w:val="732"/>
     <w:uiPriority w:val="99"/>
     <w:pPr>
       <w:spacing w:after="0" w:line="240" w:lineRule="auto"/>
@@ -17105,9 +17127,9 @@
       </w:tcPr>
     </w:tblStylePr>
   </w:style>
-  <w:style w:type="table" w:styleId="771">
+  <w:style w:type="table" w:styleId="854">
     <w:name w:val="Grid Table 6 Colorful"/>
-    <w:basedOn w:val="649"/>
+    <w:basedOn w:val="732"/>
     <w:uiPriority w:val="99"/>
     <w:pPr>
       <w:spacing w:after="0" w:line="240" w:lineRule="auto"/>
@@ -17176,9 +17198,9 @@
       </w:rPr>
     </w:tblStylePr>
   </w:style>
-  <w:style w:type="table" w:styleId="772">
+  <w:style w:type="table" w:styleId="855">
     <w:name w:val="Grid Table 7 Colorful"/>
-    <w:basedOn w:val="649"/>
+    <w:basedOn w:val="732"/>
     <w:uiPriority w:val="99"/>
     <w:pPr>
       <w:spacing w:after="0" w:line="240" w:lineRule="auto"/>
@@ -17287,9 +17309,9 @@
       </w:tcPr>
     </w:tblStylePr>
   </w:style>
-  <w:style w:type="table" w:styleId="773">
+  <w:style w:type="table" w:styleId="856">
     <w:name w:val="List Table 1 Light"/>
-    <w:basedOn w:val="649"/>
+    <w:basedOn w:val="732"/>
     <w:uiPriority w:val="99"/>
     <w:pPr>
       <w:spacing w:after="0" w:line="240" w:lineRule="auto"/>
@@ -17349,9 +17371,9 @@
       </w:tcPr>
     </w:tblStylePr>
   </w:style>
-  <w:style w:type="table" w:styleId="774">
+  <w:style w:type="table" w:styleId="857">
     <w:name w:val="List Table 2"/>
-    <w:basedOn w:val="649"/>
+    <w:basedOn w:val="732"/>
     <w:uiPriority w:val="99"/>
     <w:pPr>
       <w:spacing w:after="0" w:line="240" w:lineRule="auto"/>
@@ -17434,9 +17456,9 @@
       </w:tcPr>
     </w:tblStylePr>
   </w:style>
-  <w:style w:type="table" w:styleId="775">
+  <w:style w:type="table" w:styleId="858">
     <w:name w:val="List Table 3"/>
-    <w:basedOn w:val="649"/>
+    <w:basedOn w:val="732"/>
     <w:uiPriority w:val="99"/>
     <w:pPr>
       <w:spacing w:after="0" w:line="240" w:lineRule="auto"/>
@@ -17507,9 +17529,9 @@
       </w:rPr>
     </w:tblStylePr>
   </w:style>
-  <w:style w:type="table" w:styleId="776">
+  <w:style w:type="table" w:styleId="859">
     <w:name w:val="List Table 4"/>
-    <w:basedOn w:val="649"/>
+    <w:basedOn w:val="732"/>
     <w:uiPriority w:val="99"/>
     <w:pPr>
       <w:spacing w:after="0" w:line="240" w:lineRule="auto"/>
@@ -17575,9 +17597,9 @@
       </w:rPr>
     </w:tblStylePr>
   </w:style>
-  <w:style w:type="table" w:styleId="777">
+  <w:style w:type="table" w:styleId="860">
     <w:name w:val="List Table 5 Dark"/>
-    <w:basedOn w:val="649"/>
+    <w:basedOn w:val="732"/>
     <w:uiPriority w:val="99"/>
     <w:pPr>
       <w:spacing w:after="0" w:line="240" w:lineRule="auto"/>
@@ -17674,9 +17696,9 @@
       </w:rPr>
     </w:tblStylePr>
   </w:style>
-  <w:style w:type="table" w:styleId="778">
+  <w:style w:type="table" w:styleId="861">
     <w:name w:val="List Table 6 Colorful"/>
-    <w:basedOn w:val="649"/>
+    <w:basedOn w:val="732"/>
     <w:uiPriority w:val="99"/>
     <w:pPr>
       <w:spacing w:after="0" w:line="240" w:lineRule="auto"/>
@@ -17746,9 +17768,9 @@
       </w:tcPr>
     </w:tblStylePr>
   </w:style>
-  <w:style w:type="table" w:styleId="779">
+  <w:style w:type="table" w:styleId="862">
     <w:name w:val="List Table 7 Colorful"/>
-    <w:basedOn w:val="649"/>
+    <w:basedOn w:val="732"/>
     <w:uiPriority w:val="99"/>
     <w:pPr>
       <w:spacing w:after="0" w:line="240" w:lineRule="auto"/>
@@ -17854,9 +17876,9 @@
       </w:tcPr>
     </w:tblStylePr>
   </w:style>
-  <w:style w:type="table" w:styleId="780" w:customStyle="1">
+  <w:style w:type="table" w:styleId="863" w:customStyle="1">
     <w:name w:val="Lined - Accent"/>
-    <w:basedOn w:val="649"/>
+    <w:basedOn w:val="732"/>
     <w:uiPriority w:val="99"/>
     <w:pPr>
       <w:spacing w:after="0" w:line="240" w:lineRule="auto"/>
@@ -17946,9 +17968,9 @@
       </w:tcPr>
     </w:tblStylePr>
   </w:style>
-  <w:style w:type="table" w:styleId="781" w:customStyle="1">
+  <w:style w:type="table" w:styleId="864" w:customStyle="1">
     <w:name w:val="Lined - Accent 1"/>
-    <w:basedOn w:val="649"/>
+    <w:basedOn w:val="732"/>
     <w:uiPriority w:val="99"/>
     <w:pPr>
       <w:spacing w:after="0" w:line="240" w:lineRule="auto"/>
@@ -18038,9 +18060,9 @@
       </w:tcPr>
     </w:tblStylePr>
   </w:style>
-  <w:style w:type="table" w:styleId="782" w:customStyle="1">
+  <w:style w:type="table" w:styleId="865" w:customStyle="1">
     <w:name w:val="Lined - Accent 2"/>
-    <w:basedOn w:val="649"/>
+    <w:basedOn w:val="732"/>
     <w:uiPriority w:val="99"/>
     <w:pPr>
       <w:spacing w:after="0" w:line="240" w:lineRule="auto"/>
@@ -18130,9 +18152,9 @@
       </w:tcPr>
     </w:tblStylePr>
   </w:style>
-  <w:style w:type="table" w:styleId="783" w:customStyle="1">
+  <w:style w:type="table" w:styleId="866" w:customStyle="1">
     <w:name w:val="Lined - Accent 3"/>
-    <w:basedOn w:val="649"/>
+    <w:basedOn w:val="732"/>
     <w:uiPriority w:val="99"/>
     <w:pPr>
       <w:spacing w:after="0" w:line="240" w:lineRule="auto"/>
@@ -18222,9 +18244,9 @@
       </w:tcPr>
     </w:tblStylePr>
   </w:style>
-  <w:style w:type="table" w:styleId="784" w:customStyle="1">
+  <w:style w:type="table" w:styleId="867" w:customStyle="1">
     <w:name w:val="Lined - Accent 4"/>
-    <w:basedOn w:val="649"/>
+    <w:basedOn w:val="732"/>
     <w:uiPriority w:val="99"/>
     <w:pPr>
       <w:spacing w:after="0" w:line="240" w:lineRule="auto"/>
@@ -18314,9 +18336,9 @@
       </w:tcPr>
     </w:tblStylePr>
   </w:style>
-  <w:style w:type="table" w:styleId="785" w:customStyle="1">
+  <w:style w:type="table" w:styleId="868" w:customStyle="1">
     <w:name w:val="Lined - Accent 5"/>
-    <w:basedOn w:val="649"/>
+    <w:basedOn w:val="732"/>
     <w:uiPriority w:val="99"/>
     <w:pPr>
       <w:spacing w:after="0" w:line="240" w:lineRule="auto"/>
@@ -18406,9 +18428,9 @@
       </w:tcPr>
     </w:tblStylePr>
   </w:style>
-  <w:style w:type="table" w:styleId="786" w:customStyle="1">
+  <w:style w:type="table" w:styleId="869" w:customStyle="1">
     <w:name w:val="Lined - Accent 6"/>
-    <w:basedOn w:val="649"/>
+    <w:basedOn w:val="732"/>
     <w:uiPriority w:val="99"/>
     <w:pPr>
       <w:spacing w:after="0" w:line="240" w:lineRule="auto"/>
@@ -18498,9 +18520,9 @@
       </w:tcPr>
     </w:tblStylePr>
   </w:style>
-  <w:style w:type="table" w:styleId="787" w:customStyle="1">
+  <w:style w:type="table" w:styleId="870" w:customStyle="1">
     <w:name w:val="Bordered &amp; Lined - Accent"/>
-    <w:basedOn w:val="649"/>
+    <w:basedOn w:val="732"/>
     <w:uiPriority w:val="99"/>
     <w:pPr>
       <w:spacing w:after="0" w:line="240" w:lineRule="auto"/>
@@ -18598,9 +18620,9 @@
       </w:tcPr>
     </w:tblStylePr>
   </w:style>
-  <w:style w:type="table" w:styleId="788" w:customStyle="1">
+  <w:style w:type="table" w:styleId="871" w:customStyle="1">
     <w:name w:val="Bordered &amp; Lined - Accent 1"/>
-    <w:basedOn w:val="649"/>
+    <w:basedOn w:val="732"/>
     <w:uiPriority w:val="99"/>
     <w:pPr>
       <w:spacing w:after="0" w:line="240" w:lineRule="auto"/>
@@ -18698,9 +18720,9 @@
       </w:tcPr>
     </w:tblStylePr>
   </w:style>
-  <w:style w:type="table" w:styleId="789" w:customStyle="1">
+  <w:style w:type="table" w:styleId="872" w:customStyle="1">
     <w:name w:val="Bordered &amp; Lined - Accent 2"/>
-    <w:basedOn w:val="649"/>
+    <w:basedOn w:val="732"/>
     <w:uiPriority w:val="99"/>
     <w:pPr>
       <w:spacing w:after="0" w:line="240" w:lineRule="auto"/>
@@ -18798,9 +18820,9 @@
       </w:tcPr>
     </w:tblStylePr>
   </w:style>
-  <w:style w:type="table" w:styleId="790" w:customStyle="1">
+  <w:style w:type="table" w:styleId="873" w:customStyle="1">
     <w:name w:val="Bordered &amp; Lined - Accent 3"/>
-    <w:basedOn w:val="649"/>
+    <w:basedOn w:val="732"/>
     <w:uiPriority w:val="99"/>
     <w:pPr>
       <w:spacing w:after="0" w:line="240" w:lineRule="auto"/>
@@ -18898,9 +18920,9 @@
       </w:tcPr>
     </w:tblStylePr>
   </w:style>
-  <w:style w:type="table" w:styleId="791" w:customStyle="1">
+  <w:style w:type="table" w:styleId="874" w:customStyle="1">
     <w:name w:val="Bordered &amp; Lined - Accent 4"/>
-    <w:basedOn w:val="649"/>
+    <w:basedOn w:val="732"/>
     <w:uiPriority w:val="99"/>
     <w:pPr>
       <w:spacing w:after="0" w:line="240" w:lineRule="auto"/>
@@ -18998,9 +19020,9 @@
       </w:tcPr>
     </w:tblStylePr>
   </w:style>
-  <w:style w:type="table" w:styleId="792" w:customStyle="1">
+  <w:style w:type="table" w:styleId="875" w:customStyle="1">
     <w:name w:val="Bordered &amp; Lined - Accent 5"/>
-    <w:basedOn w:val="649"/>
+    <w:basedOn w:val="732"/>
     <w:uiPriority w:val="99"/>
     <w:pPr>
       <w:spacing w:after="0" w:line="240" w:lineRule="auto"/>
@@ -19098,9 +19120,9 @@
       </w:tcPr>
     </w:tblStylePr>
   </w:style>
-  <w:style w:type="table" w:styleId="793" w:customStyle="1">
+  <w:style w:type="table" w:styleId="876" w:customStyle="1">
     <w:name w:val="Bordered &amp; Lined - Accent 6"/>
-    <w:basedOn w:val="649"/>
+    <w:basedOn w:val="732"/>
     <w:uiPriority w:val="99"/>
     <w:pPr>
       <w:spacing w:after="0" w:line="240" w:lineRule="auto"/>
@@ -19198,9 +19220,9 @@
       </w:tcPr>
     </w:tblStylePr>
   </w:style>
-  <w:style w:type="table" w:styleId="794" w:customStyle="1">
+  <w:style w:type="table" w:styleId="877" w:customStyle="1">
     <w:name w:val="Bordered"/>
-    <w:basedOn w:val="649"/>
+    <w:basedOn w:val="732"/>
     <w:uiPriority w:val="99"/>
     <w:pPr>
       <w:spacing w:after="0" w:line="240" w:lineRule="auto"/>
@@ -19276,9 +19298,9 @@
       </w:tcPr>
     </w:tblStylePr>
   </w:style>
-  <w:style w:type="table" w:styleId="795" w:customStyle="1">
+  <w:style w:type="table" w:styleId="878" w:customStyle="1">
     <w:name w:val="Bordered - Accent 1"/>
-    <w:basedOn w:val="649"/>
+    <w:basedOn w:val="732"/>
     <w:uiPriority w:val="99"/>
     <w:pPr>
       <w:spacing w:after="0" w:line="240" w:lineRule="auto"/>
@@ -19354,9 +19376,9 @@
       </w:tcPr>
     </w:tblStylePr>
   </w:style>
-  <w:style w:type="table" w:styleId="796" w:customStyle="1">
+  <w:style w:type="table" w:styleId="879" w:customStyle="1">
     <w:name w:val="Bordered - Accent 2"/>
-    <w:basedOn w:val="649"/>
+    <w:basedOn w:val="732"/>
     <w:uiPriority w:val="99"/>
     <w:pPr>
       <w:spacing w:after="0" w:line="240" w:lineRule="auto"/>
@@ -19432,9 +19454,9 @@
       </w:tcPr>
     </w:tblStylePr>
   </w:style>
-  <w:style w:type="table" w:styleId="797" w:customStyle="1">
+  <w:style w:type="table" w:styleId="880" w:customStyle="1">
     <w:name w:val="Bordered - Accent 3"/>
-    <w:basedOn w:val="649"/>
+    <w:basedOn w:val="732"/>
     <w:uiPriority w:val="99"/>
     <w:pPr>
       <w:spacing w:after="0" w:line="240" w:lineRule="auto"/>
@@ -19510,9 +19532,9 @@
       </w:tcPr>
     </w:tblStylePr>
   </w:style>
-  <w:style w:type="table" w:styleId="798" w:customStyle="1">
+  <w:style w:type="table" w:styleId="881" w:customStyle="1">
     <w:name w:val="Bordered - Accent 4"/>
-    <w:basedOn w:val="649"/>
+    <w:basedOn w:val="732"/>
     <w:uiPriority w:val="99"/>
     <w:pPr>
       <w:spacing w:after="0" w:line="240" w:lineRule="auto"/>
@@ -19588,9 +19610,9 @@
       </w:tcPr>
     </w:tblStylePr>
   </w:style>
-  <w:style w:type="table" w:styleId="799" w:customStyle="1">
+  <w:style w:type="table" w:styleId="882" w:customStyle="1">
     <w:name w:val="Bordered - Accent 5"/>
-    <w:basedOn w:val="649"/>
+    <w:basedOn w:val="732"/>
     <w:uiPriority w:val="99"/>
     <w:pPr>
       <w:spacing w:after="0" w:line="240" w:lineRule="auto"/>
@@ -19666,9 +19688,9 @@
       </w:tcPr>
     </w:tblStylePr>
   </w:style>
-  <w:style w:type="table" w:styleId="800" w:customStyle="1">
+  <w:style w:type="table" w:styleId="883" w:customStyle="1">
     <w:name w:val="Bordered - Accent 6"/>
-    <w:basedOn w:val="649"/>
+    <w:basedOn w:val="732"/>
     <w:uiPriority w:val="99"/>
     <w:pPr>
       <w:spacing w:after="0" w:line="240" w:lineRule="auto"/>
@@ -19744,7 +19766,7 @@
       </w:tcPr>
     </w:tblStylePr>
   </w:style>
-  <w:style w:type="character" w:styleId="801">
+  <w:style w:type="character" w:styleId="884">
     <w:name w:val="Hyperlink"/>
     <w:uiPriority w:val="99"/>
     <w:unhideWhenUsed/>
@@ -19753,10 +19775,10 @@
       <w:u w:val="single"/>
     </w:rPr>
   </w:style>
-  <w:style w:type="paragraph" w:styleId="802">
+  <w:style w:type="paragraph" w:styleId="885">
     <w:name w:val="footnote text"/>
-    <w:basedOn w:val="638"/>
-    <w:link w:val="803"/>
+    <w:basedOn w:val="721"/>
+    <w:link w:val="886"/>
     <w:uiPriority w:val="99"/>
     <w:semiHidden/>
     <w:unhideWhenUsed/>
@@ -19767,15 +19789,15 @@
       <w:sz w:val="18"/>
     </w:rPr>
   </w:style>
-  <w:style w:type="character" w:styleId="803" w:customStyle="1">
+  <w:style w:type="character" w:styleId="886" w:customStyle="1">
     <w:name w:val="Footnote Text Char"/>
-    <w:link w:val="802"/>
+    <w:link w:val="885"/>
     <w:uiPriority w:val="99"/>
     <w:rPr>
       <w:sz w:val="18"/>
     </w:rPr>
   </w:style>
-  <w:style w:type="character" w:styleId="804">
+  <w:style w:type="character" w:styleId="887">
     <w:name w:val="footnote reference"/>
     <w:uiPriority w:val="99"/>
     <w:unhideWhenUsed/>
@@ -19783,10 +19805,10 @@
       <w:vertAlign w:val="superscript"/>
     </w:rPr>
   </w:style>
-  <w:style w:type="paragraph" w:styleId="805">
+  <w:style w:type="paragraph" w:styleId="888">
     <w:name w:val="endnote text"/>
-    <w:basedOn w:val="638"/>
-    <w:link w:val="806"/>
+    <w:basedOn w:val="721"/>
+    <w:link w:val="889"/>
     <w:uiPriority w:val="99"/>
     <w:semiHidden/>
     <w:unhideWhenUsed/>
@@ -19797,15 +19819,15 @@
       <w:sz w:val="20"/>
     </w:rPr>
   </w:style>
-  <w:style w:type="character" w:styleId="806" w:customStyle="1">
+  <w:style w:type="character" w:styleId="889" w:customStyle="1">
     <w:name w:val="Endnote Text Char"/>
-    <w:link w:val="805"/>
+    <w:link w:val="888"/>
     <w:uiPriority w:val="99"/>
     <w:rPr>
       <w:sz w:val="20"/>
     </w:rPr>
   </w:style>
-  <w:style w:type="character" w:styleId="807">
+  <w:style w:type="character" w:styleId="890">
     <w:name w:val="endnote reference"/>
     <w:uiPriority w:val="99"/>
     <w:semiHidden/>
@@ -19814,20 +19836,20 @@
       <w:vertAlign w:val="superscript"/>
     </w:rPr>
   </w:style>
-  <w:style w:type="paragraph" w:styleId="808">
+  <w:style w:type="paragraph" w:styleId="891">
     <w:name w:val="toc 1"/>
-    <w:basedOn w:val="638"/>
-    <w:next w:val="638"/>
+    <w:basedOn w:val="721"/>
+    <w:next w:val="721"/>
     <w:uiPriority w:val="39"/>
     <w:unhideWhenUsed/>
     <w:pPr>
       <w:spacing w:after="57"/>
     </w:pPr>
   </w:style>
-  <w:style w:type="paragraph" w:styleId="809">
+  <w:style w:type="paragraph" w:styleId="892">
     <w:name w:val="toc 2"/>
-    <w:basedOn w:val="638"/>
-    <w:next w:val="638"/>
+    <w:basedOn w:val="721"/>
+    <w:next w:val="721"/>
     <w:uiPriority w:val="39"/>
     <w:unhideWhenUsed/>
     <w:pPr>
@@ -19835,10 +19857,10 @@
       <w:spacing w:after="57"/>
     </w:pPr>
   </w:style>
-  <w:style w:type="paragraph" w:styleId="810">
+  <w:style w:type="paragraph" w:styleId="893">
     <w:name w:val="toc 3"/>
-    <w:basedOn w:val="638"/>
-    <w:next w:val="638"/>
+    <w:basedOn w:val="721"/>
+    <w:next w:val="721"/>
     <w:uiPriority w:val="39"/>
     <w:unhideWhenUsed/>
     <w:pPr>
@@ -19846,10 +19868,10 @@
       <w:spacing w:after="57"/>
     </w:pPr>
   </w:style>
-  <w:style w:type="paragraph" w:styleId="811">
+  <w:style w:type="paragraph" w:styleId="894">
     <w:name w:val="toc 4"/>
-    <w:basedOn w:val="638"/>
-    <w:next w:val="638"/>
+    <w:basedOn w:val="721"/>
+    <w:next w:val="721"/>
     <w:uiPriority w:val="39"/>
     <w:unhideWhenUsed/>
     <w:pPr>
@@ -19857,10 +19879,10 @@
       <w:spacing w:after="57"/>
     </w:pPr>
   </w:style>
-  <w:style w:type="paragraph" w:styleId="812">
+  <w:style w:type="paragraph" w:styleId="895">
     <w:name w:val="toc 5"/>
-    <w:basedOn w:val="638"/>
-    <w:next w:val="638"/>
+    <w:basedOn w:val="721"/>
+    <w:next w:val="721"/>
     <w:uiPriority w:val="39"/>
     <w:unhideWhenUsed/>
     <w:pPr>
@@ -19868,10 +19890,10 @@
       <w:spacing w:after="57"/>
     </w:pPr>
   </w:style>
-  <w:style w:type="paragraph" w:styleId="813">
+  <w:style w:type="paragraph" w:styleId="896">
     <w:name w:val="toc 6"/>
-    <w:basedOn w:val="638"/>
-    <w:next w:val="638"/>
+    <w:basedOn w:val="721"/>
+    <w:next w:val="721"/>
     <w:uiPriority w:val="39"/>
     <w:unhideWhenUsed/>
     <w:pPr>
@@ -19879,10 +19901,10 @@
       <w:spacing w:after="57"/>
     </w:pPr>
   </w:style>
-  <w:style w:type="paragraph" w:styleId="814">
+  <w:style w:type="paragraph" w:styleId="897">
     <w:name w:val="toc 7"/>
-    <w:basedOn w:val="638"/>
-    <w:next w:val="638"/>
+    <w:basedOn w:val="721"/>
+    <w:next w:val="721"/>
     <w:uiPriority w:val="39"/>
     <w:unhideWhenUsed/>
     <w:pPr>
@@ -19890,10 +19912,10 @@
       <w:spacing w:after="57"/>
     </w:pPr>
   </w:style>
-  <w:style w:type="paragraph" w:styleId="815">
+  <w:style w:type="paragraph" w:styleId="898">
     <w:name w:val="toc 8"/>
-    <w:basedOn w:val="638"/>
-    <w:next w:val="638"/>
+    <w:basedOn w:val="721"/>
+    <w:next w:val="721"/>
     <w:uiPriority w:val="39"/>
     <w:unhideWhenUsed/>
     <w:pPr>
@@ -19901,10 +19923,10 @@
       <w:spacing w:after="57"/>
     </w:pPr>
   </w:style>
-  <w:style w:type="paragraph" w:styleId="816">
+  <w:style w:type="paragraph" w:styleId="899">
     <w:name w:val="toc 9"/>
-    <w:basedOn w:val="638"/>
-    <w:next w:val="638"/>
+    <w:basedOn w:val="721"/>
+    <w:next w:val="721"/>
     <w:uiPriority w:val="39"/>
     <w:unhideWhenUsed/>
     <w:pPr>
@@ -19912,33 +19934,33 @@
       <w:spacing w:after="57"/>
     </w:pPr>
   </w:style>
-  <w:style w:type="paragraph" w:styleId="817">
+  <w:style w:type="paragraph" w:styleId="900">
     <w:name w:val="TOC Heading"/>
     <w:uiPriority w:val="39"/>
     <w:unhideWhenUsed/>
   </w:style>
-  <w:style w:type="paragraph" w:styleId="818">
+  <w:style w:type="paragraph" w:styleId="901">
     <w:name w:val="table of figures"/>
-    <w:basedOn w:val="638"/>
-    <w:next w:val="638"/>
+    <w:basedOn w:val="721"/>
+    <w:next w:val="721"/>
     <w:uiPriority w:val="99"/>
     <w:unhideWhenUsed/>
     <w:pPr>
       <w:spacing w:after="0"/>
     </w:pPr>
   </w:style>
-  <w:style w:type="paragraph" w:styleId="819">
+  <w:style w:type="paragraph" w:styleId="902">
     <w:name w:val="No Spacing"/>
-    <w:basedOn w:val="638"/>
+    <w:basedOn w:val="721"/>
     <w:uiPriority w:val="1"/>
     <w:qFormat/>
     <w:pPr>
       <w:spacing w:after="0" w:line="240" w:lineRule="auto"/>
     </w:pPr>
   </w:style>
-  <w:style w:type="paragraph" w:styleId="820">
+  <w:style w:type="paragraph" w:styleId="903">
     <w:name w:val="List Paragraph"/>
-    <w:basedOn w:val="638"/>
+    <w:basedOn w:val="721"/>
     <w:uiPriority w:val="34"/>
     <w:qFormat/>
     <w:pPr>
@@ -19946,15 +19968,15 @@
       <w:ind w:left="720"/>
     </w:pPr>
   </w:style>
-  <w:style w:type="character" w:styleId="821" w:customStyle="1">
+  <w:style w:type="character" w:styleId="904" w:customStyle="1">
     <w:name w:val="BulletList_character"/>
-    <w:link w:val="822"/>
-  </w:style>
-  <w:style w:type="paragraph" w:styleId="822" w:customStyle="1">
+    <w:link w:val="905"/>
+  </w:style>
+  <w:style w:type="paragraph" w:styleId="905" w:customStyle="1">
     <w:name w:val="BulletList"/>
-    <w:basedOn w:val="820"/>
-    <w:next w:val="820"/>
-    <w:link w:val="821"/>
+    <w:basedOn w:val="903"/>
+    <w:next w:val="903"/>
+    <w:link w:val="904"/>
     <w:qFormat/>
     <w:pPr>
       <w:numPr>
@@ -19962,17 +19984,17 @@
       </w:numPr>
     </w:pPr>
   </w:style>
-  <w:style w:type="character" w:styleId="823" w:customStyle="1">
+  <w:style w:type="character" w:styleId="906" w:customStyle="1">
     <w:name w:val="Code_character"/>
-    <w:link w:val="824"/>
+    <w:link w:val="907"/>
     <w:rPr>
       <w:i/>
     </w:rPr>
   </w:style>
-  <w:style w:type="paragraph" w:styleId="824" w:customStyle="1">
+  <w:style w:type="paragraph" w:styleId="907" w:customStyle="1">
     <w:name w:val="Code"/>
-    <w:basedOn w:val="820"/>
-    <w:link w:val="823"/>
+    <w:basedOn w:val="903"/>
+    <w:link w:val="906"/>
     <w:qFormat/>
     <w:pPr>
       <w:shd w:val="clear" w:color="e7e6e6" w:themeColor="background2" w:fill="e7e6e6" w:themeFill="background2"/>
@@ -19981,36 +20003,36 @@
       <w:i/>
     </w:rPr>
   </w:style>
-  <w:style w:type="character" w:styleId="825" w:customStyle="1">
+  <w:style w:type="character" w:styleId="908" w:customStyle="1">
     <w:name w:val="Cell_character"/>
-    <w:link w:val="826"/>
-  </w:style>
-  <w:style w:type="paragraph" w:styleId="826" w:customStyle="1">
+    <w:link w:val="909"/>
+  </w:style>
+  <w:style w:type="paragraph" w:styleId="909" w:customStyle="1">
     <w:name w:val="Cell"/>
-    <w:basedOn w:val="638"/>
-    <w:link w:val="825"/>
+    <w:basedOn w:val="721"/>
+    <w:link w:val="908"/>
     <w:qFormat/>
   </w:style>
-  <w:style w:type="character" w:styleId="827" w:customStyle="1">
+  <w:style w:type="character" w:styleId="910" w:customStyle="1">
     <w:name w:val="Code Car_character"/>
-    <w:link w:val="828"/>
+    <w:link w:val="911"/>
     <w:rPr>
       <w:rFonts w:ascii="Inconsolata Semi Condensed" w:hAnsi="Inconsolata Semi Condensed" w:cs="Inconsolata Semi Condensed" w:eastAsia="Inconsolata Semi Condensed"/>
       <w:i/>
     </w:rPr>
   </w:style>
-  <w:style w:type="paragraph" w:styleId="828" w:customStyle="1">
+  <w:style w:type="paragraph" w:styleId="911" w:customStyle="1">
     <w:name w:val="Code Car"/>
-    <w:basedOn w:val="830"/>
-    <w:link w:val="827"/>
+    <w:basedOn w:val="913"/>
+    <w:link w:val="910"/>
     <w:rPr>
       <w:rFonts w:ascii="Inconsolata Semi Condensed" w:hAnsi="Inconsolata Semi Condensed" w:cs="Inconsolata Semi Condensed" w:eastAsia="Inconsolata Semi Condensed"/>
       <w:i/>
     </w:rPr>
   </w:style>
-  <w:style w:type="character" w:styleId="829" w:customStyle="1">
+  <w:style w:type="character" w:styleId="912" w:customStyle="1">
     <w:name w:val="CodeStyle"/>
-    <w:basedOn w:val="648"/>
+    <w:basedOn w:val="731"/>
     <w:uiPriority w:val="1"/>
     <w:qFormat/>
     <w:rPr>
@@ -20018,10 +20040,10 @@
       <w:sz w:val="22"/>
     </w:rPr>
   </w:style>
-  <w:style w:type="paragraph" w:styleId="830">
+  <w:style w:type="paragraph" w:styleId="913">
     <w:name w:val="Body Text"/>
-    <w:basedOn w:val="638"/>
-    <w:link w:val="831"/>
+    <w:basedOn w:val="721"/>
+    <w:link w:val="914"/>
     <w:uiPriority w:val="99"/>
     <w:semiHidden/>
     <w:unhideWhenUsed/>
@@ -20029,16 +20051,16 @@
       <w:spacing w:after="120"/>
     </w:pPr>
   </w:style>
-  <w:style w:type="character" w:styleId="831" w:customStyle="1">
+  <w:style w:type="character" w:styleId="914" w:customStyle="1">
     <w:name w:val="Body Text Char"/>
-    <w:basedOn w:val="648"/>
-    <w:link w:val="830"/>
+    <w:basedOn w:val="731"/>
+    <w:link w:val="913"/>
     <w:uiPriority w:val="99"/>
     <w:semiHidden/>
   </w:style>
-  <w:style w:type="character" w:styleId="832">
+  <w:style w:type="character" w:styleId="915">
     <w:name w:val="Unresolved Mention"/>
-    <w:basedOn w:val="648"/>
+    <w:basedOn w:val="731"/>
     <w:uiPriority w:val="99"/>
     <w:semiHidden/>
     <w:unhideWhenUsed/>
@@ -20047,9 +20069,9 @@
       <w:shd w:val="clear" w:color="auto" w:fill="e1dfdd"/>
     </w:rPr>
   </w:style>
-  <w:style w:type="character" w:styleId="833">
+  <w:style w:type="character" w:styleId="916">
     <w:name w:val="FollowedHyperlink"/>
-    <w:basedOn w:val="648"/>
+    <w:basedOn w:val="731"/>
     <w:uiPriority w:val="99"/>
     <w:semiHidden/>
     <w:unhideWhenUsed/>

</xml_diff>

<commit_message>
Add alignment to array parsing + trying to parse array across consecutives paragraphs
</commit_message>
<xml_diff>
--- a/examples/in_document.docx
+++ b/examples/in_document.docx
@@ -1,6 +1,6 @@
 
 <file path=word/document.xml><?xml version="1.0" encoding="utf-8"?>
-<w:document xmlns:wpc="http://schemas.microsoft.com/office/word/2010/wordprocessingCanvas" xmlns:cx="http://schemas.microsoft.com/office/drawing/2014/chartex" xmlns:cx1="http://schemas.microsoft.com/office/drawing/2015/9/8/chartex" xmlns:cx2="http://schemas.microsoft.com/office/drawing/2015/10/21/chartex" xmlns:cx3="http://schemas.microsoft.com/office/drawing/2016/5/9/chartex" xmlns:cx4="http://schemas.microsoft.com/office/drawing/2016/5/10/chartex" xmlns:cx5="http://schemas.microsoft.com/office/drawing/2016/5/11/chartex" xmlns:cx6="http://schemas.microsoft.com/office/drawing/2016/5/12/chartex" xmlns:cx7="http://schemas.microsoft.com/office/drawing/2016/5/13/chartex" xmlns:cx8="http://schemas.microsoft.com/office/drawing/2016/5/14/chartex" xmlns:mc="http://schemas.openxmlformats.org/markup-compatibility/2006" xmlns:aink="http://schemas.microsoft.com/office/drawing/2016/ink" xmlns:am3d="http://schemas.microsoft.com/office/drawing/2017/model3d" xmlns:o="urn:schemas-microsoft-com:office:office" xmlns:oel="http://schemas.microsoft.com/office/2019/extlst" xmlns:r="http://schemas.openxmlformats.org/officeDocument/2006/relationships" xmlns:m="http://schemas.openxmlformats.org/officeDocument/2006/math" xmlns:v="urn:schemas-microsoft-com:vml" xmlns:wp14="http://schemas.microsoft.com/office/word/2010/wordprocessingDrawing" xmlns:wp="http://schemas.openxmlformats.org/drawingml/2006/wordprocessingDrawing" xmlns:w10="urn:schemas-microsoft-com:office:word" xmlns:w="http://schemas.openxmlformats.org/wordprocessingml/2006/main" xmlns:w14="http://schemas.microsoft.com/office/word/2010/wordml" xmlns:w15="http://schemas.microsoft.com/office/word/2012/wordml" xmlns:w16cex="http://schemas.microsoft.com/office/word/2018/wordml/cex" xmlns:w16cid="http://schemas.microsoft.com/office/word/2016/wordml/cid" xmlns:w16="http://schemas.microsoft.com/office/word/2018/wordml" xmlns:w16du="http://schemas.microsoft.com/office/word/2023/wordml/word16du" xmlns:w16sdtdh="http://schemas.microsoft.com/office/word/2020/wordml/sdtdatahash" xmlns:w16se="http://schemas.microsoft.com/office/word/2015/wordml/symex" xmlns:wpg="http://schemas.microsoft.com/office/word/2010/wordprocessingGroup" xmlns:wpi="http://schemas.microsoft.com/office/word/2010/wordprocessingInk" xmlns:wne="http://schemas.microsoft.com/office/word/2006/wordml" xmlns:wps="http://schemas.microsoft.com/office/word/2010/wordprocessingShape" mc:Ignorable="w14 w15 w16se w16cid w16 w16cex w16sdtdh w16du wp14">
+<w:document xmlns:wpc="http://schemas.microsoft.com/office/word/2010/wordprocessingCanvas" xmlns:cx="http://schemas.microsoft.com/office/drawing/2014/chartex" xmlns:cx1="http://schemas.microsoft.com/office/drawing/2015/9/8/chartex" xmlns:cx2="http://schemas.microsoft.com/office/drawing/2015/10/21/chartex" xmlns:cx3="http://schemas.microsoft.com/office/drawing/2016/5/9/chartex" xmlns:cx4="http://schemas.microsoft.com/office/drawing/2016/5/10/chartex" xmlns:cx5="http://schemas.microsoft.com/office/drawing/2016/5/11/chartex" xmlns:cx6="http://schemas.microsoft.com/office/drawing/2016/5/12/chartex" xmlns:cx7="http://schemas.microsoft.com/office/drawing/2016/5/13/chartex" xmlns:cx8="http://schemas.microsoft.com/office/drawing/2016/5/14/chartex" xmlns:mc="http://schemas.openxmlformats.org/markup-compatibility/2006" xmlns:aink="http://schemas.microsoft.com/office/drawing/2016/ink" xmlns:am3d="http://schemas.microsoft.com/office/drawing/2017/model3d" xmlns:o="urn:schemas-microsoft-com:office:office" xmlns:oel="http://schemas.microsoft.com/office/2019/extlst" xmlns:r="http://schemas.openxmlformats.org/officeDocument/2006/relationships" xmlns:m="http://schemas.openxmlformats.org/officeDocument/2006/math" xmlns:v="urn:schemas-microsoft-com:vml" xmlns:wp14="http://schemas.microsoft.com/office/word/2010/wordprocessingDrawing" xmlns:wp="http://schemas.openxmlformats.org/drawingml/2006/wordprocessingDrawing" xmlns:w10="urn:schemas-microsoft-com:office:word" xmlns:w="http://schemas.openxmlformats.org/wordprocessingml/2006/main" xmlns:w14="http://schemas.microsoft.com/office/word/2010/wordml" xmlns:w15="http://schemas.microsoft.com/office/word/2012/wordml" xmlns:w16cex="http://schemas.microsoft.com/office/word/2018/wordml/cex" xmlns:w16cid="http://schemas.microsoft.com/office/word/2016/wordml/cid" xmlns:w16="http://schemas.microsoft.com/office/word/2018/wordml" xmlns:w16du="http://schemas.microsoft.com/office/word/2023/wordml/word16du" xmlns:w16sdtdh="http://schemas.microsoft.com/office/word/2020/wordml/sdtdatahash" xmlns:w16sdtfl="http://schemas.microsoft.com/office/word/2024/wordml/sdtformatlock" xmlns:w16se="http://schemas.microsoft.com/office/word/2015/wordml/symex" xmlns:wpg="http://schemas.microsoft.com/office/word/2010/wordprocessingGroup" xmlns:wpi="http://schemas.microsoft.com/office/word/2010/wordprocessingInk" xmlns:wne="http://schemas.microsoft.com/office/word/2006/wordml" xmlns:wps="http://schemas.microsoft.com/office/word/2010/wordprocessingShape" mc:Ignorable="w14 w15 w16se w16cid w16 w16cex w16sdtdh w16sdtfl w16du wp14">
   <w:body>
     <w:p>
       <w:pPr>
@@ -24,7 +24,7 @@
     </w:p>
     <w:p>
       <w:pPr>
-        <w:pStyle w:val="ListParagraph"/>
+        <w:pStyle w:val="Paragraphedeliste"/>
         <w:numPr>
           <w:ilvl w:val="0"/>
           <w:numId w:val="2"/>
@@ -33,16 +33,24 @@
           <w:lang w:val="en-US"/>
         </w:rPr>
       </w:pPr>
+      <w:proofErr w:type="spellStart"/>
       <w:r>
         <w:rPr>
           <w:lang w:val="en-US"/>
         </w:rPr>
-        <w:t>BulletList (paragraph style type) used for Unordered list</w:t>
+        <w:t>BulletList</w:t>
+      </w:r>
+      <w:proofErr w:type="spellEnd"/>
+      <w:r>
+        <w:rPr>
+          <w:lang w:val="en-US"/>
+        </w:rPr>
+        <w:t xml:space="preserve"> (paragraph style type) used for Unordered list</w:t>
       </w:r>
     </w:p>
     <w:p>
       <w:pPr>
-        <w:pStyle w:val="ListParagraph"/>
+        <w:pStyle w:val="Paragraphedeliste"/>
         <w:numPr>
           <w:ilvl w:val="0"/>
           <w:numId w:val="2"/>
@@ -60,7 +68,7 @@
     </w:p>
     <w:p>
       <w:pPr>
-        <w:pStyle w:val="ListParagraph"/>
+        <w:pStyle w:val="Paragraphedeliste"/>
         <w:numPr>
           <w:ilvl w:val="0"/>
           <w:numId w:val="2"/>
@@ -69,11 +77,19 @@
           <w:lang w:val="en-US"/>
         </w:rPr>
       </w:pPr>
+      <w:proofErr w:type="spellStart"/>
       <w:r>
         <w:rPr>
           <w:lang w:val="en-US"/>
         </w:rPr>
-        <w:t>CodeStyle (character style type) used for inline code (single backtick)</w:t>
+        <w:t>CodeStyle</w:t>
+      </w:r>
+      <w:proofErr w:type="spellEnd"/>
+      <w:r>
+        <w:rPr>
+          <w:lang w:val="en-US"/>
+        </w:rPr>
+        <w:t xml:space="preserve"> (character style type) used for inline code (single backtick)</w:t>
       </w:r>
     </w:p>
     <w:p>
@@ -278,6 +294,122 @@
         <w:rPr>
           <w:lang w:val="en-US"/>
         </w:rPr>
+        <w:t>## Tables</w:t>
+      </w:r>
+    </w:p>
+    <w:p>
+      <w:pPr>
+        <w:rPr>
+          <w:lang w:val="en-US"/>
+        </w:rPr>
+      </w:pPr>
+    </w:p>
+    <w:p>
+      <w:pPr>
+        <w:rPr>
+          <w:lang w:val="en-US"/>
+        </w:rPr>
+      </w:pPr>
+      <w:r>
+        <w:rPr>
+          <w:lang w:val="en-US"/>
+        </w:rPr>
+        <w:t xml:space="preserve">| </w:t>
+      </w:r>
+      <w:r>
+        <w:rPr>
+          <w:lang w:val="en-US"/>
+        </w:rPr>
+        <w:t>Header1</w:t>
+      </w:r>
+      <w:r>
+        <w:rPr>
+          <w:lang w:val="en-US"/>
+        </w:rPr>
+        <w:t xml:space="preserve"> | </w:t>
+      </w:r>
+      <w:r>
+        <w:rPr>
+          <w:lang w:val="en-US"/>
+        </w:rPr>
+        <w:t>Column 2</w:t>
+      </w:r>
+      <w:r>
+        <w:rPr>
+          <w:lang w:val="en-US"/>
+        </w:rPr>
+        <w:t xml:space="preserve"> | </w:t>
+      </w:r>
+      <w:r>
+        <w:rPr>
+          <w:lang w:val="en-US"/>
+        </w:rPr>
+        <w:t xml:space="preserve">Column 3 </w:t>
+      </w:r>
+      <w:r>
+        <w:rPr>
+          <w:lang w:val="en-US"/>
+        </w:rPr>
+        <w:t>|</w:t>
+      </w:r>
+    </w:p>
+    <w:p>
+      <w:pPr>
+        <w:rPr>
+          <w:lang w:val="en-US"/>
+        </w:rPr>
+      </w:pPr>
+      <w:r>
+        <w:rPr>
+          <w:lang w:val="en-US"/>
+        </w:rPr>
+        <w:t>| ------------- |:-----------:|------------:|</w:t>
+      </w:r>
+    </w:p>
+    <w:p>
+      <w:pPr>
+        <w:rPr>
+          <w:lang w:val="en-US"/>
+        </w:rPr>
+      </w:pPr>
+      <w:r>
+        <w:rPr>
+          <w:lang w:val="en-US"/>
+        </w:rPr>
+        <w:t>| this text should be aligned left in first column | This text centered | this text to the right |</w:t>
+      </w:r>
+    </w:p>
+    <w:p>
+      <w:pPr>
+        <w:rPr>
+          <w:lang w:val="en-US"/>
+        </w:rPr>
+      </w:pPr>
+      <w:r>
+        <w:rPr>
+          <w:lang w:val="en-US"/>
+        </w:rPr>
+        <w:t>| Another row | here | is text |</w:t>
+      </w:r>
+    </w:p>
+    <w:p>
+      <w:pPr>
+        <w:rPr>
+          <w:lang w:val="en-US"/>
+        </w:rPr>
+      </w:pPr>
+    </w:p>
+    <w:p>
+      <w:pPr>
+        <w:rPr>
+          <w:lang w:val="en-US"/>
+        </w:rPr>
+      </w:pPr>
+      <w:r>
+        <w:rPr>
+          <w:lang w:val="en-US"/>
+        </w:rPr>
+        <w:lastRenderedPageBreak/>
         <w:t>## Lists</w:t>
       </w:r>
     </w:p>
@@ -357,8 +489,35 @@
         <w:rPr>
           <w:lang w:val="en-US"/>
         </w:rPr>
-        <w:lastRenderedPageBreak/>
-        <w:t xml:space="preserve">    * Ac tristique libero volutpat at</w:t>
+        <w:t xml:space="preserve">    * Ac </w:t>
+      </w:r>
+      <w:proofErr w:type="spellStart"/>
+      <w:r>
+        <w:rPr>
+          <w:lang w:val="en-US"/>
+        </w:rPr>
+        <w:t>tristique</w:t>
+      </w:r>
+      <w:proofErr w:type="spellEnd"/>
+      <w:r>
+        <w:rPr>
+          <w:lang w:val="en-US"/>
+        </w:rPr>
+        <w:t xml:space="preserve"> libero </w:t>
+      </w:r>
+      <w:proofErr w:type="spellStart"/>
+      <w:r>
+        <w:rPr>
+          <w:lang w:val="en-US"/>
+        </w:rPr>
+        <w:t>volutpat</w:t>
+      </w:r>
+      <w:proofErr w:type="spellEnd"/>
+      <w:r>
+        <w:rPr>
+          <w:lang w:val="en-US"/>
+        </w:rPr>
+        <w:t xml:space="preserve"> at</w:t>
       </w:r>
     </w:p>
     <w:p>
@@ -371,8 +530,58 @@
         <w:rPr>
           <w:lang w:val="en-US"/>
         </w:rPr>
-        <w:t xml:space="preserve">    + Facilisis in pretium nisl aliquet</w:t>
+        <w:t xml:space="preserve">    + </w:t>
       </w:r>
+      <w:proofErr w:type="spellStart"/>
+      <w:r>
+        <w:rPr>
+          <w:lang w:val="en-US"/>
+        </w:rPr>
+        <w:t>Facilisis</w:t>
+      </w:r>
+      <w:proofErr w:type="spellEnd"/>
+      <w:r>
+        <w:rPr>
+          <w:lang w:val="en-US"/>
+        </w:rPr>
+        <w:t xml:space="preserve"> in </w:t>
+      </w:r>
+      <w:proofErr w:type="spellStart"/>
+      <w:r>
+        <w:rPr>
+          <w:lang w:val="en-US"/>
+        </w:rPr>
+        <w:t>pretium</w:t>
+      </w:r>
+      <w:proofErr w:type="spellEnd"/>
+      <w:r>
+        <w:rPr>
+          <w:lang w:val="en-US"/>
+        </w:rPr>
+        <w:t xml:space="preserve"> </w:t>
+      </w:r>
+      <w:proofErr w:type="spellStart"/>
+      <w:r>
+        <w:rPr>
+          <w:lang w:val="en-US"/>
+        </w:rPr>
+        <w:t>nisl</w:t>
+      </w:r>
+      <w:proofErr w:type="spellEnd"/>
+      <w:r>
+        <w:rPr>
+          <w:lang w:val="en-US"/>
+        </w:rPr>
+        <w:t xml:space="preserve"> </w:t>
+      </w:r>
+      <w:proofErr w:type="spellStart"/>
+      <w:r>
+        <w:rPr>
+          <w:lang w:val="en-US"/>
+        </w:rPr>
+        <w:t>aliquet</w:t>
+      </w:r>
+      <w:proofErr w:type="spellEnd"/>
     </w:p>
     <w:p>
       <w:pPr>
@@ -384,8 +593,58 @@
         <w:rPr>
           <w:lang w:val="en-US"/>
         </w:rPr>
-        <w:t xml:space="preserve">    - Nulla volutpat aliquam velit</w:t>
+        <w:t xml:space="preserve">    - </w:t>
       </w:r>
+      <w:proofErr w:type="spellStart"/>
+      <w:r>
+        <w:rPr>
+          <w:lang w:val="en-US"/>
+        </w:rPr>
+        <w:t>Nulla</w:t>
+      </w:r>
+      <w:proofErr w:type="spellEnd"/>
+      <w:r>
+        <w:rPr>
+          <w:lang w:val="en-US"/>
+        </w:rPr>
+        <w:t xml:space="preserve"> </w:t>
+      </w:r>
+      <w:proofErr w:type="spellStart"/>
+      <w:r>
+        <w:rPr>
+          <w:lang w:val="en-US"/>
+        </w:rPr>
+        <w:t>volutpat</w:t>
+      </w:r>
+      <w:proofErr w:type="spellEnd"/>
+      <w:r>
+        <w:rPr>
+          <w:lang w:val="en-US"/>
+        </w:rPr>
+        <w:t xml:space="preserve"> </w:t>
+      </w:r>
+      <w:proofErr w:type="spellStart"/>
+      <w:r>
+        <w:rPr>
+          <w:lang w:val="en-US"/>
+        </w:rPr>
+        <w:t>aliquam</w:t>
+      </w:r>
+      <w:proofErr w:type="spellEnd"/>
+      <w:r>
+        <w:rPr>
+          <w:lang w:val="en-US"/>
+        </w:rPr>
+        <w:t xml:space="preserve"> </w:t>
+      </w:r>
+      <w:proofErr w:type="spellStart"/>
+      <w:r>
+        <w:rPr>
+          <w:lang w:val="en-US"/>
+        </w:rPr>
+        <w:t>velit</w:t>
+      </w:r>
+      <w:proofErr w:type="spellEnd"/>
     </w:p>
     <w:p>
       <w:pPr>
@@ -437,8 +696,16 @@
         <w:rPr>
           <w:lang w:val="en-US"/>
         </w:rPr>
-        <w:t>1. Lorem ipsum dolor sit amet</w:t>
+        <w:t xml:space="preserve">1. Lorem ipsum dolor sit </w:t>
       </w:r>
+      <w:proofErr w:type="spellStart"/>
+      <w:r>
+        <w:rPr>
+          <w:lang w:val="en-US"/>
+        </w:rPr>
+        <w:t>amet</w:t>
+      </w:r>
+      <w:proofErr w:type="spellEnd"/>
     </w:p>
     <w:p>
       <w:pPr>
@@ -450,8 +717,44 @@
         <w:rPr>
           <w:lang w:val="en-US"/>
         </w:rPr>
-        <w:t>2. Consectetur adipiscing elit</w:t>
+        <w:t xml:space="preserve">2. </w:t>
       </w:r>
+      <w:proofErr w:type="spellStart"/>
+      <w:r>
+        <w:rPr>
+          <w:lang w:val="en-US"/>
+        </w:rPr>
+        <w:t>Consectetur</w:t>
+      </w:r>
+      <w:proofErr w:type="spellEnd"/>
+      <w:r>
+        <w:rPr>
+          <w:lang w:val="en-US"/>
+        </w:rPr>
+        <w:t xml:space="preserve"> </w:t>
+      </w:r>
+      <w:proofErr w:type="spellStart"/>
+      <w:r>
+        <w:rPr>
+          <w:lang w:val="en-US"/>
+        </w:rPr>
+        <w:t>adipiscing</w:t>
+      </w:r>
+      <w:proofErr w:type="spellEnd"/>
+      <w:r>
+        <w:rPr>
+          <w:lang w:val="en-US"/>
+        </w:rPr>
+        <w:t xml:space="preserve"> </w:t>
+      </w:r>
+      <w:proofErr w:type="spellStart"/>
+      <w:r>
+        <w:rPr>
+          <w:lang w:val="en-US"/>
+        </w:rPr>
+        <w:t>elit</w:t>
+      </w:r>
+      <w:proofErr w:type="spellEnd"/>
     </w:p>
     <w:p>
       <w:pPr>
@@ -463,8 +766,30 @@
         <w:rPr>
           <w:lang w:val="en-US"/>
         </w:rPr>
-        <w:t>3. Integer molestie lorem at massa</w:t>
+        <w:t xml:space="preserve">3. Integer </w:t>
       </w:r>
+      <w:proofErr w:type="spellStart"/>
+      <w:r>
+        <w:rPr>
+          <w:lang w:val="en-US"/>
+        </w:rPr>
+        <w:t>molestie</w:t>
+      </w:r>
+      <w:proofErr w:type="spellEnd"/>
+      <w:r>
+        <w:rPr>
+          <w:lang w:val="en-US"/>
+        </w:rPr>
+        <w:t xml:space="preserve"> lorem at </w:t>
+      </w:r>
+      <w:proofErr w:type="spellStart"/>
+      <w:r>
+        <w:rPr>
+          <w:lang w:val="en-US"/>
+        </w:rPr>
+        <w:t>massa</w:t>
+      </w:r>
+      <w:proofErr w:type="spellEnd"/>
     </w:p>
     <w:p>
       <w:pPr>
@@ -603,6 +928,7 @@
         <w:rPr>
           <w:lang w:val="en-US"/>
         </w:rPr>
+        <w:lastRenderedPageBreak/>
         <w:t>Inline `code`</w:t>
       </w:r>
     </w:p>
@@ -682,7 +1008,6 @@
         <w:rPr>
           <w:lang w:val="en-US"/>
         </w:rPr>
-        <w:lastRenderedPageBreak/>
         <w:t>```</w:t>
       </w:r>
     </w:p>
@@ -732,12 +1057,14 @@
           <w:lang w:val="en-US"/>
         </w:rPr>
       </w:pPr>
+      <w:proofErr w:type="spellStart"/>
       <w:r>
         <w:rPr>
           <w:lang w:val="en-US"/>
         </w:rPr>
         <w:t>js</w:t>
       </w:r>
+      <w:proofErr w:type="spellEnd"/>
     </w:p>
     <w:p>
       <w:pPr>
@@ -930,11 +1257,20 @@
           <w:lang w:val="en-US"/>
         </w:rPr>
       </w:pPr>
+      <w:proofErr w:type="spellStart"/>
       <w:r>
         <w:rPr>
           <w:lang w:val="en-US"/>
         </w:rPr>
-        <w:t>Autoconverted link https://github.com/nodeca/pica (enable linkify to see)</w:t>
+        <w:lastRenderedPageBreak/>
+        <w:t>Autoconverted</w:t>
+      </w:r>
+      <w:proofErr w:type="spellEnd"/>
+      <w:r>
+        <w:rPr>
+          <w:lang w:val="en-US"/>
+        </w:rPr>
+        <w:t xml:space="preserve"> link https://github.com/nodeca/pica (enable linkify to see)</w:t>
       </w:r>
     </w:p>
     <w:p>
@@ -1001,7 +1337,6 @@
         <w:rPr>
           <w:lang w:val="en-US"/>
         </w:rPr>
-        <w:lastRenderedPageBreak/>
         <w:t>Like links, Images also have a footnote style syntax</w:t>
       </w:r>
     </w:p>
@@ -1163,7 +1498,7 @@
 </file>
 
 <file path=word/endnotes.xml><?xml version="1.0" encoding="utf-8"?>
-<w:endnotes xmlns:wpc="http://schemas.microsoft.com/office/word/2010/wordprocessingCanvas" xmlns:cx="http://schemas.microsoft.com/office/drawing/2014/chartex" xmlns:cx1="http://schemas.microsoft.com/office/drawing/2015/9/8/chartex" xmlns:cx2="http://schemas.microsoft.com/office/drawing/2015/10/21/chartex" xmlns:cx3="http://schemas.microsoft.com/office/drawing/2016/5/9/chartex" xmlns:cx4="http://schemas.microsoft.com/office/drawing/2016/5/10/chartex" xmlns:cx5="http://schemas.microsoft.com/office/drawing/2016/5/11/chartex" xmlns:cx6="http://schemas.microsoft.com/office/drawing/2016/5/12/chartex" xmlns:cx7="http://schemas.microsoft.com/office/drawing/2016/5/13/chartex" xmlns:cx8="http://schemas.microsoft.com/office/drawing/2016/5/14/chartex" xmlns:mc="http://schemas.openxmlformats.org/markup-compatibility/2006" xmlns:aink="http://schemas.microsoft.com/office/drawing/2016/ink" xmlns:am3d="http://schemas.microsoft.com/office/drawing/2017/model3d" xmlns:o="urn:schemas-microsoft-com:office:office" xmlns:oel="http://schemas.microsoft.com/office/2019/extlst" xmlns:r="http://schemas.openxmlformats.org/officeDocument/2006/relationships" xmlns:m="http://schemas.openxmlformats.org/officeDocument/2006/math" xmlns:v="urn:schemas-microsoft-com:vml" xmlns:wp14="http://schemas.microsoft.com/office/word/2010/wordprocessingDrawing" xmlns:wp="http://schemas.openxmlformats.org/drawingml/2006/wordprocessingDrawing" xmlns:w10="urn:schemas-microsoft-com:office:word" xmlns:w="http://schemas.openxmlformats.org/wordprocessingml/2006/main" xmlns:w14="http://schemas.microsoft.com/office/word/2010/wordml" xmlns:w15="http://schemas.microsoft.com/office/word/2012/wordml" xmlns:w16cex="http://schemas.microsoft.com/office/word/2018/wordml/cex" xmlns:w16cid="http://schemas.microsoft.com/office/word/2016/wordml/cid" xmlns:w16="http://schemas.microsoft.com/office/word/2018/wordml" xmlns:w16du="http://schemas.microsoft.com/office/word/2023/wordml/word16du" xmlns:w16sdtdh="http://schemas.microsoft.com/office/word/2020/wordml/sdtdatahash" xmlns:w16se="http://schemas.microsoft.com/office/word/2015/wordml/symex" xmlns:wpg="http://schemas.microsoft.com/office/word/2010/wordprocessingGroup" xmlns:wpi="http://schemas.microsoft.com/office/word/2010/wordprocessingInk" xmlns:wne="http://schemas.microsoft.com/office/word/2006/wordml" xmlns:wps="http://schemas.microsoft.com/office/word/2010/wordprocessingShape" mc:Ignorable="w14 w15 w16se w16cid w16 w16cex w16sdtdh w16du wp14">
+<w:endnotes xmlns:wpc="http://schemas.microsoft.com/office/word/2010/wordprocessingCanvas" xmlns:cx="http://schemas.microsoft.com/office/drawing/2014/chartex" xmlns:cx1="http://schemas.microsoft.com/office/drawing/2015/9/8/chartex" xmlns:cx2="http://schemas.microsoft.com/office/drawing/2015/10/21/chartex" xmlns:cx3="http://schemas.microsoft.com/office/drawing/2016/5/9/chartex" xmlns:cx4="http://schemas.microsoft.com/office/drawing/2016/5/10/chartex" xmlns:cx5="http://schemas.microsoft.com/office/drawing/2016/5/11/chartex" xmlns:cx6="http://schemas.microsoft.com/office/drawing/2016/5/12/chartex" xmlns:cx7="http://schemas.microsoft.com/office/drawing/2016/5/13/chartex" xmlns:cx8="http://schemas.microsoft.com/office/drawing/2016/5/14/chartex" xmlns:mc="http://schemas.openxmlformats.org/markup-compatibility/2006" xmlns:aink="http://schemas.microsoft.com/office/drawing/2016/ink" xmlns:am3d="http://schemas.microsoft.com/office/drawing/2017/model3d" xmlns:o="urn:schemas-microsoft-com:office:office" xmlns:oel="http://schemas.microsoft.com/office/2019/extlst" xmlns:r="http://schemas.openxmlformats.org/officeDocument/2006/relationships" xmlns:m="http://schemas.openxmlformats.org/officeDocument/2006/math" xmlns:v="urn:schemas-microsoft-com:vml" xmlns:wp14="http://schemas.microsoft.com/office/word/2010/wordprocessingDrawing" xmlns:wp="http://schemas.openxmlformats.org/drawingml/2006/wordprocessingDrawing" xmlns:w10="urn:schemas-microsoft-com:office:word" xmlns:w="http://schemas.openxmlformats.org/wordprocessingml/2006/main" xmlns:w14="http://schemas.microsoft.com/office/word/2010/wordml" xmlns:w15="http://schemas.microsoft.com/office/word/2012/wordml" xmlns:w16cex="http://schemas.microsoft.com/office/word/2018/wordml/cex" xmlns:w16cid="http://schemas.microsoft.com/office/word/2016/wordml/cid" xmlns:w16="http://schemas.microsoft.com/office/word/2018/wordml" xmlns:w16du="http://schemas.microsoft.com/office/word/2023/wordml/word16du" xmlns:w16sdtdh="http://schemas.microsoft.com/office/word/2020/wordml/sdtdatahash" xmlns:w16sdtfl="http://schemas.microsoft.com/office/word/2024/wordml/sdtformatlock" xmlns:w16se="http://schemas.microsoft.com/office/word/2015/wordml/symex" xmlns:wpg="http://schemas.microsoft.com/office/word/2010/wordprocessingGroup" xmlns:wpi="http://schemas.microsoft.com/office/word/2010/wordprocessingInk" xmlns:wne="http://schemas.microsoft.com/office/word/2006/wordml" xmlns:wps="http://schemas.microsoft.com/office/word/2010/wordprocessingShape" mc:Ignorable="w14 w15 w16se w16cid w16 w16cex w16sdtdh w16sdtfl w16du wp14">
   <w:endnote w:type="separator" w:id="-1">
     <w:p>
       <w:pPr>
@@ -1188,7 +1523,7 @@
 </file>
 
 <file path=word/footnotes.xml><?xml version="1.0" encoding="utf-8"?>
-<w:footnotes xmlns:wpc="http://schemas.microsoft.com/office/word/2010/wordprocessingCanvas" xmlns:cx="http://schemas.microsoft.com/office/drawing/2014/chartex" xmlns:cx1="http://schemas.microsoft.com/office/drawing/2015/9/8/chartex" xmlns:cx2="http://schemas.microsoft.com/office/drawing/2015/10/21/chartex" xmlns:cx3="http://schemas.microsoft.com/office/drawing/2016/5/9/chartex" xmlns:cx4="http://schemas.microsoft.com/office/drawing/2016/5/10/chartex" xmlns:cx5="http://schemas.microsoft.com/office/drawing/2016/5/11/chartex" xmlns:cx6="http://schemas.microsoft.com/office/drawing/2016/5/12/chartex" xmlns:cx7="http://schemas.microsoft.com/office/drawing/2016/5/13/chartex" xmlns:cx8="http://schemas.microsoft.com/office/drawing/2016/5/14/chartex" xmlns:mc="http://schemas.openxmlformats.org/markup-compatibility/2006" xmlns:aink="http://schemas.microsoft.com/office/drawing/2016/ink" xmlns:am3d="http://schemas.microsoft.com/office/drawing/2017/model3d" xmlns:o="urn:schemas-microsoft-com:office:office" xmlns:oel="http://schemas.microsoft.com/office/2019/extlst" xmlns:r="http://schemas.openxmlformats.org/officeDocument/2006/relationships" xmlns:m="http://schemas.openxmlformats.org/officeDocument/2006/math" xmlns:v="urn:schemas-microsoft-com:vml" xmlns:wp14="http://schemas.microsoft.com/office/word/2010/wordprocessingDrawing" xmlns:wp="http://schemas.openxmlformats.org/drawingml/2006/wordprocessingDrawing" xmlns:w10="urn:schemas-microsoft-com:office:word" xmlns:w="http://schemas.openxmlformats.org/wordprocessingml/2006/main" xmlns:w14="http://schemas.microsoft.com/office/word/2010/wordml" xmlns:w15="http://schemas.microsoft.com/office/word/2012/wordml" xmlns:w16cex="http://schemas.microsoft.com/office/word/2018/wordml/cex" xmlns:w16cid="http://schemas.microsoft.com/office/word/2016/wordml/cid" xmlns:w16="http://schemas.microsoft.com/office/word/2018/wordml" xmlns:w16du="http://schemas.microsoft.com/office/word/2023/wordml/word16du" xmlns:w16sdtdh="http://schemas.microsoft.com/office/word/2020/wordml/sdtdatahash" xmlns:w16se="http://schemas.microsoft.com/office/word/2015/wordml/symex" xmlns:wpg="http://schemas.microsoft.com/office/word/2010/wordprocessingGroup" xmlns:wpi="http://schemas.microsoft.com/office/word/2010/wordprocessingInk" xmlns:wne="http://schemas.microsoft.com/office/word/2006/wordml" xmlns:wps="http://schemas.microsoft.com/office/word/2010/wordprocessingShape" mc:Ignorable="w14 w15 w16se w16cid w16 w16cex w16sdtdh w16du wp14">
+<w:footnotes xmlns:wpc="http://schemas.microsoft.com/office/word/2010/wordprocessingCanvas" xmlns:cx="http://schemas.microsoft.com/office/drawing/2014/chartex" xmlns:cx1="http://schemas.microsoft.com/office/drawing/2015/9/8/chartex" xmlns:cx2="http://schemas.microsoft.com/office/drawing/2015/10/21/chartex" xmlns:cx3="http://schemas.microsoft.com/office/drawing/2016/5/9/chartex" xmlns:cx4="http://schemas.microsoft.com/office/drawing/2016/5/10/chartex" xmlns:cx5="http://schemas.microsoft.com/office/drawing/2016/5/11/chartex" xmlns:cx6="http://schemas.microsoft.com/office/drawing/2016/5/12/chartex" xmlns:cx7="http://schemas.microsoft.com/office/drawing/2016/5/13/chartex" xmlns:cx8="http://schemas.microsoft.com/office/drawing/2016/5/14/chartex" xmlns:mc="http://schemas.openxmlformats.org/markup-compatibility/2006" xmlns:aink="http://schemas.microsoft.com/office/drawing/2016/ink" xmlns:am3d="http://schemas.microsoft.com/office/drawing/2017/model3d" xmlns:o="urn:schemas-microsoft-com:office:office" xmlns:oel="http://schemas.microsoft.com/office/2019/extlst" xmlns:r="http://schemas.openxmlformats.org/officeDocument/2006/relationships" xmlns:m="http://schemas.openxmlformats.org/officeDocument/2006/math" xmlns:v="urn:schemas-microsoft-com:vml" xmlns:wp14="http://schemas.microsoft.com/office/word/2010/wordprocessingDrawing" xmlns:wp="http://schemas.openxmlformats.org/drawingml/2006/wordprocessingDrawing" xmlns:w10="urn:schemas-microsoft-com:office:word" xmlns:w="http://schemas.openxmlformats.org/wordprocessingml/2006/main" xmlns:w14="http://schemas.microsoft.com/office/word/2010/wordml" xmlns:w15="http://schemas.microsoft.com/office/word/2012/wordml" xmlns:w16cex="http://schemas.microsoft.com/office/word/2018/wordml/cex" xmlns:w16cid="http://schemas.microsoft.com/office/word/2016/wordml/cid" xmlns:w16="http://schemas.microsoft.com/office/word/2018/wordml" xmlns:w16du="http://schemas.microsoft.com/office/word/2023/wordml/word16du" xmlns:w16sdtdh="http://schemas.microsoft.com/office/word/2020/wordml/sdtdatahash" xmlns:w16sdtfl="http://schemas.microsoft.com/office/word/2024/wordml/sdtformatlock" xmlns:w16se="http://schemas.microsoft.com/office/word/2015/wordml/symex" xmlns:wpg="http://schemas.microsoft.com/office/word/2010/wordprocessingGroup" xmlns:wpi="http://schemas.microsoft.com/office/word/2010/wordprocessingInk" xmlns:wne="http://schemas.microsoft.com/office/word/2006/wordml" xmlns:wps="http://schemas.microsoft.com/office/word/2010/wordprocessingShape" mc:Ignorable="w14 w15 w16se w16cid w16 w16cex w16sdtdh w16sdtfl w16du wp14">
   <w:footnote w:type="separator" w:id="-1">
     <w:p>
       <w:pPr>
@@ -1213,7 +1548,7 @@
 </file>
 
 <file path=word/numbering.xml><?xml version="1.0" encoding="utf-8"?>
-<w:numbering xmlns:wpc="http://schemas.microsoft.com/office/word/2010/wordprocessingCanvas" xmlns:cx="http://schemas.microsoft.com/office/drawing/2014/chartex" xmlns:cx1="http://schemas.microsoft.com/office/drawing/2015/9/8/chartex" xmlns:cx2="http://schemas.microsoft.com/office/drawing/2015/10/21/chartex" xmlns:cx3="http://schemas.microsoft.com/office/drawing/2016/5/9/chartex" xmlns:cx4="http://schemas.microsoft.com/office/drawing/2016/5/10/chartex" xmlns:cx5="http://schemas.microsoft.com/office/drawing/2016/5/11/chartex" xmlns:cx6="http://schemas.microsoft.com/office/drawing/2016/5/12/chartex" xmlns:cx7="http://schemas.microsoft.com/office/drawing/2016/5/13/chartex" xmlns:cx8="http://schemas.microsoft.com/office/drawing/2016/5/14/chartex" xmlns:mc="http://schemas.openxmlformats.org/markup-compatibility/2006" xmlns:aink="http://schemas.microsoft.com/office/drawing/2016/ink" xmlns:am3d="http://schemas.microsoft.com/office/drawing/2017/model3d" xmlns:o="urn:schemas-microsoft-com:office:office" xmlns:oel="http://schemas.microsoft.com/office/2019/extlst" xmlns:r="http://schemas.openxmlformats.org/officeDocument/2006/relationships" xmlns:m="http://schemas.openxmlformats.org/officeDocument/2006/math" xmlns:v="urn:schemas-microsoft-com:vml" xmlns:wp14="http://schemas.microsoft.com/office/word/2010/wordprocessingDrawing" xmlns:wp="http://schemas.openxmlformats.org/drawingml/2006/wordprocessingDrawing" xmlns:w10="urn:schemas-microsoft-com:office:word" xmlns:w="http://schemas.openxmlformats.org/wordprocessingml/2006/main" xmlns:w14="http://schemas.microsoft.com/office/word/2010/wordml" xmlns:w15="http://schemas.microsoft.com/office/word/2012/wordml" xmlns:w16cex="http://schemas.microsoft.com/office/word/2018/wordml/cex" xmlns:w16cid="http://schemas.microsoft.com/office/word/2016/wordml/cid" xmlns:w16="http://schemas.microsoft.com/office/word/2018/wordml" xmlns:w16du="http://schemas.microsoft.com/office/word/2023/wordml/word16du" xmlns:w16sdtdh="http://schemas.microsoft.com/office/word/2020/wordml/sdtdatahash" xmlns:w16se="http://schemas.microsoft.com/office/word/2015/wordml/symex" xmlns:wpg="http://schemas.microsoft.com/office/word/2010/wordprocessingGroup" xmlns:wpi="http://schemas.microsoft.com/office/word/2010/wordprocessingInk" xmlns:wne="http://schemas.microsoft.com/office/word/2006/wordml" xmlns:wps="http://schemas.microsoft.com/office/word/2010/wordprocessingShape" mc:Ignorable="w14 w15 w16se w16cid w16 w16cex w16sdtdh w16du wp14">
+<w:numbering xmlns:wpc="http://schemas.microsoft.com/office/word/2010/wordprocessingCanvas" xmlns:cx="http://schemas.microsoft.com/office/drawing/2014/chartex" xmlns:cx1="http://schemas.microsoft.com/office/drawing/2015/9/8/chartex" xmlns:cx2="http://schemas.microsoft.com/office/drawing/2015/10/21/chartex" xmlns:cx3="http://schemas.microsoft.com/office/drawing/2016/5/9/chartex" xmlns:cx4="http://schemas.microsoft.com/office/drawing/2016/5/10/chartex" xmlns:cx5="http://schemas.microsoft.com/office/drawing/2016/5/11/chartex" xmlns:cx6="http://schemas.microsoft.com/office/drawing/2016/5/12/chartex" xmlns:cx7="http://schemas.microsoft.com/office/drawing/2016/5/13/chartex" xmlns:cx8="http://schemas.microsoft.com/office/drawing/2016/5/14/chartex" xmlns:mc="http://schemas.openxmlformats.org/markup-compatibility/2006" xmlns:aink="http://schemas.microsoft.com/office/drawing/2016/ink" xmlns:am3d="http://schemas.microsoft.com/office/drawing/2017/model3d" xmlns:o="urn:schemas-microsoft-com:office:office" xmlns:oel="http://schemas.microsoft.com/office/2019/extlst" xmlns:r="http://schemas.openxmlformats.org/officeDocument/2006/relationships" xmlns:m="http://schemas.openxmlformats.org/officeDocument/2006/math" xmlns:v="urn:schemas-microsoft-com:vml" xmlns:wp14="http://schemas.microsoft.com/office/word/2010/wordprocessingDrawing" xmlns:wp="http://schemas.openxmlformats.org/drawingml/2006/wordprocessingDrawing" xmlns:w10="urn:schemas-microsoft-com:office:word" xmlns:w="http://schemas.openxmlformats.org/wordprocessingml/2006/main" xmlns:w14="http://schemas.microsoft.com/office/word/2010/wordml" xmlns:w15="http://schemas.microsoft.com/office/word/2012/wordml" xmlns:w16cex="http://schemas.microsoft.com/office/word/2018/wordml/cex" xmlns:w16cid="http://schemas.microsoft.com/office/word/2016/wordml/cid" xmlns:w16="http://schemas.microsoft.com/office/word/2018/wordml" xmlns:w16du="http://schemas.microsoft.com/office/word/2023/wordml/word16du" xmlns:w16sdtdh="http://schemas.microsoft.com/office/word/2020/wordml/sdtdatahash" xmlns:w16sdtfl="http://schemas.microsoft.com/office/word/2024/wordml/sdtformatlock" xmlns:w16se="http://schemas.microsoft.com/office/word/2015/wordml/symex" xmlns:wpg="http://schemas.microsoft.com/office/word/2010/wordprocessingGroup" xmlns:wpi="http://schemas.microsoft.com/office/word/2010/wordprocessingInk" xmlns:wne="http://schemas.microsoft.com/office/word/2006/wordml" xmlns:wps="http://schemas.microsoft.com/office/word/2010/wordprocessingShape" mc:Ignorable="w14 w15 w16se w16cid w16 w16cex w16sdtdh w16sdtfl w16du wp14">
   <w:abstractNum w:abstractNumId="0" w15:restartNumberingAfterBreak="0">
     <w:nsid w:val="042E032A"/>
     <w:multiLevelType w:val="hybridMultilevel"/>
@@ -1451,7 +1786,7 @@
 </file>
 
 <file path=word/styles.xml><?xml version="1.0" encoding="utf-8"?>
-<w:styles xmlns:mc="http://schemas.openxmlformats.org/markup-compatibility/2006" xmlns:r="http://schemas.openxmlformats.org/officeDocument/2006/relationships" xmlns:w="http://schemas.openxmlformats.org/wordprocessingml/2006/main" xmlns:w14="http://schemas.microsoft.com/office/word/2010/wordml" xmlns:w15="http://schemas.microsoft.com/office/word/2012/wordml" xmlns:w16cex="http://schemas.microsoft.com/office/word/2018/wordml/cex" xmlns:w16cid="http://schemas.microsoft.com/office/word/2016/wordml/cid" xmlns:w16="http://schemas.microsoft.com/office/word/2018/wordml" xmlns:w16du="http://schemas.microsoft.com/office/word/2023/wordml/word16du" xmlns:w16sdtdh="http://schemas.microsoft.com/office/word/2020/wordml/sdtdatahash" xmlns:w16se="http://schemas.microsoft.com/office/word/2015/wordml/symex" mc:Ignorable="w14 w15 w16se w16cid w16 w16cex w16sdtdh w16du">
+<w:styles xmlns:mc="http://schemas.openxmlformats.org/markup-compatibility/2006" xmlns:r="http://schemas.openxmlformats.org/officeDocument/2006/relationships" xmlns:w="http://schemas.openxmlformats.org/wordprocessingml/2006/main" xmlns:w14="http://schemas.microsoft.com/office/word/2010/wordml" xmlns:w15="http://schemas.microsoft.com/office/word/2012/wordml" xmlns:w16cex="http://schemas.microsoft.com/office/word/2018/wordml/cex" xmlns:w16cid="http://schemas.microsoft.com/office/word/2016/wordml/cid" xmlns:w16="http://schemas.microsoft.com/office/word/2018/wordml" xmlns:w16du="http://schemas.microsoft.com/office/word/2023/wordml/word16du" xmlns:w16sdtdh="http://schemas.microsoft.com/office/word/2020/wordml/sdtdatahash" xmlns:w16sdtfl="http://schemas.microsoft.com/office/word/2024/wordml/sdtformatlock" xmlns:w16se="http://schemas.microsoft.com/office/word/2015/wordml/symex" mc:Ignorable="w14 w15 w16se w16cid w16 w16cex w16sdtdh w16sdtfl w16du">
   <w:docDefaults>
     <w:rPrDefault>
       <w:rPr>
@@ -1850,11 +2185,11 @@
     <w:qFormat/>
     <w:rsid w:val="00E43F87"/>
   </w:style>
-  <w:style w:type="paragraph" w:styleId="Heading1">
+  <w:style w:type="paragraph" w:styleId="Titre1">
     <w:name w:val="heading 1"/>
     <w:basedOn w:val="Normal"/>
     <w:next w:val="Normal"/>
-    <w:link w:val="Heading1Char"/>
+    <w:link w:val="Titre1Car"/>
     <w:uiPriority w:val="9"/>
     <w:qFormat/>
     <w:pPr>
@@ -1869,11 +2204,11 @@
       <w:szCs w:val="40"/>
     </w:rPr>
   </w:style>
-  <w:style w:type="paragraph" w:styleId="Heading2">
+  <w:style w:type="paragraph" w:styleId="Titre2">
     <w:name w:val="heading 2"/>
     <w:basedOn w:val="Normal"/>
     <w:next w:val="Normal"/>
-    <w:link w:val="Heading2Char"/>
+    <w:link w:val="Titre2Car"/>
     <w:uiPriority w:val="9"/>
     <w:unhideWhenUsed/>
     <w:qFormat/>
@@ -1888,11 +2223,11 @@
       <w:sz w:val="34"/>
     </w:rPr>
   </w:style>
-  <w:style w:type="paragraph" w:styleId="Heading3">
+  <w:style w:type="paragraph" w:styleId="Titre3">
     <w:name w:val="heading 3"/>
     <w:basedOn w:val="Normal"/>
     <w:next w:val="Normal"/>
-    <w:link w:val="Heading3Char"/>
+    <w:link w:val="Titre3Car"/>
     <w:uiPriority w:val="9"/>
     <w:unhideWhenUsed/>
     <w:qFormat/>
@@ -1908,11 +2243,11 @@
       <w:szCs w:val="30"/>
     </w:rPr>
   </w:style>
-  <w:style w:type="paragraph" w:styleId="Heading4">
+  <w:style w:type="paragraph" w:styleId="Titre4">
     <w:name w:val="heading 4"/>
     <w:basedOn w:val="Normal"/>
     <w:next w:val="Normal"/>
-    <w:link w:val="Heading4Char"/>
+    <w:link w:val="Titre4Car"/>
     <w:uiPriority w:val="9"/>
     <w:unhideWhenUsed/>
     <w:qFormat/>
@@ -1930,11 +2265,11 @@
       <w:szCs w:val="26"/>
     </w:rPr>
   </w:style>
-  <w:style w:type="paragraph" w:styleId="Heading5">
+  <w:style w:type="paragraph" w:styleId="Titre5">
     <w:name w:val="heading 5"/>
     <w:basedOn w:val="Normal"/>
     <w:next w:val="Normal"/>
-    <w:link w:val="Heading5Char"/>
+    <w:link w:val="Titre5Car"/>
     <w:uiPriority w:val="9"/>
     <w:unhideWhenUsed/>
     <w:qFormat/>
@@ -1952,11 +2287,11 @@
       <w:szCs w:val="24"/>
     </w:rPr>
   </w:style>
-  <w:style w:type="paragraph" w:styleId="Heading6">
+  <w:style w:type="paragraph" w:styleId="Titre6">
     <w:name w:val="heading 6"/>
     <w:basedOn w:val="Normal"/>
     <w:next w:val="Normal"/>
-    <w:link w:val="Heading6Char"/>
+    <w:link w:val="Titre6Car"/>
     <w:uiPriority w:val="9"/>
     <w:unhideWhenUsed/>
     <w:qFormat/>
@@ -1972,11 +2307,11 @@
       <w:bCs/>
     </w:rPr>
   </w:style>
-  <w:style w:type="paragraph" w:styleId="Heading7">
+  <w:style w:type="paragraph" w:styleId="Titre7">
     <w:name w:val="heading 7"/>
     <w:basedOn w:val="Normal"/>
     <w:next w:val="Normal"/>
-    <w:link w:val="Heading7Char"/>
+    <w:link w:val="Titre7Car"/>
     <w:uiPriority w:val="9"/>
     <w:unhideWhenUsed/>
     <w:qFormat/>
@@ -1994,11 +2329,11 @@
       <w:iCs/>
     </w:rPr>
   </w:style>
-  <w:style w:type="paragraph" w:styleId="Heading8">
+  <w:style w:type="paragraph" w:styleId="Titre8">
     <w:name w:val="heading 8"/>
     <w:basedOn w:val="Normal"/>
     <w:next w:val="Normal"/>
-    <w:link w:val="Heading8Char"/>
+    <w:link w:val="Titre8Car"/>
     <w:uiPriority w:val="9"/>
     <w:unhideWhenUsed/>
     <w:qFormat/>
@@ -2014,11 +2349,11 @@
       <w:iCs/>
     </w:rPr>
   </w:style>
-  <w:style w:type="paragraph" w:styleId="Heading9">
+  <w:style w:type="paragraph" w:styleId="Titre9">
     <w:name w:val="heading 9"/>
     <w:basedOn w:val="Normal"/>
     <w:next w:val="Normal"/>
-    <w:link w:val="Heading9Char"/>
+    <w:link w:val="Titre9Car"/>
     <w:uiPriority w:val="9"/>
     <w:unhideWhenUsed/>
     <w:qFormat/>
@@ -2036,13 +2371,13 @@
       <w:szCs w:val="21"/>
     </w:rPr>
   </w:style>
-  <w:style w:type="character" w:default="1" w:styleId="DefaultParagraphFont">
+  <w:style w:type="character" w:default="1" w:styleId="Policepardfaut">
     <w:name w:val="Default Paragraph Font"/>
     <w:uiPriority w:val="1"/>
     <w:semiHidden/>
     <w:unhideWhenUsed/>
   </w:style>
-  <w:style w:type="table" w:default="1" w:styleId="TableNormal">
+  <w:style w:type="table" w:default="1" w:styleId="TableauNormal">
     <w:name w:val="Normal Table"/>
     <w:uiPriority w:val="99"/>
     <w:semiHidden/>
@@ -2057,15 +2392,15 @@
       </w:tblCellMar>
     </w:tblPr>
   </w:style>
-  <w:style w:type="numbering" w:default="1" w:styleId="NoList">
+  <w:style w:type="numbering" w:default="1" w:styleId="Aucuneliste">
     <w:name w:val="No List"/>
     <w:uiPriority w:val="99"/>
     <w:semiHidden/>
     <w:unhideWhenUsed/>
   </w:style>
-  <w:style w:type="table" w:styleId="TableGridLight">
+  <w:style w:type="table" w:styleId="Grilledetableauclaire">
     <w:name w:val="Grid Table Light"/>
-    <w:basedOn w:val="TableNormal"/>
+    <w:basedOn w:val="TableauNormal"/>
     <w:uiPriority w:val="59"/>
     <w:pPr>
       <w:spacing w:after="0" w:line="240" w:lineRule="auto"/>
@@ -2081,9 +2416,9 @@
       </w:tblBorders>
     </w:tblPr>
   </w:style>
-  <w:style w:type="table" w:styleId="GridTable1Light-Accent1">
+  <w:style w:type="table" w:styleId="TableauGrille1Clair-Accentuation1">
     <w:name w:val="Grid Table 1 Light Accent 1"/>
-    <w:basedOn w:val="TableNormal"/>
+    <w:basedOn w:val="TableauNormal"/>
     <w:uiPriority w:val="99"/>
     <w:pPr>
       <w:spacing w:after="0" w:line="240" w:lineRule="auto"/>
@@ -2147,9 +2482,9 @@
       </w:tcPr>
     </w:tblStylePr>
   </w:style>
-  <w:style w:type="table" w:styleId="GridTable1Light-Accent2">
+  <w:style w:type="table" w:styleId="TableauGrille1Clair-Accentuation2">
     <w:name w:val="Grid Table 1 Light Accent 2"/>
-    <w:basedOn w:val="TableNormal"/>
+    <w:basedOn w:val="TableauNormal"/>
     <w:uiPriority w:val="99"/>
     <w:pPr>
       <w:spacing w:after="0" w:line="240" w:lineRule="auto"/>
@@ -2213,9 +2548,9 @@
       </w:tcPr>
     </w:tblStylePr>
   </w:style>
-  <w:style w:type="table" w:styleId="GridTable1Light-Accent3">
+  <w:style w:type="table" w:styleId="TableauGrille1Clair-Accentuation3">
     <w:name w:val="Grid Table 1 Light Accent 3"/>
-    <w:basedOn w:val="TableNormal"/>
+    <w:basedOn w:val="TableauNormal"/>
     <w:uiPriority w:val="99"/>
     <w:pPr>
       <w:spacing w:after="0" w:line="240" w:lineRule="auto"/>
@@ -2279,9 +2614,9 @@
       </w:tcPr>
     </w:tblStylePr>
   </w:style>
-  <w:style w:type="table" w:styleId="GridTable1Light-Accent4">
+  <w:style w:type="table" w:styleId="TableauGrille1Clair-Accentuation4">
     <w:name w:val="Grid Table 1 Light Accent 4"/>
-    <w:basedOn w:val="TableNormal"/>
+    <w:basedOn w:val="TableauNormal"/>
     <w:uiPriority w:val="99"/>
     <w:pPr>
       <w:spacing w:after="0" w:line="240" w:lineRule="auto"/>
@@ -2345,9 +2680,9 @@
       </w:tcPr>
     </w:tblStylePr>
   </w:style>
-  <w:style w:type="table" w:styleId="GridTable1Light-Accent5">
+  <w:style w:type="table" w:styleId="TableauGrille1Clair-Accentuation5">
     <w:name w:val="Grid Table 1 Light Accent 5"/>
-    <w:basedOn w:val="TableNormal"/>
+    <w:basedOn w:val="TableauNormal"/>
     <w:uiPriority w:val="99"/>
     <w:pPr>
       <w:spacing w:after="0" w:line="240" w:lineRule="auto"/>
@@ -2411,9 +2746,9 @@
       </w:tcPr>
     </w:tblStylePr>
   </w:style>
-  <w:style w:type="table" w:styleId="GridTable1Light-Accent6">
+  <w:style w:type="table" w:styleId="TableauGrille1Clair-Accentuation6">
     <w:name w:val="Grid Table 1 Light Accent 6"/>
-    <w:basedOn w:val="TableNormal"/>
+    <w:basedOn w:val="TableauNormal"/>
     <w:uiPriority w:val="99"/>
     <w:pPr>
       <w:spacing w:after="0" w:line="240" w:lineRule="auto"/>
@@ -2477,9 +2812,9 @@
       </w:tcPr>
     </w:tblStylePr>
   </w:style>
-  <w:style w:type="table" w:styleId="GridTable2-Accent1">
+  <w:style w:type="table" w:styleId="TableauGrille2-Accentuation1">
     <w:name w:val="Grid Table 2 Accent 1"/>
-    <w:basedOn w:val="TableNormal"/>
+    <w:basedOn w:val="TableauNormal"/>
     <w:uiPriority w:val="99"/>
     <w:pPr>
       <w:spacing w:after="0" w:line="240" w:lineRule="auto"/>
@@ -2560,9 +2895,9 @@
       </w:tcPr>
     </w:tblStylePr>
   </w:style>
-  <w:style w:type="table" w:styleId="GridTable2-Accent2">
+  <w:style w:type="table" w:styleId="TableauGrille2-Accentuation2">
     <w:name w:val="Grid Table 2 Accent 2"/>
-    <w:basedOn w:val="TableNormal"/>
+    <w:basedOn w:val="TableauNormal"/>
     <w:uiPriority w:val="99"/>
     <w:pPr>
       <w:spacing w:after="0" w:line="240" w:lineRule="auto"/>
@@ -2643,9 +2978,9 @@
       </w:tcPr>
     </w:tblStylePr>
   </w:style>
-  <w:style w:type="table" w:styleId="GridTable2-Accent3">
+  <w:style w:type="table" w:styleId="TableauGrille2-Accentuation3">
     <w:name w:val="Grid Table 2 Accent 3"/>
-    <w:basedOn w:val="TableNormal"/>
+    <w:basedOn w:val="TableauNormal"/>
     <w:uiPriority w:val="99"/>
     <w:pPr>
       <w:spacing w:after="0" w:line="240" w:lineRule="auto"/>
@@ -2726,9 +3061,9 @@
       </w:tcPr>
     </w:tblStylePr>
   </w:style>
-  <w:style w:type="table" w:styleId="GridTable2-Accent4">
+  <w:style w:type="table" w:styleId="TableauGrille2-Accentuation4">
     <w:name w:val="Grid Table 2 Accent 4"/>
-    <w:basedOn w:val="TableNormal"/>
+    <w:basedOn w:val="TableauNormal"/>
     <w:uiPriority w:val="99"/>
     <w:pPr>
       <w:spacing w:after="0" w:line="240" w:lineRule="auto"/>
@@ -2809,9 +3144,9 @@
       </w:tcPr>
     </w:tblStylePr>
   </w:style>
-  <w:style w:type="table" w:styleId="GridTable2-Accent5">
+  <w:style w:type="table" w:styleId="TableauGrille2-Accentuation5">
     <w:name w:val="Grid Table 2 Accent 5"/>
-    <w:basedOn w:val="TableNormal"/>
+    <w:basedOn w:val="TableauNormal"/>
     <w:uiPriority w:val="99"/>
     <w:pPr>
       <w:spacing w:after="0" w:line="240" w:lineRule="auto"/>
@@ -2892,9 +3227,9 @@
       </w:tcPr>
     </w:tblStylePr>
   </w:style>
-  <w:style w:type="table" w:styleId="GridTable2-Accent6">
+  <w:style w:type="table" w:styleId="TableauGrille2-Accentuation6">
     <w:name w:val="Grid Table 2 Accent 6"/>
-    <w:basedOn w:val="TableNormal"/>
+    <w:basedOn w:val="TableauNormal"/>
     <w:uiPriority w:val="99"/>
     <w:pPr>
       <w:spacing w:after="0" w:line="240" w:lineRule="auto"/>
@@ -2975,9 +3310,9 @@
       </w:tcPr>
     </w:tblStylePr>
   </w:style>
-  <w:style w:type="table" w:styleId="GridTable3-Accent1">
+  <w:style w:type="table" w:styleId="TableauGrille3-Accentuation1">
     <w:name w:val="Grid Table 3 Accent 1"/>
-    <w:basedOn w:val="TableNormal"/>
+    <w:basedOn w:val="TableauNormal"/>
     <w:uiPriority w:val="99"/>
     <w:pPr>
       <w:spacing w:after="0" w:line="240" w:lineRule="auto"/>
@@ -3081,9 +3416,9 @@
       </w:tcPr>
     </w:tblStylePr>
   </w:style>
-  <w:style w:type="table" w:styleId="GridTable3-Accent2">
+  <w:style w:type="table" w:styleId="TableauGrille3-Accentuation2">
     <w:name w:val="Grid Table 3 Accent 2"/>
-    <w:basedOn w:val="TableNormal"/>
+    <w:basedOn w:val="TableauNormal"/>
     <w:uiPriority w:val="99"/>
     <w:pPr>
       <w:spacing w:after="0" w:line="240" w:lineRule="auto"/>
@@ -3187,9 +3522,9 @@
       </w:tcPr>
     </w:tblStylePr>
   </w:style>
-  <w:style w:type="table" w:styleId="GridTable3-Accent3">
+  <w:style w:type="table" w:styleId="TableauGrille3-Accentuation3">
     <w:name w:val="Grid Table 3 Accent 3"/>
-    <w:basedOn w:val="TableNormal"/>
+    <w:basedOn w:val="TableauNormal"/>
     <w:uiPriority w:val="99"/>
     <w:pPr>
       <w:spacing w:after="0" w:line="240" w:lineRule="auto"/>
@@ -3293,9 +3628,9 @@
       </w:tcPr>
     </w:tblStylePr>
   </w:style>
-  <w:style w:type="table" w:styleId="GridTable3-Accent4">
+  <w:style w:type="table" w:styleId="TableauGrille3-Accentuation4">
     <w:name w:val="Grid Table 3 Accent 4"/>
-    <w:basedOn w:val="TableNormal"/>
+    <w:basedOn w:val="TableauNormal"/>
     <w:uiPriority w:val="99"/>
     <w:pPr>
       <w:spacing w:after="0" w:line="240" w:lineRule="auto"/>
@@ -3399,9 +3734,9 @@
       </w:tcPr>
     </w:tblStylePr>
   </w:style>
-  <w:style w:type="table" w:styleId="GridTable3-Accent5">
+  <w:style w:type="table" w:styleId="TableauGrille3-Accentuation5">
     <w:name w:val="Grid Table 3 Accent 5"/>
-    <w:basedOn w:val="TableNormal"/>
+    <w:basedOn w:val="TableauNormal"/>
     <w:uiPriority w:val="99"/>
     <w:pPr>
       <w:spacing w:after="0" w:line="240" w:lineRule="auto"/>
@@ -3505,9 +3840,9 @@
       </w:tcPr>
     </w:tblStylePr>
   </w:style>
-  <w:style w:type="table" w:styleId="GridTable3-Accent6">
+  <w:style w:type="table" w:styleId="TableauGrille3-Accentuation6">
     <w:name w:val="Grid Table 3 Accent 6"/>
-    <w:basedOn w:val="TableNormal"/>
+    <w:basedOn w:val="TableauNormal"/>
     <w:uiPriority w:val="99"/>
     <w:pPr>
       <w:spacing w:after="0" w:line="240" w:lineRule="auto"/>
@@ -3611,9 +3946,9 @@
       </w:tcPr>
     </w:tblStylePr>
   </w:style>
-  <w:style w:type="table" w:styleId="GridTable4-Accent1">
+  <w:style w:type="table" w:styleId="TableauGrille4-Accentuation1">
     <w:name w:val="Grid Table 4 Accent 1"/>
-    <w:basedOn w:val="TableNormal"/>
+    <w:basedOn w:val="TableauNormal"/>
     <w:uiPriority w:val="59"/>
     <w:pPr>
       <w:spacing w:after="0" w:line="240" w:lineRule="auto"/>
@@ -3695,9 +4030,9 @@
       </w:tcPr>
     </w:tblStylePr>
   </w:style>
-  <w:style w:type="table" w:styleId="GridTable4-Accent2">
+  <w:style w:type="table" w:styleId="TableauGrille4-Accentuation2">
     <w:name w:val="Grid Table 4 Accent 2"/>
-    <w:basedOn w:val="TableNormal"/>
+    <w:basedOn w:val="TableauNormal"/>
     <w:uiPriority w:val="59"/>
     <w:pPr>
       <w:spacing w:after="0" w:line="240" w:lineRule="auto"/>
@@ -3779,9 +4114,9 @@
       </w:tcPr>
     </w:tblStylePr>
   </w:style>
-  <w:style w:type="table" w:styleId="GridTable4-Accent3">
+  <w:style w:type="table" w:styleId="TableauGrille4-Accentuation3">
     <w:name w:val="Grid Table 4 Accent 3"/>
-    <w:basedOn w:val="TableNormal"/>
+    <w:basedOn w:val="TableauNormal"/>
     <w:uiPriority w:val="59"/>
     <w:pPr>
       <w:spacing w:after="0" w:line="240" w:lineRule="auto"/>
@@ -3863,9 +4198,9 @@
       </w:tcPr>
     </w:tblStylePr>
   </w:style>
-  <w:style w:type="table" w:styleId="GridTable4-Accent4">
+  <w:style w:type="table" w:styleId="TableauGrille4-Accentuation4">
     <w:name w:val="Grid Table 4 Accent 4"/>
-    <w:basedOn w:val="TableNormal"/>
+    <w:basedOn w:val="TableauNormal"/>
     <w:uiPriority w:val="59"/>
     <w:pPr>
       <w:spacing w:after="0" w:line="240" w:lineRule="auto"/>
@@ -3947,9 +4282,9 @@
       </w:tcPr>
     </w:tblStylePr>
   </w:style>
-  <w:style w:type="table" w:styleId="GridTable4-Accent5">
+  <w:style w:type="table" w:styleId="TableauGrille4-Accentuation5">
     <w:name w:val="Grid Table 4 Accent 5"/>
-    <w:basedOn w:val="TableNormal"/>
+    <w:basedOn w:val="TableauNormal"/>
     <w:uiPriority w:val="59"/>
     <w:pPr>
       <w:spacing w:after="0" w:line="240" w:lineRule="auto"/>
@@ -4031,9 +4366,9 @@
       </w:tcPr>
     </w:tblStylePr>
   </w:style>
-  <w:style w:type="table" w:styleId="GridTable4-Accent6">
+  <w:style w:type="table" w:styleId="TableauGrille4-Accentuation6">
     <w:name w:val="Grid Table 4 Accent 6"/>
-    <w:basedOn w:val="TableNormal"/>
+    <w:basedOn w:val="TableauNormal"/>
     <w:uiPriority w:val="59"/>
     <w:pPr>
       <w:spacing w:after="0" w:line="240" w:lineRule="auto"/>
@@ -4115,9 +4450,9 @@
       </w:tcPr>
     </w:tblStylePr>
   </w:style>
-  <w:style w:type="table" w:styleId="GridTable5Dark-Accent2">
+  <w:style w:type="table" w:styleId="TableauGrille5Fonc-Accentuation2">
     <w:name w:val="Grid Table 5 Dark Accent 2"/>
-    <w:basedOn w:val="TableNormal"/>
+    <w:basedOn w:val="TableauNormal"/>
     <w:uiPriority w:val="99"/>
     <w:pPr>
       <w:spacing w:after="0" w:line="240" w:lineRule="auto"/>
@@ -4199,9 +4534,9 @@
       </w:tcPr>
     </w:tblStylePr>
   </w:style>
-  <w:style w:type="table" w:styleId="GridTable5Dark-Accent3">
+  <w:style w:type="table" w:styleId="TableauGrille5Fonc-Accentuation3">
     <w:name w:val="Grid Table 5 Dark Accent 3"/>
-    <w:basedOn w:val="TableNormal"/>
+    <w:basedOn w:val="TableauNormal"/>
     <w:uiPriority w:val="99"/>
     <w:pPr>
       <w:spacing w:after="0" w:line="240" w:lineRule="auto"/>
@@ -4283,9 +4618,9 @@
       </w:tcPr>
     </w:tblStylePr>
   </w:style>
-  <w:style w:type="table" w:styleId="GridTable5Dark-Accent5">
+  <w:style w:type="table" w:styleId="TableauGrille5Fonc-Accentuation5">
     <w:name w:val="Grid Table 5 Dark Accent 5"/>
-    <w:basedOn w:val="TableNormal"/>
+    <w:basedOn w:val="TableauNormal"/>
     <w:uiPriority w:val="99"/>
     <w:pPr>
       <w:spacing w:after="0" w:line="240" w:lineRule="auto"/>
@@ -4367,9 +4702,9 @@
       </w:tcPr>
     </w:tblStylePr>
   </w:style>
-  <w:style w:type="table" w:styleId="GridTable5Dark-Accent6">
+  <w:style w:type="table" w:styleId="TableauGrille5Fonc-Accentuation6">
     <w:name w:val="Grid Table 5 Dark Accent 6"/>
-    <w:basedOn w:val="TableNormal"/>
+    <w:basedOn w:val="TableauNormal"/>
     <w:uiPriority w:val="99"/>
     <w:pPr>
       <w:spacing w:after="0" w:line="240" w:lineRule="auto"/>
@@ -4451,9 +4786,9 @@
       </w:tcPr>
     </w:tblStylePr>
   </w:style>
-  <w:style w:type="table" w:styleId="GridTable6Colorful-Accent1">
+  <w:style w:type="table" w:styleId="TableauGrille6Couleur-Accentuation1">
     <w:name w:val="Grid Table 6 Colorful Accent 1"/>
-    <w:basedOn w:val="TableNormal"/>
+    <w:basedOn w:val="TableauNormal"/>
     <w:uiPriority w:val="99"/>
     <w:pPr>
       <w:spacing w:after="0" w:line="240" w:lineRule="auto"/>
@@ -4525,9 +4860,9 @@
       </w:rPr>
     </w:tblStylePr>
   </w:style>
-  <w:style w:type="table" w:styleId="GridTable6Colorful-Accent2">
+  <w:style w:type="table" w:styleId="TableauGrille6Couleur-Accentuation2">
     <w:name w:val="Grid Table 6 Colorful Accent 2"/>
-    <w:basedOn w:val="TableNormal"/>
+    <w:basedOn w:val="TableauNormal"/>
     <w:uiPriority w:val="99"/>
     <w:pPr>
       <w:spacing w:after="0" w:line="240" w:lineRule="auto"/>
@@ -4599,9 +4934,9 @@
       </w:rPr>
     </w:tblStylePr>
   </w:style>
-  <w:style w:type="table" w:styleId="GridTable6Colorful-Accent3">
+  <w:style w:type="table" w:styleId="TableauGrille6Couleur-Accentuation3">
     <w:name w:val="Grid Table 6 Colorful Accent 3"/>
-    <w:basedOn w:val="TableNormal"/>
+    <w:basedOn w:val="TableauNormal"/>
     <w:uiPriority w:val="99"/>
     <w:pPr>
       <w:spacing w:after="0" w:line="240" w:lineRule="auto"/>
@@ -4673,9 +5008,9 @@
       </w:rPr>
     </w:tblStylePr>
   </w:style>
-  <w:style w:type="table" w:styleId="GridTable6Colorful-Accent4">
+  <w:style w:type="table" w:styleId="TableauGrille6Couleur-Accentuation4">
     <w:name w:val="Grid Table 6 Colorful Accent 4"/>
-    <w:basedOn w:val="TableNormal"/>
+    <w:basedOn w:val="TableauNormal"/>
     <w:uiPriority w:val="99"/>
     <w:pPr>
       <w:spacing w:after="0" w:line="240" w:lineRule="auto"/>
@@ -4747,9 +5082,9 @@
       </w:rPr>
     </w:tblStylePr>
   </w:style>
-  <w:style w:type="table" w:styleId="GridTable6Colorful-Accent5">
+  <w:style w:type="table" w:styleId="TableauGrille6Couleur-Accentuation5">
     <w:name w:val="Grid Table 6 Colorful Accent 5"/>
-    <w:basedOn w:val="TableNormal"/>
+    <w:basedOn w:val="TableauNormal"/>
     <w:uiPriority w:val="99"/>
     <w:pPr>
       <w:spacing w:after="0" w:line="240" w:lineRule="auto"/>
@@ -4821,9 +5156,9 @@
       </w:rPr>
     </w:tblStylePr>
   </w:style>
-  <w:style w:type="table" w:styleId="GridTable6Colorful-Accent6">
+  <w:style w:type="table" w:styleId="TableauGrille6Couleur-Accentuation6">
     <w:name w:val="Grid Table 6 Colorful Accent 6"/>
-    <w:basedOn w:val="TableNormal"/>
+    <w:basedOn w:val="TableauNormal"/>
     <w:uiPriority w:val="99"/>
     <w:pPr>
       <w:spacing w:after="0" w:line="240" w:lineRule="auto"/>
@@ -4895,9 +5230,9 @@
       </w:rPr>
     </w:tblStylePr>
   </w:style>
-  <w:style w:type="table" w:styleId="GridTable7Colorful-Accent1">
+  <w:style w:type="table" w:styleId="TableauGrille7Couleur-Accentuation1">
     <w:name w:val="Grid Table 7 Colorful Accent 1"/>
-    <w:basedOn w:val="TableNormal"/>
+    <w:basedOn w:val="TableauNormal"/>
     <w:uiPriority w:val="99"/>
     <w:pPr>
       <w:spacing w:after="0" w:line="240" w:lineRule="auto"/>
@@ -5012,9 +5347,9 @@
       </w:rPr>
     </w:tblStylePr>
   </w:style>
-  <w:style w:type="table" w:styleId="GridTable7Colorful-Accent2">
+  <w:style w:type="table" w:styleId="TableauGrille7Couleur-Accentuation2">
     <w:name w:val="Grid Table 7 Colorful Accent 2"/>
-    <w:basedOn w:val="TableNormal"/>
+    <w:basedOn w:val="TableauNormal"/>
     <w:uiPriority w:val="99"/>
     <w:pPr>
       <w:spacing w:after="0" w:line="240" w:lineRule="auto"/>
@@ -5129,9 +5464,9 @@
       </w:rPr>
     </w:tblStylePr>
   </w:style>
-  <w:style w:type="table" w:styleId="GridTable7Colorful-Accent3">
+  <w:style w:type="table" w:styleId="TableauGrille7Couleur-Accentuation3">
     <w:name w:val="Grid Table 7 Colorful Accent 3"/>
-    <w:basedOn w:val="TableNormal"/>
+    <w:basedOn w:val="TableauNormal"/>
     <w:uiPriority w:val="99"/>
     <w:pPr>
       <w:spacing w:after="0" w:line="240" w:lineRule="auto"/>
@@ -5246,9 +5581,9 @@
       </w:rPr>
     </w:tblStylePr>
   </w:style>
-  <w:style w:type="table" w:styleId="GridTable7Colorful-Accent4">
+  <w:style w:type="table" w:styleId="TableauGrille7Couleur-Accentuation4">
     <w:name w:val="Grid Table 7 Colorful Accent 4"/>
-    <w:basedOn w:val="TableNormal"/>
+    <w:basedOn w:val="TableauNormal"/>
     <w:uiPriority w:val="99"/>
     <w:pPr>
       <w:spacing w:after="0" w:line="240" w:lineRule="auto"/>
@@ -5363,9 +5698,9 @@
       </w:rPr>
     </w:tblStylePr>
   </w:style>
-  <w:style w:type="table" w:styleId="GridTable7Colorful-Accent5">
+  <w:style w:type="table" w:styleId="TableauGrille7Couleur-Accentuation5">
     <w:name w:val="Grid Table 7 Colorful Accent 5"/>
-    <w:basedOn w:val="TableNormal"/>
+    <w:basedOn w:val="TableauNormal"/>
     <w:uiPriority w:val="99"/>
     <w:pPr>
       <w:spacing w:after="0" w:line="240" w:lineRule="auto"/>
@@ -5480,9 +5815,9 @@
       </w:rPr>
     </w:tblStylePr>
   </w:style>
-  <w:style w:type="table" w:styleId="GridTable7Colorful-Accent6">
+  <w:style w:type="table" w:styleId="TableauGrille7Couleur-Accentuation6">
     <w:name w:val="Grid Table 7 Colorful Accent 6"/>
-    <w:basedOn w:val="TableNormal"/>
+    <w:basedOn w:val="TableauNormal"/>
     <w:uiPriority w:val="99"/>
     <w:pPr>
       <w:spacing w:after="0" w:line="240" w:lineRule="auto"/>
@@ -5597,9 +5932,9 @@
       </w:rPr>
     </w:tblStylePr>
   </w:style>
-  <w:style w:type="table" w:styleId="ListTable1Light-Accent1">
+  <w:style w:type="table" w:styleId="TableauListe1Clair-Accentuation1">
     <w:name w:val="List Table 1 Light Accent 1"/>
-    <w:basedOn w:val="TableNormal"/>
+    <w:basedOn w:val="TableauNormal"/>
     <w:uiPriority w:val="99"/>
     <w:pPr>
       <w:spacing w:after="0" w:line="240" w:lineRule="auto"/>
@@ -5663,9 +5998,9 @@
       </w:tcPr>
     </w:tblStylePr>
   </w:style>
-  <w:style w:type="table" w:styleId="ListTable1Light-Accent2">
+  <w:style w:type="table" w:styleId="TableauListe1Clair-Accentuation2">
     <w:name w:val="List Table 1 Light Accent 2"/>
-    <w:basedOn w:val="TableNormal"/>
+    <w:basedOn w:val="TableauNormal"/>
     <w:uiPriority w:val="99"/>
     <w:pPr>
       <w:spacing w:after="0" w:line="240" w:lineRule="auto"/>
@@ -5729,9 +6064,9 @@
       </w:tcPr>
     </w:tblStylePr>
   </w:style>
-  <w:style w:type="table" w:styleId="ListTable1Light-Accent3">
+  <w:style w:type="table" w:styleId="TableauListe1Clair-Accentuation3">
     <w:name w:val="List Table 1 Light Accent 3"/>
-    <w:basedOn w:val="TableNormal"/>
+    <w:basedOn w:val="TableauNormal"/>
     <w:uiPriority w:val="99"/>
     <w:pPr>
       <w:spacing w:after="0" w:line="240" w:lineRule="auto"/>
@@ -5795,9 +6130,9 @@
       </w:tcPr>
     </w:tblStylePr>
   </w:style>
-  <w:style w:type="table" w:styleId="ListTable1Light-Accent4">
+  <w:style w:type="table" w:styleId="TableauListe1Clair-Accentuation4">
     <w:name w:val="List Table 1 Light Accent 4"/>
-    <w:basedOn w:val="TableNormal"/>
+    <w:basedOn w:val="TableauNormal"/>
     <w:uiPriority w:val="99"/>
     <w:pPr>
       <w:spacing w:after="0" w:line="240" w:lineRule="auto"/>
@@ -5861,9 +6196,9 @@
       </w:tcPr>
     </w:tblStylePr>
   </w:style>
-  <w:style w:type="table" w:styleId="ListTable1Light-Accent5">
+  <w:style w:type="table" w:styleId="TableauListe1Clair-Accentuation5">
     <w:name w:val="List Table 1 Light Accent 5"/>
-    <w:basedOn w:val="TableNormal"/>
+    <w:basedOn w:val="TableauNormal"/>
     <w:uiPriority w:val="99"/>
     <w:pPr>
       <w:spacing w:after="0" w:line="240" w:lineRule="auto"/>
@@ -5927,9 +6262,9 @@
       </w:tcPr>
     </w:tblStylePr>
   </w:style>
-  <w:style w:type="table" w:styleId="ListTable1Light-Accent6">
+  <w:style w:type="table" w:styleId="TableauListe1Clair-Accentuation6">
     <w:name w:val="List Table 1 Light Accent 6"/>
-    <w:basedOn w:val="TableNormal"/>
+    <w:basedOn w:val="TableauNormal"/>
     <w:uiPriority w:val="99"/>
     <w:pPr>
       <w:spacing w:after="0" w:line="240" w:lineRule="auto"/>
@@ -5993,9 +6328,9 @@
       </w:tcPr>
     </w:tblStylePr>
   </w:style>
-  <w:style w:type="table" w:styleId="ListTable2-Accent1">
+  <w:style w:type="table" w:styleId="TableauListe2-Accentuation1">
     <w:name w:val="List Table 2 Accent 1"/>
-    <w:basedOn w:val="TableNormal"/>
+    <w:basedOn w:val="TableauNormal"/>
     <w:uiPriority w:val="99"/>
     <w:pPr>
       <w:spacing w:after="0" w:line="240" w:lineRule="auto"/>
@@ -6082,9 +6417,9 @@
       </w:tcPr>
     </w:tblStylePr>
   </w:style>
-  <w:style w:type="table" w:styleId="ListTable2-Accent2">
+  <w:style w:type="table" w:styleId="TableauListe2-Accentuation2">
     <w:name w:val="List Table 2 Accent 2"/>
-    <w:basedOn w:val="TableNormal"/>
+    <w:basedOn w:val="TableauNormal"/>
     <w:uiPriority w:val="99"/>
     <w:pPr>
       <w:spacing w:after="0" w:line="240" w:lineRule="auto"/>
@@ -6171,9 +6506,9 @@
       </w:tcPr>
     </w:tblStylePr>
   </w:style>
-  <w:style w:type="table" w:styleId="ListTable2-Accent3">
+  <w:style w:type="table" w:styleId="TableauListe2-Accentuation3">
     <w:name w:val="List Table 2 Accent 3"/>
-    <w:basedOn w:val="TableNormal"/>
+    <w:basedOn w:val="TableauNormal"/>
     <w:uiPriority w:val="99"/>
     <w:pPr>
       <w:spacing w:after="0" w:line="240" w:lineRule="auto"/>
@@ -6260,9 +6595,9 @@
       </w:tcPr>
     </w:tblStylePr>
   </w:style>
-  <w:style w:type="table" w:styleId="ListTable2-Accent4">
+  <w:style w:type="table" w:styleId="TableauListe2-Accentuation4">
     <w:name w:val="List Table 2 Accent 4"/>
-    <w:basedOn w:val="TableNormal"/>
+    <w:basedOn w:val="TableauNormal"/>
     <w:uiPriority w:val="99"/>
     <w:pPr>
       <w:spacing w:after="0" w:line="240" w:lineRule="auto"/>
@@ -6349,9 +6684,9 @@
       </w:tcPr>
     </w:tblStylePr>
   </w:style>
-  <w:style w:type="table" w:styleId="ListTable2-Accent5">
+  <w:style w:type="table" w:styleId="TableauListe2-Accentuation5">
     <w:name w:val="List Table 2 Accent 5"/>
-    <w:basedOn w:val="TableNormal"/>
+    <w:basedOn w:val="TableauNormal"/>
     <w:uiPriority w:val="99"/>
     <w:pPr>
       <w:spacing w:after="0" w:line="240" w:lineRule="auto"/>
@@ -6438,9 +6773,9 @@
       </w:tcPr>
     </w:tblStylePr>
   </w:style>
-  <w:style w:type="table" w:styleId="ListTable2-Accent6">
+  <w:style w:type="table" w:styleId="TableauListe2-Accentuation6">
     <w:name w:val="List Table 2 Accent 6"/>
-    <w:basedOn w:val="TableNormal"/>
+    <w:basedOn w:val="TableauNormal"/>
     <w:uiPriority w:val="99"/>
     <w:pPr>
       <w:spacing w:after="0" w:line="240" w:lineRule="auto"/>
@@ -6527,9 +6862,9 @@
       </w:tcPr>
     </w:tblStylePr>
   </w:style>
-  <w:style w:type="table" w:styleId="ListTable3-Accent1">
+  <w:style w:type="table" w:styleId="TableauListe3-Accentuation1">
     <w:name w:val="List Table 3 Accent 1"/>
-    <w:basedOn w:val="TableNormal"/>
+    <w:basedOn w:val="TableauNormal"/>
     <w:uiPriority w:val="99"/>
     <w:pPr>
       <w:spacing w:after="0" w:line="240" w:lineRule="auto"/>
@@ -6603,9 +6938,9 @@
       </w:tcPr>
     </w:tblStylePr>
   </w:style>
-  <w:style w:type="table" w:styleId="ListTable3-Accent2">
+  <w:style w:type="table" w:styleId="TableauListe3-Accentuation2">
     <w:name w:val="List Table 3 Accent 2"/>
-    <w:basedOn w:val="TableNormal"/>
+    <w:basedOn w:val="TableauNormal"/>
     <w:uiPriority w:val="99"/>
     <w:pPr>
       <w:spacing w:after="0" w:line="240" w:lineRule="auto"/>
@@ -6679,9 +7014,9 @@
       </w:tcPr>
     </w:tblStylePr>
   </w:style>
-  <w:style w:type="table" w:styleId="ListTable3-Accent3">
+  <w:style w:type="table" w:styleId="TableauListe3-Accentuation3">
     <w:name w:val="List Table 3 Accent 3"/>
-    <w:basedOn w:val="TableNormal"/>
+    <w:basedOn w:val="TableauNormal"/>
     <w:uiPriority w:val="99"/>
     <w:pPr>
       <w:spacing w:after="0" w:line="240" w:lineRule="auto"/>
@@ -6755,9 +7090,9 @@
       </w:tcPr>
     </w:tblStylePr>
   </w:style>
-  <w:style w:type="table" w:styleId="ListTable3-Accent4">
+  <w:style w:type="table" w:styleId="TableauListe3-Accentuation4">
     <w:name w:val="List Table 3 Accent 4"/>
-    <w:basedOn w:val="TableNormal"/>
+    <w:basedOn w:val="TableauNormal"/>
     <w:uiPriority w:val="99"/>
     <w:pPr>
       <w:spacing w:after="0" w:line="240" w:lineRule="auto"/>
@@ -6831,9 +7166,9 @@
       </w:tcPr>
     </w:tblStylePr>
   </w:style>
-  <w:style w:type="table" w:styleId="ListTable3-Accent5">
+  <w:style w:type="table" w:styleId="TableauListe3-Accentuation5">
     <w:name w:val="List Table 3 Accent 5"/>
-    <w:basedOn w:val="TableNormal"/>
+    <w:basedOn w:val="TableauNormal"/>
     <w:uiPriority w:val="99"/>
     <w:pPr>
       <w:spacing w:after="0" w:line="240" w:lineRule="auto"/>
@@ -6907,9 +7242,9 @@
       </w:tcPr>
     </w:tblStylePr>
   </w:style>
-  <w:style w:type="table" w:styleId="ListTable3-Accent6">
+  <w:style w:type="table" w:styleId="TableauListe3-Accentuation6">
     <w:name w:val="List Table 3 Accent 6"/>
-    <w:basedOn w:val="TableNormal"/>
+    <w:basedOn w:val="TableauNormal"/>
     <w:uiPriority w:val="99"/>
     <w:pPr>
       <w:spacing w:after="0" w:line="240" w:lineRule="auto"/>
@@ -6983,9 +7318,9 @@
       </w:tcPr>
     </w:tblStylePr>
   </w:style>
-  <w:style w:type="table" w:styleId="ListTable4-Accent1">
+  <w:style w:type="table" w:styleId="TableauListe4-Accentuation1">
     <w:name w:val="List Table 4 Accent 1"/>
-    <w:basedOn w:val="TableNormal"/>
+    <w:basedOn w:val="TableauNormal"/>
     <w:uiPriority w:val="99"/>
     <w:pPr>
       <w:spacing w:after="0" w:line="240" w:lineRule="auto"/>
@@ -7054,9 +7389,9 @@
       </w:tcPr>
     </w:tblStylePr>
   </w:style>
-  <w:style w:type="table" w:styleId="ListTable4-Accent2">
+  <w:style w:type="table" w:styleId="TableauListe4-Accentuation2">
     <w:name w:val="List Table 4 Accent 2"/>
-    <w:basedOn w:val="TableNormal"/>
+    <w:basedOn w:val="TableauNormal"/>
     <w:uiPriority w:val="99"/>
     <w:pPr>
       <w:spacing w:after="0" w:line="240" w:lineRule="auto"/>
@@ -7125,9 +7460,9 @@
       </w:tcPr>
     </w:tblStylePr>
   </w:style>
-  <w:style w:type="table" w:styleId="ListTable4-Accent3">
+  <w:style w:type="table" w:styleId="TableauListe4-Accentuation3">
     <w:name w:val="List Table 4 Accent 3"/>
-    <w:basedOn w:val="TableNormal"/>
+    <w:basedOn w:val="TableauNormal"/>
     <w:uiPriority w:val="99"/>
     <w:pPr>
       <w:spacing w:after="0" w:line="240" w:lineRule="auto"/>
@@ -7196,9 +7531,9 @@
       </w:tcPr>
     </w:tblStylePr>
   </w:style>
-  <w:style w:type="table" w:styleId="ListTable4-Accent4">
+  <w:style w:type="table" w:styleId="TableauListe4-Accentuation4">
     <w:name w:val="List Table 4 Accent 4"/>
-    <w:basedOn w:val="TableNormal"/>
+    <w:basedOn w:val="TableauNormal"/>
     <w:uiPriority w:val="99"/>
     <w:pPr>
       <w:spacing w:after="0" w:line="240" w:lineRule="auto"/>
@@ -7267,9 +7602,9 @@
       </w:tcPr>
     </w:tblStylePr>
   </w:style>
-  <w:style w:type="table" w:styleId="ListTable4-Accent5">
+  <w:style w:type="table" w:styleId="TableauListe4-Accentuation5">
     <w:name w:val="List Table 4 Accent 5"/>
-    <w:basedOn w:val="TableNormal"/>
+    <w:basedOn w:val="TableauNormal"/>
     <w:uiPriority w:val="99"/>
     <w:pPr>
       <w:spacing w:after="0" w:line="240" w:lineRule="auto"/>
@@ -7338,9 +7673,9 @@
       </w:tcPr>
     </w:tblStylePr>
   </w:style>
-  <w:style w:type="table" w:styleId="ListTable4-Accent6">
+  <w:style w:type="table" w:styleId="TableauListe4-Accentuation6">
     <w:name w:val="List Table 4 Accent 6"/>
-    <w:basedOn w:val="TableNormal"/>
+    <w:basedOn w:val="TableauNormal"/>
     <w:uiPriority w:val="99"/>
     <w:pPr>
       <w:spacing w:after="0" w:line="240" w:lineRule="auto"/>
@@ -7409,9 +7744,9 @@
       </w:tcPr>
     </w:tblStylePr>
   </w:style>
-  <w:style w:type="table" w:styleId="ListTable5Dark-Accent1">
+  <w:style w:type="table" w:styleId="TableauListe5Fonc-Accentuation1">
     <w:name w:val="List Table 5 Dark Accent 1"/>
-    <w:basedOn w:val="TableNormal"/>
+    <w:basedOn w:val="TableauNormal"/>
     <w:uiPriority w:val="99"/>
     <w:pPr>
       <w:spacing w:after="0" w:line="240" w:lineRule="auto"/>
@@ -7515,9 +7850,9 @@
       </w:tcPr>
     </w:tblStylePr>
   </w:style>
-  <w:style w:type="table" w:styleId="ListTable5Dark-Accent2">
+  <w:style w:type="table" w:styleId="TableauListe5Fonc-Accentuation2">
     <w:name w:val="List Table 5 Dark Accent 2"/>
-    <w:basedOn w:val="TableNormal"/>
+    <w:basedOn w:val="TableauNormal"/>
     <w:uiPriority w:val="99"/>
     <w:pPr>
       <w:spacing w:after="0" w:line="240" w:lineRule="auto"/>
@@ -7621,9 +7956,9 @@
       </w:tcPr>
     </w:tblStylePr>
   </w:style>
-  <w:style w:type="table" w:styleId="ListTable5Dark-Accent3">
+  <w:style w:type="table" w:styleId="TableauListe5Fonc-Accentuation3">
     <w:name w:val="List Table 5 Dark Accent 3"/>
-    <w:basedOn w:val="TableNormal"/>
+    <w:basedOn w:val="TableauNormal"/>
     <w:uiPriority w:val="99"/>
     <w:pPr>
       <w:spacing w:after="0" w:line="240" w:lineRule="auto"/>
@@ -7727,9 +8062,9 @@
       </w:tcPr>
     </w:tblStylePr>
   </w:style>
-  <w:style w:type="table" w:styleId="ListTable5Dark-Accent4">
+  <w:style w:type="table" w:styleId="TableauListe5Fonc-Accentuation4">
     <w:name w:val="List Table 5 Dark Accent 4"/>
-    <w:basedOn w:val="TableNormal"/>
+    <w:basedOn w:val="TableauNormal"/>
     <w:uiPriority w:val="99"/>
     <w:pPr>
       <w:spacing w:after="0" w:line="240" w:lineRule="auto"/>
@@ -7833,9 +8168,9 @@
       </w:tcPr>
     </w:tblStylePr>
   </w:style>
-  <w:style w:type="table" w:styleId="ListTable5Dark-Accent5">
+  <w:style w:type="table" w:styleId="TableauListe5Fonc-Accentuation5">
     <w:name w:val="List Table 5 Dark Accent 5"/>
-    <w:basedOn w:val="TableNormal"/>
+    <w:basedOn w:val="TableauNormal"/>
     <w:uiPriority w:val="99"/>
     <w:pPr>
       <w:spacing w:after="0" w:line="240" w:lineRule="auto"/>
@@ -7939,9 +8274,9 @@
       </w:tcPr>
     </w:tblStylePr>
   </w:style>
-  <w:style w:type="table" w:styleId="ListTable5Dark-Accent6">
+  <w:style w:type="table" w:styleId="TableauListe5Fonc-Accentuation6">
     <w:name w:val="List Table 5 Dark Accent 6"/>
-    <w:basedOn w:val="TableNormal"/>
+    <w:basedOn w:val="TableauNormal"/>
     <w:uiPriority w:val="99"/>
     <w:pPr>
       <w:spacing w:after="0" w:line="240" w:lineRule="auto"/>
@@ -8045,9 +8380,9 @@
       </w:tcPr>
     </w:tblStylePr>
   </w:style>
-  <w:style w:type="table" w:styleId="ListTable6Colorful-Accent1">
+  <w:style w:type="table" w:styleId="TableauListe6Couleur-Accentuation1">
     <w:name w:val="List Table 6 Colorful Accent 1"/>
-    <w:basedOn w:val="TableNormal"/>
+    <w:basedOn w:val="TableauNormal"/>
     <w:uiPriority w:val="99"/>
     <w:pPr>
       <w:spacing w:after="0" w:line="240" w:lineRule="auto"/>
@@ -8121,9 +8456,9 @@
       </w:rPr>
     </w:tblStylePr>
   </w:style>
-  <w:style w:type="table" w:styleId="ListTable6Colorful-Accent2">
+  <w:style w:type="table" w:styleId="TableauListe6Couleur-Accentuation2">
     <w:name w:val="List Table 6 Colorful Accent 2"/>
-    <w:basedOn w:val="TableNormal"/>
+    <w:basedOn w:val="TableauNormal"/>
     <w:uiPriority w:val="99"/>
     <w:pPr>
       <w:spacing w:after="0" w:line="240" w:lineRule="auto"/>
@@ -8197,9 +8532,9 @@
       </w:rPr>
     </w:tblStylePr>
   </w:style>
-  <w:style w:type="table" w:styleId="ListTable6Colorful-Accent3">
+  <w:style w:type="table" w:styleId="TableauListe6Couleur-Accentuation3">
     <w:name w:val="List Table 6 Colorful Accent 3"/>
-    <w:basedOn w:val="TableNormal"/>
+    <w:basedOn w:val="TableauNormal"/>
     <w:uiPriority w:val="99"/>
     <w:pPr>
       <w:spacing w:after="0" w:line="240" w:lineRule="auto"/>
@@ -8273,9 +8608,9 @@
       </w:rPr>
     </w:tblStylePr>
   </w:style>
-  <w:style w:type="table" w:styleId="ListTable6Colorful-Accent4">
+  <w:style w:type="table" w:styleId="TableauListe6Couleur-Accentuation4">
     <w:name w:val="List Table 6 Colorful Accent 4"/>
-    <w:basedOn w:val="TableNormal"/>
+    <w:basedOn w:val="TableauNormal"/>
     <w:uiPriority w:val="99"/>
     <w:pPr>
       <w:spacing w:after="0" w:line="240" w:lineRule="auto"/>
@@ -8349,9 +8684,9 @@
       </w:rPr>
     </w:tblStylePr>
   </w:style>
-  <w:style w:type="table" w:styleId="ListTable6Colorful-Accent5">
+  <w:style w:type="table" w:styleId="TableauListe6Couleur-Accentuation5">
     <w:name w:val="List Table 6 Colorful Accent 5"/>
-    <w:basedOn w:val="TableNormal"/>
+    <w:basedOn w:val="TableauNormal"/>
     <w:uiPriority w:val="99"/>
     <w:pPr>
       <w:spacing w:after="0" w:line="240" w:lineRule="auto"/>
@@ -8425,9 +8760,9 @@
       </w:rPr>
     </w:tblStylePr>
   </w:style>
-  <w:style w:type="table" w:styleId="ListTable6Colorful-Accent6">
+  <w:style w:type="table" w:styleId="TableauListe6Couleur-Accentuation6">
     <w:name w:val="List Table 6 Colorful Accent 6"/>
-    <w:basedOn w:val="TableNormal"/>
+    <w:basedOn w:val="TableauNormal"/>
     <w:uiPriority w:val="99"/>
     <w:pPr>
       <w:spacing w:after="0" w:line="240" w:lineRule="auto"/>
@@ -8501,9 +8836,9 @@
       </w:rPr>
     </w:tblStylePr>
   </w:style>
-  <w:style w:type="table" w:styleId="ListTable7Colorful-Accent1">
+  <w:style w:type="table" w:styleId="TableauListe7Couleur-Accentuation1">
     <w:name w:val="List Table 7 Colorful Accent 1"/>
-    <w:basedOn w:val="TableNormal"/>
+    <w:basedOn w:val="TableauNormal"/>
     <w:uiPriority w:val="99"/>
     <w:pPr>
       <w:spacing w:after="0" w:line="240" w:lineRule="auto"/>
@@ -8615,9 +8950,9 @@
       </w:rPr>
     </w:tblStylePr>
   </w:style>
-  <w:style w:type="table" w:styleId="ListTable7Colorful-Accent2">
+  <w:style w:type="table" w:styleId="TableauListe7Couleur-Accentuation2">
     <w:name w:val="List Table 7 Colorful Accent 2"/>
-    <w:basedOn w:val="TableNormal"/>
+    <w:basedOn w:val="TableauNormal"/>
     <w:uiPriority w:val="99"/>
     <w:pPr>
       <w:spacing w:after="0" w:line="240" w:lineRule="auto"/>
@@ -8729,9 +9064,9 @@
       </w:rPr>
     </w:tblStylePr>
   </w:style>
-  <w:style w:type="table" w:styleId="ListTable7Colorful-Accent3">
+  <w:style w:type="table" w:styleId="TableauListe7Couleur-Accentuation3">
     <w:name w:val="List Table 7 Colorful Accent 3"/>
-    <w:basedOn w:val="TableNormal"/>
+    <w:basedOn w:val="TableauNormal"/>
     <w:uiPriority w:val="99"/>
     <w:pPr>
       <w:spacing w:after="0" w:line="240" w:lineRule="auto"/>
@@ -8843,9 +9178,9 @@
       </w:rPr>
     </w:tblStylePr>
   </w:style>
-  <w:style w:type="table" w:styleId="ListTable7Colorful-Accent4">
+  <w:style w:type="table" w:styleId="TableauListe7Couleur-Accentuation4">
     <w:name w:val="List Table 7 Colorful Accent 4"/>
-    <w:basedOn w:val="TableNormal"/>
+    <w:basedOn w:val="TableauNormal"/>
     <w:uiPriority w:val="99"/>
     <w:pPr>
       <w:spacing w:after="0" w:line="240" w:lineRule="auto"/>
@@ -8957,9 +9292,9 @@
       </w:rPr>
     </w:tblStylePr>
   </w:style>
-  <w:style w:type="table" w:styleId="ListTable7Colorful-Accent5">
+  <w:style w:type="table" w:styleId="TableauListe7Couleur-Accentuation5">
     <w:name w:val="List Table 7 Colorful Accent 5"/>
-    <w:basedOn w:val="TableNormal"/>
+    <w:basedOn w:val="TableauNormal"/>
     <w:uiPriority w:val="99"/>
     <w:pPr>
       <w:spacing w:after="0" w:line="240" w:lineRule="auto"/>
@@ -9071,9 +9406,9 @@
       </w:rPr>
     </w:tblStylePr>
   </w:style>
-  <w:style w:type="table" w:styleId="ListTable7Colorful-Accent6">
+  <w:style w:type="table" w:styleId="TableauListe7Couleur-Accentuation6">
     <w:name w:val="List Table 7 Colorful Accent 6"/>
-    <w:basedOn w:val="TableNormal"/>
+    <w:basedOn w:val="TableauNormal"/>
     <w:uiPriority w:val="99"/>
     <w:pPr>
       <w:spacing w:after="0" w:line="240" w:lineRule="auto"/>
@@ -9189,9 +9524,9 @@
     <w:name w:val="Caption Char"/>
     <w:uiPriority w:val="99"/>
   </w:style>
-  <w:style w:type="character" w:customStyle="1" w:styleId="Heading1Char">
-    <w:name w:val="Heading 1 Char"/>
-    <w:link w:val="Heading1"/>
+  <w:style w:type="character" w:customStyle="1" w:styleId="Titre1Car">
+    <w:name w:val="Titre 1 Car"/>
+    <w:link w:val="Titre1"/>
     <w:uiPriority w:val="9"/>
     <w:rPr>
       <w:rFonts w:ascii="Arial" w:eastAsia="Arial" w:hAnsi="Arial" w:cs="Arial"/>
@@ -9199,18 +9534,18 @@
       <w:szCs w:val="40"/>
     </w:rPr>
   </w:style>
-  <w:style w:type="character" w:customStyle="1" w:styleId="Heading2Char">
-    <w:name w:val="Heading 2 Char"/>
-    <w:link w:val="Heading2"/>
+  <w:style w:type="character" w:customStyle="1" w:styleId="Titre2Car">
+    <w:name w:val="Titre 2 Car"/>
+    <w:link w:val="Titre2"/>
     <w:uiPriority w:val="9"/>
     <w:rPr>
       <w:rFonts w:ascii="Arial" w:eastAsia="Arial" w:hAnsi="Arial" w:cs="Arial"/>
       <w:sz w:val="34"/>
     </w:rPr>
   </w:style>
-  <w:style w:type="character" w:customStyle="1" w:styleId="Heading3Char">
-    <w:name w:val="Heading 3 Char"/>
-    <w:link w:val="Heading3"/>
+  <w:style w:type="character" w:customStyle="1" w:styleId="Titre3Car">
+    <w:name w:val="Titre 3 Car"/>
+    <w:link w:val="Titre3"/>
     <w:uiPriority w:val="9"/>
     <w:rPr>
       <w:rFonts w:ascii="Arial" w:eastAsia="Arial" w:hAnsi="Arial" w:cs="Arial"/>
@@ -9218,9 +9553,9 @@
       <w:szCs w:val="30"/>
     </w:rPr>
   </w:style>
-  <w:style w:type="character" w:customStyle="1" w:styleId="Heading4Char">
-    <w:name w:val="Heading 4 Char"/>
-    <w:link w:val="Heading4"/>
+  <w:style w:type="character" w:customStyle="1" w:styleId="Titre4Car">
+    <w:name w:val="Titre 4 Car"/>
+    <w:link w:val="Titre4"/>
     <w:uiPriority w:val="9"/>
     <w:rPr>
       <w:rFonts w:ascii="Arial" w:eastAsia="Arial" w:hAnsi="Arial" w:cs="Arial"/>
@@ -9230,9 +9565,9 @@
       <w:szCs w:val="26"/>
     </w:rPr>
   </w:style>
-  <w:style w:type="character" w:customStyle="1" w:styleId="Heading5Char">
-    <w:name w:val="Heading 5 Char"/>
-    <w:link w:val="Heading5"/>
+  <w:style w:type="character" w:customStyle="1" w:styleId="Titre5Car">
+    <w:name w:val="Titre 5 Car"/>
+    <w:link w:val="Titre5"/>
     <w:uiPriority w:val="9"/>
     <w:rPr>
       <w:rFonts w:ascii="Arial" w:eastAsia="Arial" w:hAnsi="Arial" w:cs="Arial"/>
@@ -9242,9 +9577,9 @@
       <w:szCs w:val="24"/>
     </w:rPr>
   </w:style>
-  <w:style w:type="character" w:customStyle="1" w:styleId="Heading6Char">
-    <w:name w:val="Heading 6 Char"/>
-    <w:link w:val="Heading6"/>
+  <w:style w:type="character" w:customStyle="1" w:styleId="Titre6Car">
+    <w:name w:val="Titre 6 Car"/>
+    <w:link w:val="Titre6"/>
     <w:uiPriority w:val="9"/>
     <w:rPr>
       <w:rFonts w:ascii="Arial" w:eastAsia="Arial" w:hAnsi="Arial" w:cs="Arial"/>
@@ -9254,9 +9589,9 @@
       <w:szCs w:val="22"/>
     </w:rPr>
   </w:style>
-  <w:style w:type="character" w:customStyle="1" w:styleId="Heading7Char">
-    <w:name w:val="Heading 7 Char"/>
-    <w:link w:val="Heading7"/>
+  <w:style w:type="character" w:customStyle="1" w:styleId="Titre7Car">
+    <w:name w:val="Titre 7 Car"/>
+    <w:link w:val="Titre7"/>
     <w:uiPriority w:val="9"/>
     <w:rPr>
       <w:rFonts w:ascii="Arial" w:eastAsia="Arial" w:hAnsi="Arial" w:cs="Arial"/>
@@ -9268,9 +9603,9 @@
       <w:szCs w:val="22"/>
     </w:rPr>
   </w:style>
-  <w:style w:type="character" w:customStyle="1" w:styleId="Heading8Char">
-    <w:name w:val="Heading 8 Char"/>
-    <w:link w:val="Heading8"/>
+  <w:style w:type="character" w:customStyle="1" w:styleId="Titre8Car">
+    <w:name w:val="Titre 8 Car"/>
+    <w:link w:val="Titre8"/>
     <w:uiPriority w:val="9"/>
     <w:rPr>
       <w:rFonts w:ascii="Arial" w:eastAsia="Arial" w:hAnsi="Arial" w:cs="Arial"/>
@@ -9280,9 +9615,9 @@
       <w:szCs w:val="22"/>
     </w:rPr>
   </w:style>
-  <w:style w:type="character" w:customStyle="1" w:styleId="Heading9Char">
-    <w:name w:val="Heading 9 Char"/>
-    <w:link w:val="Heading9"/>
+  <w:style w:type="character" w:customStyle="1" w:styleId="Titre9Car">
+    <w:name w:val="Titre 9 Car"/>
+    <w:link w:val="Titre9"/>
     <w:uiPriority w:val="9"/>
     <w:rPr>
       <w:rFonts w:ascii="Arial" w:eastAsia="Arial" w:hAnsi="Arial" w:cs="Arial"/>
@@ -9292,11 +9627,11 @@
       <w:szCs w:val="21"/>
     </w:rPr>
   </w:style>
-  <w:style w:type="paragraph" w:styleId="Title">
+  <w:style w:type="paragraph" w:styleId="Titre">
     <w:name w:val="Title"/>
     <w:basedOn w:val="Normal"/>
     <w:next w:val="Normal"/>
-    <w:link w:val="TitleChar"/>
+    <w:link w:val="TitreCar"/>
     <w:uiPriority w:val="10"/>
     <w:qFormat/>
     <w:pPr>
@@ -9308,20 +9643,20 @@
       <w:szCs w:val="48"/>
     </w:rPr>
   </w:style>
-  <w:style w:type="character" w:customStyle="1" w:styleId="TitleChar">
-    <w:name w:val="Title Char"/>
-    <w:link w:val="Title"/>
+  <w:style w:type="character" w:customStyle="1" w:styleId="TitreCar">
+    <w:name w:val="Titre Car"/>
+    <w:link w:val="Titre"/>
     <w:uiPriority w:val="10"/>
     <w:rPr>
       <w:sz w:val="48"/>
       <w:szCs w:val="48"/>
     </w:rPr>
   </w:style>
-  <w:style w:type="paragraph" w:styleId="Subtitle">
+  <w:style w:type="paragraph" w:styleId="Sous-titre">
     <w:name w:val="Subtitle"/>
     <w:basedOn w:val="Normal"/>
     <w:next w:val="Normal"/>
-    <w:link w:val="SubtitleChar"/>
+    <w:link w:val="Sous-titreCar"/>
     <w:uiPriority w:val="11"/>
     <w:qFormat/>
     <w:pPr>
@@ -9332,20 +9667,20 @@
       <w:szCs w:val="24"/>
     </w:rPr>
   </w:style>
-  <w:style w:type="character" w:customStyle="1" w:styleId="SubtitleChar">
-    <w:name w:val="Subtitle Char"/>
-    <w:link w:val="Subtitle"/>
+  <w:style w:type="character" w:customStyle="1" w:styleId="Sous-titreCar">
+    <w:name w:val="Sous-titre Car"/>
+    <w:link w:val="Sous-titre"/>
     <w:uiPriority w:val="11"/>
     <w:rPr>
       <w:sz w:val="24"/>
       <w:szCs w:val="24"/>
     </w:rPr>
   </w:style>
-  <w:style w:type="paragraph" w:styleId="Quote">
+  <w:style w:type="paragraph" w:styleId="Citation">
     <w:name w:val="Quote"/>
     <w:basedOn w:val="Normal"/>
     <w:next w:val="Normal"/>
-    <w:link w:val="QuoteChar"/>
+    <w:link w:val="CitationCar"/>
     <w:uiPriority w:val="29"/>
     <w:qFormat/>
     <w:pPr>
@@ -9355,19 +9690,19 @@
       <w:i/>
     </w:rPr>
   </w:style>
-  <w:style w:type="character" w:customStyle="1" w:styleId="QuoteChar">
-    <w:name w:val="Quote Char"/>
-    <w:link w:val="Quote"/>
+  <w:style w:type="character" w:customStyle="1" w:styleId="CitationCar">
+    <w:name w:val="Citation Car"/>
+    <w:link w:val="Citation"/>
     <w:uiPriority w:val="29"/>
     <w:rPr>
       <w:i/>
     </w:rPr>
   </w:style>
-  <w:style w:type="paragraph" w:styleId="IntenseQuote">
+  <w:style w:type="paragraph" w:styleId="Citationintense">
     <w:name w:val="Intense Quote"/>
     <w:basedOn w:val="Normal"/>
     <w:next w:val="Normal"/>
-    <w:link w:val="IntenseQuoteChar"/>
+    <w:link w:val="CitationintenseCar"/>
     <w:uiPriority w:val="30"/>
     <w:qFormat/>
     <w:pPr>
@@ -9384,36 +9719,36 @@
       <w:i/>
     </w:rPr>
   </w:style>
-  <w:style w:type="character" w:customStyle="1" w:styleId="IntenseQuoteChar">
-    <w:name w:val="Intense Quote Char"/>
-    <w:link w:val="IntenseQuote"/>
+  <w:style w:type="character" w:customStyle="1" w:styleId="CitationintenseCar">
+    <w:name w:val="Citation intense Car"/>
+    <w:link w:val="Citationintense"/>
     <w:uiPriority w:val="30"/>
     <w:rPr>
       <w:i/>
     </w:rPr>
   </w:style>
-  <w:style w:type="paragraph" w:styleId="Header">
+  <w:style w:type="paragraph" w:styleId="En-tte">
     <w:name w:val="header"/>
     <w:basedOn w:val="Normal"/>
-    <w:link w:val="HeaderChar"/>
+    <w:link w:val="En-tteCar"/>
     <w:uiPriority w:val="99"/>
     <w:unhideWhenUsed/>
     <w:rPr>
       <w:color w:val="70AD47" w:themeColor="accent6"/>
     </w:rPr>
   </w:style>
-  <w:style w:type="character" w:customStyle="1" w:styleId="HeaderChar">
-    <w:name w:val="Header Char"/>
-    <w:link w:val="Header"/>
+  <w:style w:type="character" w:customStyle="1" w:styleId="En-tteCar">
+    <w:name w:val="En-tête Car"/>
+    <w:link w:val="En-tte"/>
     <w:uiPriority w:val="99"/>
     <w:rPr>
       <w:color w:val="70AD47" w:themeColor="accent6"/>
     </w:rPr>
   </w:style>
-  <w:style w:type="paragraph" w:styleId="Footer">
+  <w:style w:type="paragraph" w:styleId="Pieddepage">
     <w:name w:val="footer"/>
     <w:basedOn w:val="Normal"/>
-    <w:link w:val="FooterChar1"/>
+    <w:link w:val="PieddepageCar"/>
     <w:uiPriority w:val="99"/>
     <w:unhideWhenUsed/>
     <w:pPr>
@@ -9428,7 +9763,7 @@
     <w:name w:val="Footer Char"/>
     <w:uiPriority w:val="99"/>
   </w:style>
-  <w:style w:type="paragraph" w:styleId="Caption">
+  <w:style w:type="paragraph" w:styleId="Lgende">
     <w:name w:val="caption"/>
     <w:basedOn w:val="Normal"/>
     <w:next w:val="Normal"/>
@@ -9444,14 +9779,14 @@
       <w:szCs w:val="18"/>
     </w:rPr>
   </w:style>
-  <w:style w:type="character" w:customStyle="1" w:styleId="FooterChar1">
-    <w:name w:val="Footer Char1"/>
-    <w:link w:val="Footer"/>
+  <w:style w:type="character" w:customStyle="1" w:styleId="PieddepageCar">
+    <w:name w:val="Pied de page Car"/>
+    <w:link w:val="Pieddepage"/>
     <w:uiPriority w:val="99"/>
   </w:style>
-  <w:style w:type="table" w:styleId="TableGrid">
+  <w:style w:type="table" w:styleId="Grilledutableau">
     <w:name w:val="Table Grid"/>
-    <w:basedOn w:val="TableNormal"/>
+    <w:basedOn w:val="TableauNormal"/>
     <w:uiPriority w:val="59"/>
     <w:pPr>
       <w:spacing w:after="0" w:line="240" w:lineRule="auto"/>
@@ -9467,9 +9802,9 @@
       </w:tblBorders>
     </w:tblPr>
   </w:style>
-  <w:style w:type="table" w:styleId="PlainTable1">
+  <w:style w:type="table" w:styleId="Tableausimple1">
     <w:name w:val="Plain Table 1"/>
-    <w:basedOn w:val="TableNormal"/>
+    <w:basedOn w:val="TableauNormal"/>
     <w:uiPriority w:val="59"/>
     <w:pPr>
       <w:spacing w:after="0" w:line="240" w:lineRule="auto"/>
@@ -9529,9 +9864,9 @@
       </w:tcPr>
     </w:tblStylePr>
   </w:style>
-  <w:style w:type="table" w:styleId="PlainTable2">
+  <w:style w:type="table" w:styleId="Tableausimple2">
     <w:name w:val="Plain Table 2"/>
-    <w:basedOn w:val="TableNormal"/>
+    <w:basedOn w:val="TableauNormal"/>
     <w:uiPriority w:val="59"/>
     <w:pPr>
       <w:spacing w:after="0" w:line="240" w:lineRule="auto"/>
@@ -9611,9 +9946,9 @@
       </w:tcPr>
     </w:tblStylePr>
   </w:style>
-  <w:style w:type="table" w:styleId="PlainTable3">
+  <w:style w:type="table" w:styleId="Tableausimple3">
     <w:name w:val="Plain Table 3"/>
-    <w:basedOn w:val="TableNormal"/>
+    <w:basedOn w:val="TableauNormal"/>
     <w:uiPriority w:val="99"/>
     <w:pPr>
       <w:spacing w:after="0" w:line="240" w:lineRule="auto"/>
@@ -9691,9 +10026,9 @@
       </w:tcPr>
     </w:tblStylePr>
   </w:style>
-  <w:style w:type="table" w:styleId="PlainTable4">
+  <w:style w:type="table" w:styleId="Tableausimple4">
     <w:name w:val="Plain Table 4"/>
-    <w:basedOn w:val="TableNormal"/>
+    <w:basedOn w:val="TableauNormal"/>
     <w:uiPriority w:val="99"/>
     <w:pPr>
       <w:spacing w:after="0" w:line="240" w:lineRule="auto"/>
@@ -9749,9 +10084,9 @@
       </w:tcPr>
     </w:tblStylePr>
   </w:style>
-  <w:style w:type="table" w:styleId="PlainTable5">
+  <w:style w:type="table" w:styleId="Tableausimple5">
     <w:name w:val="Plain Table 5"/>
-    <w:basedOn w:val="TableNormal"/>
+    <w:basedOn w:val="TableauNormal"/>
     <w:uiPriority w:val="99"/>
     <w:pPr>
       <w:spacing w:after="0" w:line="240" w:lineRule="auto"/>
@@ -9842,9 +10177,9 @@
       </w:tcPr>
     </w:tblStylePr>
   </w:style>
-  <w:style w:type="table" w:styleId="GridTable1Light">
+  <w:style w:type="table" w:styleId="TableauGrille1Clair">
     <w:name w:val="Grid Table 1 Light"/>
-    <w:basedOn w:val="TableNormal"/>
+    <w:basedOn w:val="TableauNormal"/>
     <w:uiPriority w:val="99"/>
     <w:pPr>
       <w:spacing w:after="0" w:line="240" w:lineRule="auto"/>
@@ -9908,9 +10243,9 @@
       </w:tcPr>
     </w:tblStylePr>
   </w:style>
-  <w:style w:type="table" w:styleId="GridTable2">
+  <w:style w:type="table" w:styleId="TableauGrille2">
     <w:name w:val="Grid Table 2"/>
-    <w:basedOn w:val="TableNormal"/>
+    <w:basedOn w:val="TableauNormal"/>
     <w:uiPriority w:val="99"/>
     <w:pPr>
       <w:spacing w:after="0" w:line="240" w:lineRule="auto"/>
@@ -9991,9 +10326,9 @@
       </w:tcPr>
     </w:tblStylePr>
   </w:style>
-  <w:style w:type="table" w:styleId="GridTable3">
+  <w:style w:type="table" w:styleId="TableauGrille3">
     <w:name w:val="Grid Table 3"/>
-    <w:basedOn w:val="TableNormal"/>
+    <w:basedOn w:val="TableauNormal"/>
     <w:uiPriority w:val="99"/>
     <w:pPr>
       <w:spacing w:after="0" w:line="240" w:lineRule="auto"/>
@@ -10097,9 +10432,9 @@
       </w:tcPr>
     </w:tblStylePr>
   </w:style>
-  <w:style w:type="table" w:styleId="GridTable4">
+  <w:style w:type="table" w:styleId="TableauGrille4">
     <w:name w:val="Grid Table 4"/>
-    <w:basedOn w:val="TableNormal"/>
+    <w:basedOn w:val="TableauNormal"/>
     <w:uiPriority w:val="59"/>
     <w:pPr>
       <w:spacing w:after="0" w:line="240" w:lineRule="auto"/>
@@ -10181,9 +10516,9 @@
       </w:tcPr>
     </w:tblStylePr>
   </w:style>
-  <w:style w:type="table" w:styleId="GridTable5Dark">
+  <w:style w:type="table" w:styleId="TableauGrille5Fonc">
     <w:name w:val="Grid Table 5 Dark"/>
-    <w:basedOn w:val="TableNormal"/>
+    <w:basedOn w:val="TableauNormal"/>
     <w:uiPriority w:val="99"/>
     <w:pPr>
       <w:spacing w:after="0" w:line="240" w:lineRule="auto"/>
@@ -10267,7 +10602,7 @@
   </w:style>
   <w:style w:type="table" w:customStyle="1" w:styleId="GridTable5Dark-Accent1">
     <w:name w:val="Grid Table 5 Dark- Accent 1"/>
-    <w:basedOn w:val="TableNormal"/>
+    <w:basedOn w:val="TableauNormal"/>
     <w:uiPriority w:val="99"/>
     <w:pPr>
       <w:spacing w:after="0" w:line="240" w:lineRule="auto"/>
@@ -10351,7 +10686,7 @@
   </w:style>
   <w:style w:type="table" w:customStyle="1" w:styleId="GridTable5Dark-Accent4">
     <w:name w:val="Grid Table 5 Dark- Accent 4"/>
-    <w:basedOn w:val="TableNormal"/>
+    <w:basedOn w:val="TableauNormal"/>
     <w:uiPriority w:val="99"/>
     <w:pPr>
       <w:spacing w:after="0" w:line="240" w:lineRule="auto"/>
@@ -10433,9 +10768,9 @@
       </w:tcPr>
     </w:tblStylePr>
   </w:style>
-  <w:style w:type="table" w:styleId="GridTable6Colorful">
+  <w:style w:type="table" w:styleId="TableauGrille6Couleur">
     <w:name w:val="Grid Table 6 Colorful"/>
-    <w:basedOn w:val="TableNormal"/>
+    <w:basedOn w:val="TableauNormal"/>
     <w:uiPriority w:val="99"/>
     <w:pPr>
       <w:spacing w:after="0" w:line="240" w:lineRule="auto"/>
@@ -10507,9 +10842,9 @@
       </w:rPr>
     </w:tblStylePr>
   </w:style>
-  <w:style w:type="table" w:styleId="GridTable7Colorful">
+  <w:style w:type="table" w:styleId="TableauGrille7Couleur">
     <w:name w:val="Grid Table 7 Colorful"/>
-    <w:basedOn w:val="TableNormal"/>
+    <w:basedOn w:val="TableauNormal"/>
     <w:uiPriority w:val="99"/>
     <w:pPr>
       <w:spacing w:after="0" w:line="240" w:lineRule="auto"/>
@@ -10624,9 +10959,9 @@
       </w:rPr>
     </w:tblStylePr>
   </w:style>
-  <w:style w:type="table" w:styleId="ListTable1Light">
+  <w:style w:type="table" w:styleId="TableauListe1Clair">
     <w:name w:val="List Table 1 Light"/>
-    <w:basedOn w:val="TableNormal"/>
+    <w:basedOn w:val="TableauNormal"/>
     <w:uiPriority w:val="99"/>
     <w:pPr>
       <w:spacing w:after="0" w:line="240" w:lineRule="auto"/>
@@ -10690,9 +11025,9 @@
       </w:tcPr>
     </w:tblStylePr>
   </w:style>
-  <w:style w:type="table" w:styleId="ListTable2">
+  <w:style w:type="table" w:styleId="TableauListe2">
     <w:name w:val="List Table 2"/>
-    <w:basedOn w:val="TableNormal"/>
+    <w:basedOn w:val="TableauNormal"/>
     <w:uiPriority w:val="99"/>
     <w:pPr>
       <w:spacing w:after="0" w:line="240" w:lineRule="auto"/>
@@ -10779,9 +11114,9 @@
       </w:tcPr>
     </w:tblStylePr>
   </w:style>
-  <w:style w:type="table" w:styleId="ListTable3">
+  <w:style w:type="table" w:styleId="TableauListe3">
     <w:name w:val="List Table 3"/>
-    <w:basedOn w:val="TableNormal"/>
+    <w:basedOn w:val="TableauNormal"/>
     <w:uiPriority w:val="99"/>
     <w:pPr>
       <w:spacing w:after="0" w:line="240" w:lineRule="auto"/>
@@ -10855,9 +11190,9 @@
       </w:tcPr>
     </w:tblStylePr>
   </w:style>
-  <w:style w:type="table" w:styleId="ListTable4">
+  <w:style w:type="table" w:styleId="TableauListe4">
     <w:name w:val="List Table 4"/>
-    <w:basedOn w:val="TableNormal"/>
+    <w:basedOn w:val="TableauNormal"/>
     <w:uiPriority w:val="99"/>
     <w:pPr>
       <w:spacing w:after="0" w:line="240" w:lineRule="auto"/>
@@ -10926,9 +11261,9 @@
       </w:tcPr>
     </w:tblStylePr>
   </w:style>
-  <w:style w:type="table" w:styleId="ListTable5Dark">
+  <w:style w:type="table" w:styleId="TableauListe5Fonc">
     <w:name w:val="List Table 5 Dark"/>
-    <w:basedOn w:val="TableNormal"/>
+    <w:basedOn w:val="TableauNormal"/>
     <w:uiPriority w:val="99"/>
     <w:pPr>
       <w:spacing w:after="0" w:line="240" w:lineRule="auto"/>
@@ -11032,9 +11367,9 @@
       </w:tcPr>
     </w:tblStylePr>
   </w:style>
-  <w:style w:type="table" w:styleId="ListTable6Colorful">
+  <w:style w:type="table" w:styleId="TableauListe6Couleur">
     <w:name w:val="List Table 6 Colorful"/>
-    <w:basedOn w:val="TableNormal"/>
+    <w:basedOn w:val="TableauNormal"/>
     <w:uiPriority w:val="99"/>
     <w:pPr>
       <w:spacing w:after="0" w:line="240" w:lineRule="auto"/>
@@ -11108,9 +11443,9 @@
       </w:rPr>
     </w:tblStylePr>
   </w:style>
-  <w:style w:type="table" w:styleId="ListTable7Colorful">
+  <w:style w:type="table" w:styleId="TableauListe7Couleur">
     <w:name w:val="List Table 7 Colorful"/>
-    <w:basedOn w:val="TableNormal"/>
+    <w:basedOn w:val="TableauNormal"/>
     <w:uiPriority w:val="99"/>
     <w:pPr>
       <w:spacing w:after="0" w:line="240" w:lineRule="auto"/>
@@ -11224,7 +11559,7 @@
   </w:style>
   <w:style w:type="table" w:customStyle="1" w:styleId="Lined-Accent">
     <w:name w:val="Lined - Accent"/>
-    <w:basedOn w:val="TableNormal"/>
+    <w:basedOn w:val="TableauNormal"/>
     <w:uiPriority w:val="99"/>
     <w:pPr>
       <w:spacing w:after="0" w:line="240" w:lineRule="auto"/>
@@ -11322,7 +11657,7 @@
   </w:style>
   <w:style w:type="table" w:customStyle="1" w:styleId="Lined-Accent1">
     <w:name w:val="Lined - Accent 1"/>
-    <w:basedOn w:val="TableNormal"/>
+    <w:basedOn w:val="TableauNormal"/>
     <w:uiPriority w:val="99"/>
     <w:pPr>
       <w:spacing w:after="0" w:line="240" w:lineRule="auto"/>
@@ -11420,7 +11755,7 @@
   </w:style>
   <w:style w:type="table" w:customStyle="1" w:styleId="Lined-Accent2">
     <w:name w:val="Lined - Accent 2"/>
-    <w:basedOn w:val="TableNormal"/>
+    <w:basedOn w:val="TableauNormal"/>
     <w:uiPriority w:val="99"/>
     <w:pPr>
       <w:spacing w:after="0" w:line="240" w:lineRule="auto"/>
@@ -11518,7 +11853,7 @@
   </w:style>
   <w:style w:type="table" w:customStyle="1" w:styleId="Lined-Accent3">
     <w:name w:val="Lined - Accent 3"/>
-    <w:basedOn w:val="TableNormal"/>
+    <w:basedOn w:val="TableauNormal"/>
     <w:uiPriority w:val="99"/>
     <w:pPr>
       <w:spacing w:after="0" w:line="240" w:lineRule="auto"/>
@@ -11616,7 +11951,7 @@
   </w:style>
   <w:style w:type="table" w:customStyle="1" w:styleId="Lined-Accent4">
     <w:name w:val="Lined - Accent 4"/>
-    <w:basedOn w:val="TableNormal"/>
+    <w:basedOn w:val="TableauNormal"/>
     <w:uiPriority w:val="99"/>
     <w:pPr>
       <w:spacing w:after="0" w:line="240" w:lineRule="auto"/>
@@ -11714,7 +12049,7 @@
   </w:style>
   <w:style w:type="table" w:customStyle="1" w:styleId="Lined-Accent5">
     <w:name w:val="Lined - Accent 5"/>
-    <w:basedOn w:val="TableNormal"/>
+    <w:basedOn w:val="TableauNormal"/>
     <w:uiPriority w:val="99"/>
     <w:pPr>
       <w:spacing w:after="0" w:line="240" w:lineRule="auto"/>
@@ -11812,7 +12147,7 @@
   </w:style>
   <w:style w:type="table" w:customStyle="1" w:styleId="Lined-Accent6">
     <w:name w:val="Lined - Accent 6"/>
-    <w:basedOn w:val="TableNormal"/>
+    <w:basedOn w:val="TableauNormal"/>
     <w:uiPriority w:val="99"/>
     <w:pPr>
       <w:spacing w:after="0" w:line="240" w:lineRule="auto"/>
@@ -11910,7 +12245,7 @@
   </w:style>
   <w:style w:type="table" w:customStyle="1" w:styleId="BorderedLined-Accent">
     <w:name w:val="Bordered &amp; Lined - Accent"/>
-    <w:basedOn w:val="TableNormal"/>
+    <w:basedOn w:val="TableauNormal"/>
     <w:uiPriority w:val="99"/>
     <w:pPr>
       <w:spacing w:after="0" w:line="240" w:lineRule="auto"/>
@@ -12016,7 +12351,7 @@
   </w:style>
   <w:style w:type="table" w:customStyle="1" w:styleId="BorderedLined-Accent1">
     <w:name w:val="Bordered &amp; Lined - Accent 1"/>
-    <w:basedOn w:val="TableNormal"/>
+    <w:basedOn w:val="TableauNormal"/>
     <w:uiPriority w:val="99"/>
     <w:pPr>
       <w:spacing w:after="0" w:line="240" w:lineRule="auto"/>
@@ -12122,7 +12457,7 @@
   </w:style>
   <w:style w:type="table" w:customStyle="1" w:styleId="BorderedLined-Accent2">
     <w:name w:val="Bordered &amp; Lined - Accent 2"/>
-    <w:basedOn w:val="TableNormal"/>
+    <w:basedOn w:val="TableauNormal"/>
     <w:uiPriority w:val="99"/>
     <w:pPr>
       <w:spacing w:after="0" w:line="240" w:lineRule="auto"/>
@@ -12228,7 +12563,7 @@
   </w:style>
   <w:style w:type="table" w:customStyle="1" w:styleId="BorderedLined-Accent3">
     <w:name w:val="Bordered &amp; Lined - Accent 3"/>
-    <w:basedOn w:val="TableNormal"/>
+    <w:basedOn w:val="TableauNormal"/>
     <w:uiPriority w:val="99"/>
     <w:pPr>
       <w:spacing w:after="0" w:line="240" w:lineRule="auto"/>
@@ -12334,7 +12669,7 @@
   </w:style>
   <w:style w:type="table" w:customStyle="1" w:styleId="BorderedLined-Accent4">
     <w:name w:val="Bordered &amp; Lined - Accent 4"/>
-    <w:basedOn w:val="TableNormal"/>
+    <w:basedOn w:val="TableauNormal"/>
     <w:uiPriority w:val="99"/>
     <w:pPr>
       <w:spacing w:after="0" w:line="240" w:lineRule="auto"/>
@@ -12440,7 +12775,7 @@
   </w:style>
   <w:style w:type="table" w:customStyle="1" w:styleId="BorderedLined-Accent5">
     <w:name w:val="Bordered &amp; Lined - Accent 5"/>
-    <w:basedOn w:val="TableNormal"/>
+    <w:basedOn w:val="TableauNormal"/>
     <w:uiPriority w:val="99"/>
     <w:pPr>
       <w:spacing w:after="0" w:line="240" w:lineRule="auto"/>
@@ -12546,7 +12881,7 @@
   </w:style>
   <w:style w:type="table" w:customStyle="1" w:styleId="BorderedLined-Accent6">
     <w:name w:val="Bordered &amp; Lined - Accent 6"/>
-    <w:basedOn w:val="TableNormal"/>
+    <w:basedOn w:val="TableauNormal"/>
     <w:uiPriority w:val="99"/>
     <w:pPr>
       <w:spacing w:after="0" w:line="240" w:lineRule="auto"/>
@@ -12652,7 +12987,7 @@
   </w:style>
   <w:style w:type="table" w:customStyle="1" w:styleId="Bordered">
     <w:name w:val="Bordered"/>
-    <w:basedOn w:val="TableNormal"/>
+    <w:basedOn w:val="TableauNormal"/>
     <w:uiPriority w:val="99"/>
     <w:pPr>
       <w:spacing w:after="0" w:line="240" w:lineRule="auto"/>
@@ -12734,7 +13069,7 @@
   </w:style>
   <w:style w:type="table" w:customStyle="1" w:styleId="Bordered-Accent1">
     <w:name w:val="Bordered - Accent 1"/>
-    <w:basedOn w:val="TableNormal"/>
+    <w:basedOn w:val="TableauNormal"/>
     <w:uiPriority w:val="99"/>
     <w:pPr>
       <w:spacing w:after="0" w:line="240" w:lineRule="auto"/>
@@ -12816,7 +13151,7 @@
   </w:style>
   <w:style w:type="table" w:customStyle="1" w:styleId="Bordered-Accent2">
     <w:name w:val="Bordered - Accent 2"/>
-    <w:basedOn w:val="TableNormal"/>
+    <w:basedOn w:val="TableauNormal"/>
     <w:uiPriority w:val="99"/>
     <w:pPr>
       <w:spacing w:after="0" w:line="240" w:lineRule="auto"/>
@@ -12898,7 +13233,7 @@
   </w:style>
   <w:style w:type="table" w:customStyle="1" w:styleId="Bordered-Accent3">
     <w:name w:val="Bordered - Accent 3"/>
-    <w:basedOn w:val="TableNormal"/>
+    <w:basedOn w:val="TableauNormal"/>
     <w:uiPriority w:val="99"/>
     <w:pPr>
       <w:spacing w:after="0" w:line="240" w:lineRule="auto"/>
@@ -12980,7 +13315,7 @@
   </w:style>
   <w:style w:type="table" w:customStyle="1" w:styleId="Bordered-Accent4">
     <w:name w:val="Bordered - Accent 4"/>
-    <w:basedOn w:val="TableNormal"/>
+    <w:basedOn w:val="TableauNormal"/>
     <w:uiPriority w:val="99"/>
     <w:pPr>
       <w:spacing w:after="0" w:line="240" w:lineRule="auto"/>
@@ -13062,7 +13397,7 @@
   </w:style>
   <w:style w:type="table" w:customStyle="1" w:styleId="Bordered-Accent5">
     <w:name w:val="Bordered - Accent 5"/>
-    <w:basedOn w:val="TableNormal"/>
+    <w:basedOn w:val="TableauNormal"/>
     <w:uiPriority w:val="99"/>
     <w:pPr>
       <w:spacing w:after="0" w:line="240" w:lineRule="auto"/>
@@ -13144,7 +13479,7 @@
   </w:style>
   <w:style w:type="table" w:customStyle="1" w:styleId="Bordered-Accent6">
     <w:name w:val="Bordered - Accent 6"/>
-    <w:basedOn w:val="TableNormal"/>
+    <w:basedOn w:val="TableauNormal"/>
     <w:uiPriority w:val="99"/>
     <w:pPr>
       <w:spacing w:after="0" w:line="240" w:lineRule="auto"/>
@@ -13224,7 +13559,7 @@
       </w:tcPr>
     </w:tblStylePr>
   </w:style>
-  <w:style w:type="character" w:styleId="Hyperlink">
+  <w:style w:type="character" w:styleId="Lienhypertexte">
     <w:name w:val="Hyperlink"/>
     <w:uiPriority w:val="99"/>
     <w:unhideWhenUsed/>
@@ -13233,10 +13568,10 @@
       <w:u w:val="single"/>
     </w:rPr>
   </w:style>
-  <w:style w:type="paragraph" w:styleId="FootnoteText">
+  <w:style w:type="paragraph" w:styleId="Notedebasdepage">
     <w:name w:val="footnote text"/>
     <w:basedOn w:val="Normal"/>
-    <w:link w:val="FootnoteTextChar"/>
+    <w:link w:val="NotedebasdepageCar"/>
     <w:uiPriority w:val="99"/>
     <w:semiHidden/>
     <w:unhideWhenUsed/>
@@ -13247,15 +13582,15 @@
       <w:sz w:val="18"/>
     </w:rPr>
   </w:style>
-  <w:style w:type="character" w:customStyle="1" w:styleId="FootnoteTextChar">
-    <w:name w:val="Footnote Text Char"/>
-    <w:link w:val="FootnoteText"/>
+  <w:style w:type="character" w:customStyle="1" w:styleId="NotedebasdepageCar">
+    <w:name w:val="Note de bas de page Car"/>
+    <w:link w:val="Notedebasdepage"/>
     <w:uiPriority w:val="99"/>
     <w:rPr>
       <w:sz w:val="18"/>
     </w:rPr>
   </w:style>
-  <w:style w:type="character" w:styleId="FootnoteReference">
+  <w:style w:type="character" w:styleId="Appelnotedebasdep">
     <w:name w:val="footnote reference"/>
     <w:uiPriority w:val="99"/>
     <w:unhideWhenUsed/>
@@ -13263,10 +13598,10 @@
       <w:vertAlign w:val="superscript"/>
     </w:rPr>
   </w:style>
-  <w:style w:type="paragraph" w:styleId="EndnoteText">
+  <w:style w:type="paragraph" w:styleId="Notedefin">
     <w:name w:val="endnote text"/>
     <w:basedOn w:val="Normal"/>
-    <w:link w:val="EndnoteTextChar"/>
+    <w:link w:val="NotedefinCar"/>
     <w:uiPriority w:val="99"/>
     <w:semiHidden/>
     <w:unhideWhenUsed/>
@@ -13277,15 +13612,15 @@
       <w:sz w:val="20"/>
     </w:rPr>
   </w:style>
-  <w:style w:type="character" w:customStyle="1" w:styleId="EndnoteTextChar">
-    <w:name w:val="Endnote Text Char"/>
-    <w:link w:val="EndnoteText"/>
+  <w:style w:type="character" w:customStyle="1" w:styleId="NotedefinCar">
+    <w:name w:val="Note de fin Car"/>
+    <w:link w:val="Notedefin"/>
     <w:uiPriority w:val="99"/>
     <w:rPr>
       <w:sz w:val="20"/>
     </w:rPr>
   </w:style>
-  <w:style w:type="character" w:styleId="EndnoteReference">
+  <w:style w:type="character" w:styleId="Appeldenotedefin">
     <w:name w:val="endnote reference"/>
     <w:uiPriority w:val="99"/>
     <w:semiHidden/>
@@ -13294,7 +13629,7 @@
       <w:vertAlign w:val="superscript"/>
     </w:rPr>
   </w:style>
-  <w:style w:type="paragraph" w:styleId="TOC1">
+  <w:style w:type="paragraph" w:styleId="TM1">
     <w:name w:val="toc 1"/>
     <w:basedOn w:val="Normal"/>
     <w:next w:val="Normal"/>
@@ -13304,7 +13639,7 @@
       <w:spacing w:after="57"/>
     </w:pPr>
   </w:style>
-  <w:style w:type="paragraph" w:styleId="TOC2">
+  <w:style w:type="paragraph" w:styleId="TM2">
     <w:name w:val="toc 2"/>
     <w:basedOn w:val="Normal"/>
     <w:next w:val="Normal"/>
@@ -13315,7 +13650,7 @@
       <w:ind w:left="283"/>
     </w:pPr>
   </w:style>
-  <w:style w:type="paragraph" w:styleId="TOC3">
+  <w:style w:type="paragraph" w:styleId="TM3">
     <w:name w:val="toc 3"/>
     <w:basedOn w:val="Normal"/>
     <w:next w:val="Normal"/>
@@ -13326,7 +13661,7 @@
       <w:ind w:left="567"/>
     </w:pPr>
   </w:style>
-  <w:style w:type="paragraph" w:styleId="TOC4">
+  <w:style w:type="paragraph" w:styleId="TM4">
     <w:name w:val="toc 4"/>
     <w:basedOn w:val="Normal"/>
     <w:next w:val="Normal"/>
@@ -13337,7 +13672,7 @@
       <w:ind w:left="850"/>
     </w:pPr>
   </w:style>
-  <w:style w:type="paragraph" w:styleId="TOC5">
+  <w:style w:type="paragraph" w:styleId="TM5">
     <w:name w:val="toc 5"/>
     <w:basedOn w:val="Normal"/>
     <w:next w:val="Normal"/>
@@ -13348,7 +13683,7 @@
       <w:ind w:left="1134"/>
     </w:pPr>
   </w:style>
-  <w:style w:type="paragraph" w:styleId="TOC6">
+  <w:style w:type="paragraph" w:styleId="TM6">
     <w:name w:val="toc 6"/>
     <w:basedOn w:val="Normal"/>
     <w:next w:val="Normal"/>
@@ -13359,7 +13694,7 @@
       <w:ind w:left="1417"/>
     </w:pPr>
   </w:style>
-  <w:style w:type="paragraph" w:styleId="TOC7">
+  <w:style w:type="paragraph" w:styleId="TM7">
     <w:name w:val="toc 7"/>
     <w:basedOn w:val="Normal"/>
     <w:next w:val="Normal"/>
@@ -13370,7 +13705,7 @@
       <w:ind w:left="1701"/>
     </w:pPr>
   </w:style>
-  <w:style w:type="paragraph" w:styleId="TOC8">
+  <w:style w:type="paragraph" w:styleId="TM8">
     <w:name w:val="toc 8"/>
     <w:basedOn w:val="Normal"/>
     <w:next w:val="Normal"/>
@@ -13381,7 +13716,7 @@
       <w:ind w:left="1984"/>
     </w:pPr>
   </w:style>
-  <w:style w:type="paragraph" w:styleId="TOC9">
+  <w:style w:type="paragraph" w:styleId="TM9">
     <w:name w:val="toc 9"/>
     <w:basedOn w:val="Normal"/>
     <w:next w:val="Normal"/>
@@ -13392,12 +13727,12 @@
       <w:ind w:left="2268"/>
     </w:pPr>
   </w:style>
-  <w:style w:type="paragraph" w:styleId="TOCHeading">
+  <w:style w:type="paragraph" w:styleId="En-ttedetabledesmatires">
     <w:name w:val="TOC Heading"/>
     <w:uiPriority w:val="39"/>
     <w:unhideWhenUsed/>
   </w:style>
-  <w:style w:type="paragraph" w:styleId="TableofFigures">
+  <w:style w:type="paragraph" w:styleId="Tabledesillustrations">
     <w:name w:val="table of figures"/>
     <w:basedOn w:val="Normal"/>
     <w:next w:val="Normal"/>
@@ -13407,7 +13742,7 @@
       <w:spacing w:after="0"/>
     </w:pPr>
   </w:style>
-  <w:style w:type="paragraph" w:styleId="NoSpacing">
+  <w:style w:type="paragraph" w:styleId="Sansinterligne">
     <w:name w:val="No Spacing"/>
     <w:basedOn w:val="Normal"/>
     <w:uiPriority w:val="1"/>
@@ -13416,7 +13751,7 @@
       <w:spacing w:after="0" w:line="240" w:lineRule="auto"/>
     </w:pPr>
   </w:style>
-  <w:style w:type="paragraph" w:styleId="ListParagraph">
+  <w:style w:type="paragraph" w:styleId="Paragraphedeliste">
     <w:name w:val="List Paragraph"/>
     <w:basedOn w:val="Normal"/>
     <w:uiPriority w:val="34"/>
@@ -13432,8 +13767,8 @@
   </w:style>
   <w:style w:type="paragraph" w:customStyle="1" w:styleId="BulletList">
     <w:name w:val="BulletList"/>
-    <w:basedOn w:val="ListParagraph"/>
-    <w:next w:val="ListParagraph"/>
+    <w:basedOn w:val="Paragraphedeliste"/>
+    <w:next w:val="Paragraphedeliste"/>
     <w:link w:val="BulletListcharacter"/>
     <w:qFormat/>
     <w:pPr>
@@ -13451,7 +13786,7 @@
   </w:style>
   <w:style w:type="paragraph" w:customStyle="1" w:styleId="Code">
     <w:name w:val="Code"/>
-    <w:basedOn w:val="ListParagraph"/>
+    <w:basedOn w:val="Paragraphedeliste"/>
     <w:link w:val="Codecharacter"/>
     <w:qFormat/>
     <w:pPr>
@@ -13492,7 +13827,7 @@
   </w:style>
   <w:style w:type="character" w:customStyle="1" w:styleId="CodeStyle">
     <w:name w:val="CodeStyle"/>
-    <w:basedOn w:val="DefaultParagraphFont"/>
+    <w:basedOn w:val="Policepardfaut"/>
     <w:uiPriority w:val="1"/>
     <w:qFormat/>
     <w:rPr>
@@ -13500,10 +13835,10 @@
       <w:sz w:val="22"/>
     </w:rPr>
   </w:style>
-  <w:style w:type="paragraph" w:styleId="BodyText">
+  <w:style w:type="paragraph" w:styleId="Corpsdetexte">
     <w:name w:val="Body Text"/>
     <w:basedOn w:val="Normal"/>
-    <w:link w:val="BodyTextChar"/>
+    <w:link w:val="CorpsdetexteCar"/>
     <w:uiPriority w:val="99"/>
     <w:semiHidden/>
     <w:unhideWhenUsed/>
@@ -13511,16 +13846,16 @@
       <w:spacing w:after="120"/>
     </w:pPr>
   </w:style>
-  <w:style w:type="character" w:customStyle="1" w:styleId="BodyTextChar">
-    <w:name w:val="Body Text Char"/>
-    <w:basedOn w:val="DefaultParagraphFont"/>
-    <w:link w:val="BodyText"/>
+  <w:style w:type="character" w:customStyle="1" w:styleId="CorpsdetexteCar">
+    <w:name w:val="Corps de texte Car"/>
+    <w:basedOn w:val="Policepardfaut"/>
+    <w:link w:val="Corpsdetexte"/>
     <w:uiPriority w:val="99"/>
     <w:semiHidden/>
   </w:style>
-  <w:style w:type="character" w:styleId="UnresolvedMention">
+  <w:style w:type="character" w:styleId="Mentionnonrsolue">
     <w:name w:val="Unresolved Mention"/>
-    <w:basedOn w:val="DefaultParagraphFont"/>
+    <w:basedOn w:val="Policepardfaut"/>
     <w:uiPriority w:val="99"/>
     <w:semiHidden/>
     <w:unhideWhenUsed/>
@@ -13529,9 +13864,9 @@
       <w:shd w:val="clear" w:color="auto" w:fill="E1DFDD"/>
     </w:rPr>
   </w:style>
-  <w:style w:type="character" w:styleId="FollowedHyperlink">
+  <w:style w:type="character" w:styleId="Lienhypertextesuivivisit">
     <w:name w:val="FollowedHyperlink"/>
-    <w:basedOn w:val="DefaultParagraphFont"/>
+    <w:basedOn w:val="Policepardfaut"/>
     <w:uiPriority w:val="99"/>
     <w:semiHidden/>
     <w:unhideWhenUsed/>

</xml_diff>

<commit_message>
PRevent formatting of URL that are code
</commit_message>
<xml_diff>
--- a/examples/in_document.docx
+++ b/examples/in_document.docx
@@ -938,13 +938,6 @@
           <w:lang w:val="en-US"/>
         </w:rPr>
       </w:pPr>
-    </w:p>
-    <w:p>
-      <w:pPr>
-        <w:rPr>
-          <w:lang w:val="en-US"/>
-        </w:rPr>
-      </w:pPr>
       <w:r>
         <w:rPr>
           <w:lang w:val="en-US"/>
@@ -1262,7 +1255,6 @@
         <w:rPr>
           <w:lang w:val="en-US"/>
         </w:rPr>
-        <w:lastRenderedPageBreak/>
         <w:t>Autoconverted</w:t>
       </w:r>
       <w:proofErr w:type="spellEnd"/>
@@ -1272,6 +1264,41 @@
         </w:rPr>
         <w:t xml:space="preserve"> link https://github.com/nodeca/pica (enable linkify to see)</w:t>
       </w:r>
+    </w:p>
+    <w:p>
+      <w:pPr>
+        <w:rPr>
+          <w:lang w:val="en-US"/>
+        </w:rPr>
+      </w:pPr>
+      <w:r>
+        <w:rPr>
+          <w:lang w:val="en-US"/>
+        </w:rPr>
+        <w:lastRenderedPageBreak/>
+        <w:t xml:space="preserve">Prevent </w:t>
+      </w:r>
+      <w:proofErr w:type="spellStart"/>
+      <w:r>
+        <w:rPr>
+          <w:lang w:val="en-US"/>
+        </w:rPr>
+        <w:t>autoconvertion</w:t>
+      </w:r>
+      <w:proofErr w:type="spellEnd"/>
+      <w:r>
+        <w:rPr>
+          <w:lang w:val="en-US"/>
+        </w:rPr>
+        <w:t xml:space="preserve"> with code formatting `https://github.com/nodeca/pica` ;</w:t>
+      </w:r>
+    </w:p>
+    <w:p>
+      <w:pPr>
+        <w:rPr>
+          <w:lang w:val="en-US"/>
+        </w:rPr>
+      </w:pPr>
     </w:p>
     <w:p>
       <w:pPr>

</xml_diff>

<commit_message>
delete code bblock paragraph if empty
</commit_message>
<xml_diff>
--- a/examples/in_document.docx
+++ b/examples/in_document.docx
@@ -33,19 +33,11 @@
           <w:lang w:val="en-US"/>
         </w:rPr>
       </w:pPr>
-      <w:proofErr w:type="spellStart"/>
       <w:r>
         <w:rPr>
           <w:lang w:val="en-US"/>
         </w:rPr>
-        <w:t>BulletList</w:t>
-      </w:r>
-      <w:proofErr w:type="spellEnd"/>
-      <w:r>
-        <w:rPr>
-          <w:lang w:val="en-US"/>
-        </w:rPr>
-        <w:t xml:space="preserve"> (paragraph style type) used for Unordered list</w:t>
+        <w:t>BulletList (paragraph style type) used for Unordered list</w:t>
       </w:r>
     </w:p>
     <w:p>
@@ -77,19 +69,11 @@
           <w:lang w:val="en-US"/>
         </w:rPr>
       </w:pPr>
-      <w:proofErr w:type="spellStart"/>
       <w:r>
         <w:rPr>
           <w:lang w:val="en-US"/>
         </w:rPr>
-        <w:t>CodeStyle</w:t>
-      </w:r>
-      <w:proofErr w:type="spellEnd"/>
-      <w:r>
-        <w:rPr>
-          <w:lang w:val="en-US"/>
-        </w:rPr>
-        <w:t xml:space="preserve"> (character style type) used for inline code (single backtick)</w:t>
+        <w:t>CodeStyle (character style type) used for inline code (single backtick)</w:t>
       </w:r>
     </w:p>
     <w:p>
@@ -489,35 +473,7 @@
         <w:rPr>
           <w:lang w:val="en-US"/>
         </w:rPr>
-        <w:t xml:space="preserve">    * Ac </w:t>
-      </w:r>
-      <w:proofErr w:type="spellStart"/>
-      <w:r>
-        <w:rPr>
-          <w:lang w:val="en-US"/>
-        </w:rPr>
-        <w:t>tristique</w:t>
-      </w:r>
-      <w:proofErr w:type="spellEnd"/>
-      <w:r>
-        <w:rPr>
-          <w:lang w:val="en-US"/>
-        </w:rPr>
-        <w:t xml:space="preserve"> libero </w:t>
-      </w:r>
-      <w:proofErr w:type="spellStart"/>
-      <w:r>
-        <w:rPr>
-          <w:lang w:val="en-US"/>
-        </w:rPr>
-        <w:t>volutpat</w:t>
-      </w:r>
-      <w:proofErr w:type="spellEnd"/>
-      <w:r>
-        <w:rPr>
-          <w:lang w:val="en-US"/>
-        </w:rPr>
-        <w:t xml:space="preserve"> at</w:t>
+        <w:t xml:space="preserve">    * Ac tristique libero volutpat at</w:t>
       </w:r>
     </w:p>
     <w:p>
@@ -530,58 +486,8 @@
         <w:rPr>
           <w:lang w:val="en-US"/>
         </w:rPr>
-        <w:t xml:space="preserve">    + </w:t>
+        <w:t xml:space="preserve">    + Facilisis in pretium nisl aliquet</w:t>
       </w:r>
-      <w:proofErr w:type="spellStart"/>
-      <w:r>
-        <w:rPr>
-          <w:lang w:val="en-US"/>
-        </w:rPr>
-        <w:t>Facilisis</w:t>
-      </w:r>
-      <w:proofErr w:type="spellEnd"/>
-      <w:r>
-        <w:rPr>
-          <w:lang w:val="en-US"/>
-        </w:rPr>
-        <w:t xml:space="preserve"> in </w:t>
-      </w:r>
-      <w:proofErr w:type="spellStart"/>
-      <w:r>
-        <w:rPr>
-          <w:lang w:val="en-US"/>
-        </w:rPr>
-        <w:t>pretium</w:t>
-      </w:r>
-      <w:proofErr w:type="spellEnd"/>
-      <w:r>
-        <w:rPr>
-          <w:lang w:val="en-US"/>
-        </w:rPr>
-        <w:t xml:space="preserve"> </w:t>
-      </w:r>
-      <w:proofErr w:type="spellStart"/>
-      <w:r>
-        <w:rPr>
-          <w:lang w:val="en-US"/>
-        </w:rPr>
-        <w:t>nisl</w:t>
-      </w:r>
-      <w:proofErr w:type="spellEnd"/>
-      <w:r>
-        <w:rPr>
-          <w:lang w:val="en-US"/>
-        </w:rPr>
-        <w:t xml:space="preserve"> </w:t>
-      </w:r>
-      <w:proofErr w:type="spellStart"/>
-      <w:r>
-        <w:rPr>
-          <w:lang w:val="en-US"/>
-        </w:rPr>
-        <w:t>aliquet</w:t>
-      </w:r>
-      <w:proofErr w:type="spellEnd"/>
     </w:p>
     <w:p>
       <w:pPr>
@@ -593,58 +499,8 @@
         <w:rPr>
           <w:lang w:val="en-US"/>
         </w:rPr>
-        <w:t xml:space="preserve">    - </w:t>
+        <w:t xml:space="preserve">    - Nulla volutpat aliquam velit</w:t>
       </w:r>
-      <w:proofErr w:type="spellStart"/>
-      <w:r>
-        <w:rPr>
-          <w:lang w:val="en-US"/>
-        </w:rPr>
-        <w:t>Nulla</w:t>
-      </w:r>
-      <w:proofErr w:type="spellEnd"/>
-      <w:r>
-        <w:rPr>
-          <w:lang w:val="en-US"/>
-        </w:rPr>
-        <w:t xml:space="preserve"> </w:t>
-      </w:r>
-      <w:proofErr w:type="spellStart"/>
-      <w:r>
-        <w:rPr>
-          <w:lang w:val="en-US"/>
-        </w:rPr>
-        <w:t>volutpat</w:t>
-      </w:r>
-      <w:proofErr w:type="spellEnd"/>
-      <w:r>
-        <w:rPr>
-          <w:lang w:val="en-US"/>
-        </w:rPr>
-        <w:t xml:space="preserve"> </w:t>
-      </w:r>
-      <w:proofErr w:type="spellStart"/>
-      <w:r>
-        <w:rPr>
-          <w:lang w:val="en-US"/>
-        </w:rPr>
-        <w:t>aliquam</w:t>
-      </w:r>
-      <w:proofErr w:type="spellEnd"/>
-      <w:r>
-        <w:rPr>
-          <w:lang w:val="en-US"/>
-        </w:rPr>
-        <w:t xml:space="preserve"> </w:t>
-      </w:r>
-      <w:proofErr w:type="spellStart"/>
-      <w:r>
-        <w:rPr>
-          <w:lang w:val="en-US"/>
-        </w:rPr>
-        <w:t>velit</w:t>
-      </w:r>
-      <w:proofErr w:type="spellEnd"/>
     </w:p>
     <w:p>
       <w:pPr>
@@ -696,16 +552,8 @@
         <w:rPr>
           <w:lang w:val="en-US"/>
         </w:rPr>
-        <w:t xml:space="preserve">1. Lorem ipsum dolor sit </w:t>
+        <w:t>1. Lorem ipsum dolor sit amet</w:t>
       </w:r>
-      <w:proofErr w:type="spellStart"/>
-      <w:r>
-        <w:rPr>
-          <w:lang w:val="en-US"/>
-        </w:rPr>
-        <w:t>amet</w:t>
-      </w:r>
-      <w:proofErr w:type="spellEnd"/>
     </w:p>
     <w:p>
       <w:pPr>
@@ -717,44 +565,8 @@
         <w:rPr>
           <w:lang w:val="en-US"/>
         </w:rPr>
-        <w:t xml:space="preserve">2. </w:t>
+        <w:t>2. Consectetur adipiscing elit</w:t>
       </w:r>
-      <w:proofErr w:type="spellStart"/>
-      <w:r>
-        <w:rPr>
-          <w:lang w:val="en-US"/>
-        </w:rPr>
-        <w:t>Consectetur</w:t>
-      </w:r>
-      <w:proofErr w:type="spellEnd"/>
-      <w:r>
-        <w:rPr>
-          <w:lang w:val="en-US"/>
-        </w:rPr>
-        <w:t xml:space="preserve"> </w:t>
-      </w:r>
-      <w:proofErr w:type="spellStart"/>
-      <w:r>
-        <w:rPr>
-          <w:lang w:val="en-US"/>
-        </w:rPr>
-        <w:t>adipiscing</w:t>
-      </w:r>
-      <w:proofErr w:type="spellEnd"/>
-      <w:r>
-        <w:rPr>
-          <w:lang w:val="en-US"/>
-        </w:rPr>
-        <w:t xml:space="preserve"> </w:t>
-      </w:r>
-      <w:proofErr w:type="spellStart"/>
-      <w:r>
-        <w:rPr>
-          <w:lang w:val="en-US"/>
-        </w:rPr>
-        <w:t>elit</w:t>
-      </w:r>
-      <w:proofErr w:type="spellEnd"/>
     </w:p>
     <w:p>
       <w:pPr>
@@ -766,30 +578,8 @@
         <w:rPr>
           <w:lang w:val="en-US"/>
         </w:rPr>
-        <w:t xml:space="preserve">3. Integer </w:t>
+        <w:t>3. Integer molestie lorem at massa</w:t>
       </w:r>
-      <w:proofErr w:type="spellStart"/>
-      <w:r>
-        <w:rPr>
-          <w:lang w:val="en-US"/>
-        </w:rPr>
-        <w:t>molestie</w:t>
-      </w:r>
-      <w:proofErr w:type="spellEnd"/>
-      <w:r>
-        <w:rPr>
-          <w:lang w:val="en-US"/>
-        </w:rPr>
-        <w:t xml:space="preserve"> lorem at </w:t>
-      </w:r>
-      <w:proofErr w:type="spellStart"/>
-      <w:r>
-        <w:rPr>
-          <w:lang w:val="en-US"/>
-        </w:rPr>
-        <w:t>massa</w:t>
-      </w:r>
-      <w:proofErr w:type="spellEnd"/>
     </w:p>
     <w:p>
       <w:pPr>
@@ -1050,14 +840,12 @@
           <w:lang w:val="en-US"/>
         </w:rPr>
       </w:pPr>
-      <w:proofErr w:type="spellStart"/>
       <w:r>
         <w:rPr>
           <w:lang w:val="en-US"/>
         </w:rPr>
         <w:t>js</w:t>
       </w:r>
-      <w:proofErr w:type="spellEnd"/>
     </w:p>
     <w:p>
       <w:pPr>
@@ -1141,6 +929,26 @@
         <w:rPr>
           <w:lang w:val="en-US"/>
         </w:rPr>
+        <w:t>Thre is data before ``` this code block ``` and after.</w:t>
+      </w:r>
+    </w:p>
+    <w:p>
+      <w:pPr>
+        <w:rPr>
+          <w:lang w:val="en-US"/>
+        </w:rPr>
+      </w:pPr>
+    </w:p>
+    <w:p>
+      <w:pPr>
+        <w:rPr>
+          <w:lang w:val="en-US"/>
+        </w:rPr>
+      </w:pPr>
+      <w:r>
+        <w:rPr>
+          <w:lang w:val="en-US"/>
+        </w:rPr>
         <w:t>This is a code block</w:t>
       </w:r>
     </w:p>
@@ -1250,19 +1058,11 @@
           <w:lang w:val="en-US"/>
         </w:rPr>
       </w:pPr>
-      <w:proofErr w:type="spellStart"/>
       <w:r>
         <w:rPr>
           <w:lang w:val="en-US"/>
         </w:rPr>
-        <w:t>Autoconverted</w:t>
-      </w:r>
-      <w:proofErr w:type="spellEnd"/>
-      <w:r>
-        <w:rPr>
-          <w:lang w:val="en-US"/>
-        </w:rPr>
-        <w:t xml:space="preserve"> link https://github.com/nodeca/pica (enable linkify to see)</w:t>
+        <w:t>Autoconverted link https://github.com/nodeca/pica (enable linkify to see)</w:t>
       </w:r>
     </w:p>
     <w:p>
@@ -1275,22 +1075,7 @@
         <w:rPr>
           <w:lang w:val="en-US"/>
         </w:rPr>
-        <w:lastRenderedPageBreak/>
-        <w:t xml:space="preserve">Prevent </w:t>
-      </w:r>
-      <w:proofErr w:type="spellStart"/>
-      <w:r>
-        <w:rPr>
-          <w:lang w:val="en-US"/>
-        </w:rPr>
-        <w:t>autoconvertion</w:t>
-      </w:r>
-      <w:proofErr w:type="spellEnd"/>
-      <w:r>
-        <w:rPr>
-          <w:lang w:val="en-US"/>
-        </w:rPr>
-        <w:t xml:space="preserve"> with code formatting `https://github.com/nodeca/pica` ;</w:t>
+        <w:t>Prevent autoconvertion with code formatting `https://github.com/nodeca/pica` ;</w:t>
       </w:r>
     </w:p>
     <w:p>

</xml_diff>

<commit_message>
update version fix hyperlink with italic inside when stars are used
</commit_message>
<xml_diff>
--- a/examples/in_document.docx
+++ b/examples/in_document.docx
@@ -281,6 +281,7 @@
         <w:spacing/>
         <w:ind/>
         <w:rPr>
+          <w:highlight w:val="none"/>
           <w:lang w:val="en-US"/>
         </w:rPr>
       </w:pPr>
@@ -297,6 +298,66 @@
       </w:r>
       <w:r>
         <w:rPr>
+          <w:lang w:val="en-US"/>
+        </w:rPr>
+      </w:r>
+    </w:p>
+    <w:p>
+      <w:pPr>
+        <w:pBdr/>
+        <w:spacing/>
+        <w:ind/>
+        <w:rPr>
+          <w:lang w:val="en-US"/>
+        </w:rPr>
+      </w:pPr>
+      <w:r>
+        <w:rPr>
+          <w:lang w:val="en-US"/>
+        </w:rPr>
+      </w:r>
+      <w:r>
+        <w:rPr>
+          <w:lang w:val="en-US"/>
+        </w:rPr>
+      </w:r>
+      <w:r>
+        <w:rPr>
+          <w:lang w:val="en-US"/>
+        </w:rPr>
+      </w:r>
+    </w:p>
+    <w:p>
+      <w:pPr>
+        <w:pBdr/>
+        <w:spacing/>
+        <w:ind/>
+        <w:rPr>
+          <w:lang w:val="en-US"/>
+        </w:rPr>
+      </w:pPr>
+      <w:r>
+        <w:rPr>
+          <w:highlight w:val="none"/>
+          <w:lang w:val="fr-FR"/>
+        </w:rPr>
+        <w:t xml:space="preserve">Hyperlink with stars inside : </w:t>
+      </w:r>
+      <w:r>
+        <w:rPr>
+          <w:lang w:val="fr-FR"/>
+        </w:rPr>
+        <w:t xml:space="preserve">http://hyperlink.com?param=c*1*2*3*4</w:t>
+      </w:r>
+      <w:r>
+        <w:rPr>
+          <w:highlight w:val="none"/>
+          <w:lang w:val="en-US" w:bidi="en-US"/>
+        </w:rPr>
+      </w:r>
+      <w:r>
+        <w:rPr>
+          <w:highlight w:val="none"/>
           <w:lang w:val="en-US"/>
         </w:rPr>
       </w:r>
@@ -1090,6 +1151,7 @@
         <w:spacing/>
         <w:ind/>
         <w:rPr>
+          <w:highlight w:val="none"/>
           <w:lang w:val="en-US"/>
         </w:rPr>
       </w:pPr>
@@ -1106,6 +1168,232 @@
       </w:r>
       <w:r>
         <w:rPr>
+          <w:lang w:val="en-US"/>
+        </w:rPr>
+      </w:r>
+    </w:p>
+    <w:p>
+      <w:pPr>
+        <w:pBdr/>
+        <w:spacing/>
+        <w:ind/>
+        <w:rPr>
+          <w:lang w:val="en-US"/>
+        </w:rPr>
+      </w:pPr>
+      <w:r>
+        <w:rPr>
+          <w:lang w:val="en-US"/>
+        </w:rPr>
+      </w:r>
+      <w:r>
+        <w:rPr>
+          <w:lang w:val="en-US"/>
+        </w:rPr>
+      </w:r>
+      <w:r>
+        <w:rPr>
+          <w:lang w:val="en-US"/>
+        </w:rPr>
+      </w:r>
+    </w:p>
+    <w:p>
+      <w:pPr>
+        <w:pBdr/>
+        <w:spacing/>
+        <w:ind/>
+        <w:rPr>
+          <w:lang w:val="en-US"/>
+        </w:rPr>
+      </w:pPr>
+      <w:r>
+        <w:rPr>
+          <w:lang w:val="fr-FR"/>
+        </w:rPr>
+        <w:t xml:space="preserve">Table with hyperlink  inside</w:t>
+      </w:r>
+      <w:r>
+        <w:rPr>
+          <w:lang w:val="en-US"/>
+        </w:rPr>
+      </w:r>
+    </w:p>
+    <w:p>
+      <w:pPr>
+        <w:pBdr/>
+        <w:spacing/>
+        <w:ind/>
+        <w:rPr>
+          <w:lang w:val="en-US"/>
+        </w:rPr>
+      </w:pPr>
+      <w:r>
+        <w:rPr>
+          <w:lang w:val="en-US"/>
+        </w:rPr>
+        <w:t xml:space="preserve">| </w:t>
+      </w:r>
+      <w:r>
+        <w:rPr>
+          <w:lang w:val="en-US"/>
+        </w:rPr>
+        <w:t xml:space="preserve">Header1</w:t>
+      </w:r>
+      <w:r>
+        <w:rPr>
+          <w:lang w:val="en-US"/>
+        </w:rPr>
+        <w:t xml:space="preserve"> | </w:t>
+      </w:r>
+      <w:r>
+        <w:rPr>
+          <w:lang w:val="en-US"/>
+        </w:rPr>
+        <w:t xml:space="preserve">Column 2</w:t>
+      </w:r>
+      <w:r>
+        <w:rPr>
+          <w:lang w:val="en-US"/>
+        </w:rPr>
+        <w:t xml:space="preserve"> | </w:t>
+      </w:r>
+      <w:r>
+        <w:rPr>
+          <w:lang w:val="en-US"/>
+        </w:rPr>
+        <w:t xml:space="preserve">Column 3 </w:t>
+      </w:r>
+      <w:r>
+        <w:rPr>
+          <w:lang w:val="en-US"/>
+        </w:rPr>
+        <w:t xml:space="preserve">|</w:t>
+      </w:r>
+      <w:r>
+        <w:rPr>
+          <w:lang w:val="en-US"/>
+        </w:rPr>
+      </w:r>
+      <w:r>
+        <w:rPr>
+          <w:lang w:val="en-US"/>
+        </w:rPr>
+      </w:r>
+    </w:p>
+    <w:p>
+      <w:pPr>
+        <w:pBdr/>
+        <w:spacing/>
+        <w:ind/>
+        <w:rPr>
+          <w:lang w:val="en-US"/>
+        </w:rPr>
+      </w:pPr>
+      <w:r>
+        <w:rPr>
+          <w:lang w:val="en-US"/>
+        </w:rPr>
+        <w:t xml:space="preserve">| ------------- |:-----------:|------------:|</w:t>
+      </w:r>
+      <w:r>
+        <w:rPr>
+          <w:lang w:val="en-US"/>
+        </w:rPr>
+      </w:r>
+      <w:r>
+        <w:rPr>
+          <w:lang w:val="en-US"/>
+        </w:rPr>
+      </w:r>
+    </w:p>
+    <w:p>
+      <w:pPr>
+        <w:pBdr/>
+        <w:spacing/>
+        <w:ind/>
+        <w:rPr>
+          <w:lang w:val="en-US"/>
+        </w:rPr>
+      </w:pPr>
+      <w:r>
+        <w:rPr>
+          <w:lang w:val="en-US"/>
+        </w:rPr>
+        <w:t xml:space="preserve">| this text should be aligned left in first column | This</w:t>
+      </w:r>
+      <w:r>
+        <w:rPr>
+          <w:lang w:val="fr-FR"/>
+        </w:rPr>
+        <w:t xml:space="preserve"> is my http://hyperlink.com</w:t>
+      </w:r>
+      <w:r>
+        <w:rPr>
+          <w:lang w:val="en-US"/>
+        </w:rPr>
+        <w:t xml:space="preserve"> | this text to the right |</w:t>
+      </w:r>
+      <w:r>
+        <w:rPr>
+          <w:lang w:val="en-US"/>
+        </w:rPr>
+      </w:r>
+      <w:r>
+        <w:rPr>
+          <w:lang w:val="en-US"/>
+        </w:rPr>
+      </w:r>
+    </w:p>
+    <w:p>
+      <w:pPr>
+        <w:pBdr/>
+        <w:spacing/>
+        <w:ind/>
+        <w:rPr>
+          <w:lang w:val="en-US"/>
+        </w:rPr>
+      </w:pPr>
+      <w:r>
+        <w:rPr>
+          <w:lang w:val="en-US"/>
+        </w:rPr>
+        <w:t xml:space="preserve">| Another row | here | is text |</w:t>
+      </w:r>
+      <w:r>
+        <w:rPr>
+          <w:lang w:val="en-US"/>
+        </w:rPr>
+      </w:r>
+      <w:r>
+        <w:rPr>
+          <w:lang w:val="en-US"/>
+        </w:rPr>
+      </w:r>
+    </w:p>
+    <w:p>
+      <w:pPr>
+        <w:pBdr/>
+        <w:spacing/>
+        <w:ind/>
+        <w:rPr>
+          <w:lang w:val="en-US"/>
+        </w:rPr>
+      </w:pPr>
+      <w:r>
+        <w:rPr>
+          <w:highlight w:val="none"/>
+          <w:lang w:val="en-US" w:bidi="en-US"/>
+        </w:rPr>
+      </w:r>
+      <w:r>
+        <w:rPr>
+          <w:highlight w:val="none"/>
+          <w:lang w:val="en-US" w:bidi="en-US"/>
+        </w:rPr>
+      </w:r>
+      <w:r>
+        <w:rPr>
+          <w:highlight w:val="none"/>
           <w:lang w:val="en-US"/>
         </w:rPr>
       </w:r>

</xml_diff>